<commit_message>
Some addition to the program and to the documentation.
</commit_message>
<xml_diff>
--- a/Adding_Semantic_Scholar_data_to_KTH_ÅBU.docx
+++ b/Adding_Semantic_Scholar_data_to_KTH_ÅBU.docx
@@ -10719,7 +10719,13 @@
       </w:fldSimple>
       <w:bookmarkEnd w:id="29"/>
       <w:r>
-        <w:t xml:space="preserve">: Examples of the fake KTHID </w:t>
+        <w:t>:</w:t>
+      </w:r>
+      <w:r>
+        <w:tab/>
+      </w:r>
+      <w:r>
+        <w:t xml:space="preserve">Examples of the fake KTHID </w:t>
       </w:r>
       <w:r>
         <w:t>PI000000</w:t>
@@ -10888,7 +10894,13 @@
       </w:fldSimple>
       <w:bookmarkEnd w:id="30"/>
       <w:r>
-        <w:t xml:space="preserve">: Another fake KTHID is shown for </w:t>
+        <w:t>:</w:t>
+      </w:r>
+      <w:r>
+        <w:tab/>
+      </w:r>
+      <w:r>
+        <w:t xml:space="preserve">Another fake KTHID is shown for </w:t>
       </w:r>
       <w:r>
         <w:t>PI000010</w:t>
@@ -11232,7 +11244,13 @@
       </w:fldSimple>
       <w:bookmarkEnd w:id="31"/>
       <w:r>
-        <w:t>: Status as of 2020-11-04</w:t>
+        <w:t>:</w:t>
+      </w:r>
+      <w:r>
+        <w:tab/>
+      </w:r>
+      <w:r>
+        <w:t>Status as of 2020-11-04</w:t>
       </w:r>
     </w:p>
     <w:tbl>
@@ -11314,8 +11332,1153 @@
       <w:r>
         <w:br w:type="page"/>
       </w:r>
-      <w:bookmarkStart w:id="32" w:name="_GoBack"/>
+    </w:p>
+    <w:p>
+      <w:pPr>
+        <w:pStyle w:val="Heading2"/>
+      </w:pPr>
+      <w:r>
+        <w:lastRenderedPageBreak/>
+        <w:t>Adding KTHIDs</w:t>
+      </w:r>
+    </w:p>
+    <w:p>
+      <w:pPr>
+        <w:pStyle w:val="BodyText"/>
+      </w:pPr>
+      <w:r>
+        <w:t xml:space="preserve">I added a new program </w:t>
+      </w:r>
+      <w:r>
+        <w:rPr>
+          <w:rStyle w:val="HTMLCode"/>
+        </w:rPr>
+        <w:t>augment_names_from_profile.py</w:t>
+      </w:r>
+      <w:r>
+        <w:t xml:space="preserve"> to use </w:t>
+      </w:r>
+      <w:r>
+        <w:t xml:space="preserve">the </w:t>
+      </w:r>
+      <w:proofErr w:type="spellStart"/>
+      <w:r>
+        <w:t>the</w:t>
+      </w:r>
+      <w:proofErr w:type="spellEnd"/>
+      <w:r>
+        <w:t xml:space="preserve"> KTH profile API (note that you need an application key for this)</w:t>
+      </w:r>
+      <w:r>
+        <w:t xml:space="preserve"> to augment the information with the user’s first and last names (as stored in their KTH profile)</w:t>
+      </w:r>
+      <w:r>
+        <w:t>.</w:t>
+      </w:r>
+      <w:r>
+        <w:t xml:space="preserve"> See </w:t>
+      </w:r>
+      <w:r>
+        <w:fldChar w:fldCharType="begin"/>
+      </w:r>
+      <w:r>
+        <w:instrText xml:space="preserve"> REF _Ref55482044 \h </w:instrText>
+      </w:r>
+      <w:r>
+        <w:fldChar w:fldCharType="separate"/>
+      </w:r>
+      <w:r>
+        <w:t xml:space="preserve">Figure </w:t>
+      </w:r>
+      <w:r>
+        <w:rPr>
+          <w:noProof/>
+        </w:rPr>
+        <w:t>28</w:t>
+      </w:r>
+      <w:r>
+        <w:fldChar w:fldCharType="end"/>
+      </w:r>
+      <w:r>
+        <w:t xml:space="preserve"> for an example of running this (note that were 6 entries where the KTHID did not have a user name </w:t>
+      </w:r>
+      <w:r>
+        <w:t xml:space="preserve">(as output in the figure) </w:t>
+      </w:r>
+      <w:r>
+        <w:t>– I have sent mail to IT-support and the library about this.).</w:t>
+      </w:r>
+    </w:p>
+    <w:tbl>
+      <w:tblPr>
+        <w:tblStyle w:val="TableGrid"/>
+        <w:tblW w:w="0" w:type="auto"/>
+        <w:tblLook w:val="04A0" w:firstRow="1" w:lastRow="0" w:firstColumn="1" w:lastColumn="0" w:noHBand="0" w:noVBand="1"/>
+      </w:tblPr>
+      <w:tblGrid>
+        <w:gridCol w:w="9243"/>
+      </w:tblGrid>
+      <w:tr>
+        <w:tc>
+          <w:tcPr>
+            <w:tcW w:w="9243" w:type="dxa"/>
+          </w:tcPr>
+          <w:p>
+            <w:pPr>
+              <w:pStyle w:val="Computerexample"/>
+            </w:pPr>
+            <w:r>
+              <w:t>./augment_names_from_profile.py pubs-2012-2019_pid_name_aliases-manually_corrected.json pubs-2012-2019_augmented.json</w:t>
+            </w:r>
+          </w:p>
+          <w:p>
+            <w:pPr>
+              <w:pStyle w:val="Computerexample"/>
+            </w:pPr>
+            <w:r>
+              <w:t>length of input=5114</w:t>
+            </w:r>
+          </w:p>
+          <w:p>
+            <w:pPr>
+              <w:pStyle w:val="Computerexample"/>
+            </w:pPr>
+            <w:r>
+              <w:t>processing input</w:t>
+            </w:r>
+          </w:p>
+          <w:p>
+            <w:pPr>
+              <w:pStyle w:val="Computerexample"/>
+            </w:pPr>
+            <w:r>
+              <w:t xml:space="preserve">*** KTHID: </w:t>
+            </w:r>
+            <w:proofErr w:type="spellStart"/>
+            <w:r>
+              <w:t>xxxxxxxx</w:t>
+            </w:r>
+            <w:proofErr w:type="spellEnd"/>
+            <w:r>
+              <w:t xml:space="preserve"> missing first and last name in {'username': None}</w:t>
+            </w:r>
+          </w:p>
+          <w:p>
+            <w:pPr>
+              <w:pStyle w:val="Computerexample"/>
+            </w:pPr>
+            <w:r>
+              <w:t>* alias(</w:t>
+            </w:r>
+            <w:proofErr w:type="spellStart"/>
+            <w:r>
+              <w:t>es</w:t>
+            </w:r>
+            <w:proofErr w:type="spellEnd"/>
+            <w:r>
+              <w:t xml:space="preserve">)=['xx, </w:t>
+            </w:r>
+            <w:proofErr w:type="spellStart"/>
+            <w:r>
+              <w:t>yy</w:t>
+            </w:r>
+            <w:proofErr w:type="spellEnd"/>
+            <w:r>
+              <w:t>]</w:t>
+            </w:r>
+          </w:p>
+          <w:p>
+            <w:pPr>
+              <w:pStyle w:val="Computerexample"/>
+            </w:pPr>
+            <w:r>
+              <w:t>...</w:t>
+            </w:r>
+          </w:p>
+          <w:p>
+            <w:pPr>
+              <w:pStyle w:val="Computerexample"/>
+            </w:pPr>
+            <w:r>
+              <w:t>length of output=</w:t>
+            </w:r>
+            <w:r>
+              <w:t>5114</w:t>
+            </w:r>
+          </w:p>
+          <w:p>
+            <w:pPr>
+              <w:pStyle w:val="Computerexample"/>
+            </w:pPr>
+            <w:r>
+              <w:t>time ./augment_names_from_profile.py /z3/maguire/SemanticScholar/KTH_DiVA/pubs-2012-2019_pid_name_aliases-manually_corrected.json /z3/maguire/SemanticScholar/KTH_DiVA/pubs-2012-2019_augmented.json</w:t>
+            </w:r>
+          </w:p>
+          <w:p>
+            <w:pPr>
+              <w:pStyle w:val="BodyText"/>
+              <w:keepNext/>
+              <w:ind w:firstLine="0"/>
+            </w:pPr>
+          </w:p>
+        </w:tc>
+      </w:tr>
+    </w:tbl>
+    <w:p>
+      <w:pPr>
+        <w:pStyle w:val="Caption"/>
+      </w:pPr>
+      <w:bookmarkStart w:id="32" w:name="_Ref55482044"/>
+      <w:r>
+        <w:t xml:space="preserve">Figure </w:t>
+      </w:r>
+      <w:fldSimple w:instr=" SEQ Figure \* ARABIC ">
+        <w:r>
+          <w:rPr>
+            <w:noProof/>
+          </w:rPr>
+          <w:t>28</w:t>
+        </w:r>
+      </w:fldSimple>
       <w:bookmarkEnd w:id="32"/>
+      <w:r>
+        <w:t>:</w:t>
+      </w:r>
+      <w:r>
+        <w:tab/>
+      </w:r>
+      <w:r>
+        <w:t>Augmenting with user's first and last names from KTH profile</w:t>
+      </w:r>
+    </w:p>
+    <w:p>
+      <w:pPr>
+        <w:pStyle w:val="BodyText"/>
+      </w:pPr>
+      <w:r>
+        <w:t>The answer from IT-Support where that these were due to typing errors with 5 of the 6 being simple single character errors such as an “l” for and “</w:t>
+      </w:r>
+      <w:proofErr w:type="spellStart"/>
+      <w:r>
+        <w:t>i</w:t>
+      </w:r>
+      <w:proofErr w:type="spellEnd"/>
+      <w:r>
+        <w:t>”, etc. The 7</w:t>
+      </w:r>
+      <w:r>
+        <w:rPr>
+          <w:vertAlign w:val="superscript"/>
+        </w:rPr>
+        <w:t>th</w:t>
+      </w:r>
+      <w:r>
+        <w:t xml:space="preserve"> was a case of a two character error with two adjacent characters.</w:t>
+      </w:r>
+    </w:p>
+    <w:p>
+      <w:pPr>
+        <w:pStyle w:val="BodyText"/>
+      </w:pPr>
+      <w:r>
+        <w:t>There are still</w:t>
+      </w:r>
+      <w:r>
+        <w:t xml:space="preserve"> 273</w:t>
+      </w:r>
+      <w:r>
+        <w:t xml:space="preserve"> entries missing a KTHID. F</w:t>
+      </w:r>
+      <w:r>
+        <w:t xml:space="preserve">or these entries the program outputs lines of the form shown in </w:t>
+      </w:r>
+      <w:r>
+        <w:fldChar w:fldCharType="begin"/>
+      </w:r>
+      <w:r>
+        <w:instrText xml:space="preserve"> REF _Ref55489567 \h </w:instrText>
+      </w:r>
+      <w:r>
+        <w:fldChar w:fldCharType="separate"/>
+      </w:r>
+      <w:r>
+        <w:t xml:space="preserve">Figure </w:t>
+      </w:r>
+      <w:r>
+        <w:rPr>
+          <w:noProof/>
+        </w:rPr>
+        <w:t>29</w:t>
+      </w:r>
+      <w:r>
+        <w:fldChar w:fldCharType="end"/>
+      </w:r>
+      <w:r>
+        <w:t>:</w:t>
+      </w:r>
+    </w:p>
+    <w:tbl>
+      <w:tblPr>
+        <w:tblStyle w:val="TableGrid"/>
+        <w:tblW w:w="0" w:type="auto"/>
+        <w:tblLook w:val="04A0" w:firstRow="1" w:lastRow="0" w:firstColumn="1" w:lastColumn="0" w:noHBand="0" w:noVBand="1"/>
+      </w:tblPr>
+      <w:tblGrid>
+        <w:gridCol w:w="9243"/>
+      </w:tblGrid>
+      <w:tr>
+        <w:tc>
+          <w:tcPr>
+            <w:tcW w:w="9243" w:type="dxa"/>
+          </w:tcPr>
+          <w:p>
+            <w:pPr>
+              <w:pStyle w:val="Computerexample"/>
+            </w:pPr>
+            <w:r>
+              <w:t xml:space="preserve">no </w:t>
+            </w:r>
+            <w:proofErr w:type="spellStart"/>
+            <w:r>
+              <w:t>kthid</w:t>
+            </w:r>
+            <w:proofErr w:type="spellEnd"/>
+            <w:r>
+              <w:t xml:space="preserve"> in {'</w:t>
+            </w:r>
+            <w:proofErr w:type="spellStart"/>
+            <w:r>
+              <w:t>kthid</w:t>
+            </w:r>
+            <w:proofErr w:type="spellEnd"/>
+            <w:r>
+              <w:t xml:space="preserve">': '', 'entry': {'kth': '(KTH [177], </w:t>
+            </w:r>
+            <w:proofErr w:type="spellStart"/>
+            <w:r>
+              <w:t>Centra</w:t>
+            </w:r>
+            <w:proofErr w:type="spellEnd"/>
+            <w:r>
+              <w:t xml:space="preserve"> [12851], Nordic Institute for Theoretical Physics NORDITA [12850])', '</w:t>
+            </w:r>
+            <w:proofErr w:type="spellStart"/>
+            <w:r>
+              <w:t>orc</w:t>
+            </w:r>
+            <w:r>
+              <w:t>id</w:t>
+            </w:r>
+            <w:proofErr w:type="spellEnd"/>
+            <w:r>
+              <w:t>': '', 'aliases': [{'Name': '</w:t>
+            </w:r>
+            <w:proofErr w:type="spellStart"/>
+            <w:r>
+              <w:t>xxxx</w:t>
+            </w:r>
+            <w:proofErr w:type="spellEnd"/>
+            <w:r>
+              <w:t xml:space="preserve">, </w:t>
+            </w:r>
+            <w:proofErr w:type="spellStart"/>
+            <w:r>
+              <w:t>yyyy</w:t>
+            </w:r>
+            <w:proofErr w:type="spellEnd"/>
+            <w:r>
+              <w:t>', 'PID': [1130981, 1255535]}, {'Name': '</w:t>
+            </w:r>
+            <w:proofErr w:type="spellStart"/>
+            <w:r>
+              <w:t>xxxx</w:t>
+            </w:r>
+            <w:proofErr w:type="spellEnd"/>
+            <w:r>
+              <w:t>, y</w:t>
+            </w:r>
+            <w:r>
+              <w:t>.', 'PID': [1269339]}]}}</w:t>
+            </w:r>
+          </w:p>
+        </w:tc>
+      </w:tr>
+    </w:tbl>
+    <w:p>
+      <w:pPr>
+        <w:pStyle w:val="Caption"/>
+      </w:pPr>
+      <w:bookmarkStart w:id="33" w:name="_Ref55489567"/>
+      <w:r>
+        <w:t xml:space="preserve">Figure </w:t>
+      </w:r>
+      <w:fldSimple w:instr=" SEQ Figure \* ARABIC ">
+        <w:r>
+          <w:rPr>
+            <w:noProof/>
+          </w:rPr>
+          <w:t>29</w:t>
+        </w:r>
+      </w:fldSimple>
+      <w:bookmarkEnd w:id="33"/>
+      <w:r>
+        <w:t>:</w:t>
+      </w:r>
+      <w:r>
+        <w:tab/>
+      </w:r>
+      <w:r>
+        <w:t>Example of output for a user missing a KTHID</w:t>
+      </w:r>
+    </w:p>
+    <w:p>
+      <w:pPr>
+        <w:pStyle w:val="BodyText"/>
+      </w:pPr>
+      <w:r>
+        <w:t>The IT-Support response included “</w:t>
+      </w:r>
+      <w:r>
+        <w:t xml:space="preserve">the missing </w:t>
+      </w:r>
+      <w:proofErr w:type="spellStart"/>
+      <w:r>
+        <w:t>kthid</w:t>
+      </w:r>
+      <w:r>
+        <w:t>s</w:t>
+      </w:r>
+      <w:proofErr w:type="spellEnd"/>
+      <w:r>
+        <w:t xml:space="preserve"> could be diffi</w:t>
+      </w:r>
+      <w:r>
+        <w:t>cult to decide from a database</w:t>
+      </w:r>
+      <w:proofErr w:type="gramStart"/>
+      <w:r>
+        <w:t>.</w:t>
+      </w:r>
+      <w:r>
+        <w:t>“</w:t>
+      </w:r>
+      <w:proofErr w:type="gramEnd"/>
+      <w:r>
+        <w:t xml:space="preserve"> and “</w:t>
+      </w:r>
+      <w:r>
+        <w:t>I suspect your remaining 273 names is a question of detective work,</w:t>
+      </w:r>
+      <w:r>
+        <w:t>” – so detective work remains, although one case was the first and last names being exchanged.</w:t>
+      </w:r>
+      <w:r>
+        <w:t xml:space="preserve"> (I have </w:t>
+      </w:r>
+      <w:proofErr w:type="gramStart"/>
+      <w:r>
+        <w:t>ask</w:t>
+      </w:r>
+      <w:proofErr w:type="gramEnd"/>
+      <w:r>
+        <w:t xml:space="preserve"> IT-Support for the KTHID of the user with the parts of the name reversed).</w:t>
+      </w:r>
+    </w:p>
+    <w:p>
+      <w:pPr>
+        <w:pStyle w:val="BodyText"/>
+      </w:pPr>
+      <w:r>
+        <w:t>Additionally, I potentially found information to resolve another one of the 273, as I found that the author had also author’s a Master’s thesis and have ask IT-Support to get the KTHID for this user.</w:t>
+      </w:r>
+    </w:p>
+    <w:p>
+      <w:pPr>
+        <w:pStyle w:val="BodyText"/>
+      </w:pPr>
+      <w:r>
+        <w:t>I will also note that one of the “authors” in a KTH entity and not an individual author, but have not gotten the organizations pseudo-KTHID. Thus there remain roughly 270 author names yet to be resolved.</w:t>
+      </w:r>
+    </w:p>
+    <w:p>
+      <w:pPr>
+        <w:pStyle w:val="BodyText"/>
+      </w:pPr>
+      <w:r>
+        <w:br w:type="page"/>
+      </w:r>
+    </w:p>
+    <w:p>
+      <w:pPr>
+        <w:pStyle w:val="Heading2"/>
+      </w:pPr>
+      <w:r>
+        <w:lastRenderedPageBreak/>
+        <w:t>Adding ORCID values</w:t>
+      </w:r>
+    </w:p>
+    <w:p>
+      <w:pPr>
+        <w:pStyle w:val="BodyText"/>
+      </w:pPr>
+      <w:r>
+        <w:t xml:space="preserve">I augmented the </w:t>
+      </w:r>
+      <w:r>
+        <w:rPr>
+          <w:rStyle w:val="HTMLCode"/>
+        </w:rPr>
+        <w:t>augment_names_from_profile.py</w:t>
+      </w:r>
+      <w:r>
+        <w:t xml:space="preserve"> </w:t>
+      </w:r>
+      <w:r>
+        <w:t>prog</w:t>
+      </w:r>
+      <w:r>
+        <w:t>ram to also look at adding ORCID</w:t>
+      </w:r>
+      <w:r>
+        <w:t>s from the user’s profile (if they exist</w:t>
+      </w:r>
+      <w:r>
+        <w:t xml:space="preserve"> in the user’s research profile</w:t>
+      </w:r>
+      <w:r>
+        <w:t xml:space="preserve">). The results of how many exist and other data are in </w:t>
+      </w:r>
+      <w:r>
+        <w:fldChar w:fldCharType="begin"/>
+      </w:r>
+      <w:r>
+        <w:instrText xml:space="preserve"> REF _Ref55512275 \h </w:instrText>
+      </w:r>
+      <w:r>
+        <w:fldChar w:fldCharType="separate"/>
+      </w:r>
+      <w:r>
+        <w:t xml:space="preserve">Figure </w:t>
+      </w:r>
+      <w:r>
+        <w:rPr>
+          <w:noProof/>
+        </w:rPr>
+        <w:t>30</w:t>
+      </w:r>
+      <w:r>
+        <w:fldChar w:fldCharType="end"/>
+      </w:r>
+      <w:r>
+        <w:t xml:space="preserve"> and further explained in </w:t>
+      </w:r>
+      <w:r>
+        <w:fldChar w:fldCharType="begin"/>
+      </w:r>
+      <w:r>
+        <w:instrText xml:space="preserve"> REF _Ref55512285 \h </w:instrText>
+      </w:r>
+      <w:r>
+        <w:fldChar w:fldCharType="separate"/>
+      </w:r>
+      <w:r>
+        <w:t xml:space="preserve">Table </w:t>
+      </w:r>
+      <w:r>
+        <w:rPr>
+          <w:noProof/>
+        </w:rPr>
+        <w:t>4</w:t>
+      </w:r>
+      <w:r>
+        <w:fldChar w:fldCharType="end"/>
+      </w:r>
+      <w:r>
+        <w:t>.</w:t>
+      </w:r>
+    </w:p>
+    <w:tbl>
+      <w:tblPr>
+        <w:tblStyle w:val="TableGrid"/>
+        <w:tblW w:w="0" w:type="auto"/>
+        <w:tblLook w:val="04A0" w:firstRow="1" w:lastRow="0" w:firstColumn="1" w:lastColumn="0" w:noHBand="0" w:noVBand="1"/>
+      </w:tblPr>
+      <w:tblGrid>
+        <w:gridCol w:w="9243"/>
+      </w:tblGrid>
+      <w:tr>
+        <w:tc>
+          <w:tcPr>
+            <w:tcW w:w="9243" w:type="dxa"/>
+          </w:tcPr>
+          <w:p>
+            <w:pPr>
+              <w:pStyle w:val="Computerexample"/>
+            </w:pPr>
+            <w:proofErr w:type="spellStart"/>
+            <w:r>
+              <w:t>missing_orcids</w:t>
+            </w:r>
+            <w:proofErr w:type="spellEnd"/>
+            <w:r>
+              <w:t xml:space="preserve">=249, </w:t>
+            </w:r>
+            <w:proofErr w:type="spellStart"/>
+            <w:r>
+              <w:t>matching_orcids</w:t>
+            </w:r>
+            <w:proofErr w:type="spellEnd"/>
+            <w:r>
+              <w:t xml:space="preserve">=1749, </w:t>
+            </w:r>
+            <w:proofErr w:type="spellStart"/>
+            <w:r>
+              <w:t>missmatched_orcids</w:t>
+            </w:r>
+            <w:proofErr w:type="spellEnd"/>
+            <w:r>
+              <w:t xml:space="preserve">=14, </w:t>
+            </w:r>
+            <w:proofErr w:type="spellStart"/>
+            <w:r>
+              <w:t>user_missing_orcids</w:t>
+            </w:r>
+            <w:proofErr w:type="spellEnd"/>
+            <w:r>
+              <w:t>=2829</w:t>
+            </w:r>
+          </w:p>
+        </w:tc>
+      </w:tr>
+    </w:tbl>
+    <w:p>
+      <w:pPr>
+        <w:pStyle w:val="Caption"/>
+      </w:pPr>
+      <w:bookmarkStart w:id="34" w:name="_Ref55512275"/>
+      <w:r>
+        <w:t xml:space="preserve">Figure </w:t>
+      </w:r>
+      <w:fldSimple w:instr=" SEQ Figure \* ARABIC ">
+        <w:r>
+          <w:rPr>
+            <w:noProof/>
+          </w:rPr>
+          <w:t>30</w:t>
+        </w:r>
+      </w:fldSimple>
+      <w:bookmarkEnd w:id="34"/>
+      <w:r>
+        <w:t>;</w:t>
+      </w:r>
+      <w:r>
+        <w:tab/>
+      </w:r>
+      <w:proofErr w:type="gramStart"/>
+      <w:r>
+        <w:t>Some</w:t>
+      </w:r>
+      <w:proofErr w:type="gramEnd"/>
+      <w:r>
+        <w:t xml:space="preserve"> statistics from trying to add </w:t>
+      </w:r>
+      <w:proofErr w:type="spellStart"/>
+      <w:r>
+        <w:t>orcid</w:t>
+      </w:r>
+      <w:proofErr w:type="spellEnd"/>
+      <w:r>
+        <w:t xml:space="preserve"> to the entries</w:t>
+      </w:r>
+    </w:p>
+    <w:p>
+      <w:pPr>
+        <w:pStyle w:val="Caption"/>
+        <w:keepNext/>
+      </w:pPr>
+      <w:bookmarkStart w:id="35" w:name="_Ref55512285"/>
+      <w:r>
+        <w:t xml:space="preserve">Table </w:t>
+      </w:r>
+      <w:fldSimple w:instr=" SEQ Table \* ARABIC ">
+        <w:r>
+          <w:rPr>
+            <w:noProof/>
+          </w:rPr>
+          <w:t>4</w:t>
+        </w:r>
+      </w:fldSimple>
+      <w:bookmarkEnd w:id="35"/>
+      <w:r>
+        <w:t xml:space="preserve">: Further </w:t>
+      </w:r>
+      <w:r>
+        <w:t>details</w:t>
+      </w:r>
+      <w:r>
+        <w:t xml:space="preserve"> of the </w:t>
+      </w:r>
+      <w:proofErr w:type="spellStart"/>
+      <w:r>
+        <w:t>orcid</w:t>
+      </w:r>
+      <w:proofErr w:type="spellEnd"/>
+      <w:r>
+        <w:t xml:space="preserve"> statistics</w:t>
+      </w:r>
+      <w:r>
+        <w:t xml:space="preserve"> (the fraction of entries is the fraction of those </w:t>
+      </w:r>
+      <w:r>
+        <w:t xml:space="preserve">4841 </w:t>
+      </w:r>
+      <w:r>
+        <w:t xml:space="preserve">entries </w:t>
+      </w:r>
+      <w:r>
+        <w:t xml:space="preserve">with </w:t>
+      </w:r>
+      <w:r>
+        <w:t>KTHIDs)</w:t>
+      </w:r>
+    </w:p>
+    <w:tbl>
+      <w:tblPr>
+        <w:tblStyle w:val="TableGrid"/>
+        <w:tblW w:w="0" w:type="auto"/>
+        <w:tblLook w:val="04A0" w:firstRow="1" w:lastRow="0" w:firstColumn="1" w:lastColumn="0" w:noHBand="0" w:noVBand="1"/>
+      </w:tblPr>
+      <w:tblGrid>
+        <w:gridCol w:w="2055"/>
+        <w:gridCol w:w="1333"/>
+        <w:gridCol w:w="1398"/>
+        <w:gridCol w:w="4457"/>
+      </w:tblGrid>
+      <w:tr>
+        <w:trPr>
+          <w:cantSplit/>
+        </w:trPr>
+        <w:tc>
+          <w:tcPr>
+            <w:tcW w:w="2055" w:type="dxa"/>
+          </w:tcPr>
+          <w:p>
+            <w:pPr>
+              <w:pStyle w:val="BodyText"/>
+              <w:ind w:firstLine="0"/>
+            </w:pPr>
+            <w:r>
+              <w:t>Statistic</w:t>
+            </w:r>
+          </w:p>
+        </w:tc>
+        <w:tc>
+          <w:tcPr>
+            <w:tcW w:w="1333" w:type="dxa"/>
+          </w:tcPr>
+          <w:p>
+            <w:pPr>
+              <w:pStyle w:val="Tablecell"/>
+            </w:pPr>
+            <w:r>
+              <w:t>Number of occurrences</w:t>
+            </w:r>
+          </w:p>
+        </w:tc>
+        <w:tc>
+          <w:tcPr>
+            <w:tcW w:w="1398" w:type="dxa"/>
+          </w:tcPr>
+          <w:p>
+            <w:pPr>
+              <w:pStyle w:val="Tablecell"/>
+            </w:pPr>
+            <w:r>
+              <w:t>Fraction of entries (%)</w:t>
+            </w:r>
+          </w:p>
+        </w:tc>
+        <w:tc>
+          <w:tcPr>
+            <w:tcW w:w="4457" w:type="dxa"/>
+          </w:tcPr>
+          <w:p>
+            <w:pPr>
+              <w:pStyle w:val="BodyText"/>
+              <w:ind w:firstLine="0"/>
+            </w:pPr>
+            <w:r>
+              <w:t>Description</w:t>
+            </w:r>
+          </w:p>
+        </w:tc>
+      </w:tr>
+      <w:tr>
+        <w:trPr>
+          <w:cantSplit/>
+        </w:trPr>
+        <w:tc>
+          <w:tcPr>
+            <w:tcW w:w="2055" w:type="dxa"/>
+          </w:tcPr>
+          <w:p>
+            <w:pPr>
+              <w:pStyle w:val="BodyText"/>
+              <w:ind w:firstLine="0"/>
+            </w:pPr>
+            <w:proofErr w:type="spellStart"/>
+            <w:r>
+              <w:t>missing_orcids</w:t>
+            </w:r>
+            <w:proofErr w:type="spellEnd"/>
+          </w:p>
+        </w:tc>
+        <w:tc>
+          <w:tcPr>
+            <w:tcW w:w="1333" w:type="dxa"/>
+          </w:tcPr>
+          <w:p>
+            <w:pPr>
+              <w:pStyle w:val="BodyText"/>
+              <w:ind w:firstLine="0"/>
+            </w:pPr>
+            <w:r>
+              <w:t>249</w:t>
+            </w:r>
+          </w:p>
+        </w:tc>
+        <w:tc>
+          <w:tcPr>
+            <w:tcW w:w="1398" w:type="dxa"/>
+          </w:tcPr>
+          <w:p>
+            <w:pPr>
+              <w:pStyle w:val="Tablecelldecimalaligned"/>
+            </w:pPr>
+            <w:r>
+              <w:t>5.1</w:t>
+            </w:r>
+          </w:p>
+        </w:tc>
+        <w:tc>
+          <w:tcPr>
+            <w:tcW w:w="4457" w:type="dxa"/>
+          </w:tcPr>
+          <w:p>
+            <w:pPr>
+              <w:pStyle w:val="BodyText"/>
+              <w:ind w:firstLine="0"/>
+            </w:pPr>
+            <w:r>
+              <w:t xml:space="preserve">This case occurs when the incoming data from DiVA does not have an </w:t>
+            </w:r>
+            <w:proofErr w:type="spellStart"/>
+            <w:r>
+              <w:t>orcid</w:t>
+            </w:r>
+            <w:proofErr w:type="spellEnd"/>
+            <w:r>
+              <w:t xml:space="preserve"> </w:t>
+            </w:r>
+            <w:r>
+              <w:t>value</w:t>
+            </w:r>
+            <w:r>
+              <w:t>, but the user’s research profile does have one.</w:t>
+            </w:r>
+          </w:p>
+        </w:tc>
+      </w:tr>
+      <w:tr>
+        <w:trPr>
+          <w:cantSplit/>
+        </w:trPr>
+        <w:tc>
+          <w:tcPr>
+            <w:tcW w:w="2055" w:type="dxa"/>
+          </w:tcPr>
+          <w:p>
+            <w:pPr>
+              <w:pStyle w:val="BodyText"/>
+              <w:ind w:firstLine="0"/>
+            </w:pPr>
+            <w:proofErr w:type="spellStart"/>
+            <w:r>
+              <w:t>matching_orcids</w:t>
+            </w:r>
+            <w:proofErr w:type="spellEnd"/>
+          </w:p>
+        </w:tc>
+        <w:tc>
+          <w:tcPr>
+            <w:tcW w:w="1333" w:type="dxa"/>
+          </w:tcPr>
+          <w:p>
+            <w:pPr>
+              <w:pStyle w:val="BodyText"/>
+              <w:ind w:firstLine="0"/>
+            </w:pPr>
+            <w:r>
+              <w:t>1749</w:t>
+            </w:r>
+          </w:p>
+        </w:tc>
+        <w:tc>
+          <w:tcPr>
+            <w:tcW w:w="1398" w:type="dxa"/>
+          </w:tcPr>
+          <w:p>
+            <w:pPr>
+              <w:pStyle w:val="Tablecelldecimalaligned"/>
+            </w:pPr>
+            <w:r>
+              <w:t>36.3</w:t>
+            </w:r>
+          </w:p>
+        </w:tc>
+        <w:tc>
+          <w:tcPr>
+            <w:tcW w:w="4457" w:type="dxa"/>
+          </w:tcPr>
+          <w:p>
+            <w:pPr>
+              <w:pStyle w:val="BodyText"/>
+              <w:ind w:firstLine="0"/>
+            </w:pPr>
+            <w:r>
+              <w:t xml:space="preserve">This case occurs when the DiVA data and the user’s research profile have the value </w:t>
+            </w:r>
+            <w:proofErr w:type="spellStart"/>
+            <w:r>
+              <w:t>orcid</w:t>
+            </w:r>
+            <w:proofErr w:type="spellEnd"/>
+            <w:r>
+              <w:t xml:space="preserve"> value.</w:t>
+            </w:r>
+          </w:p>
+        </w:tc>
+      </w:tr>
+      <w:tr>
+        <w:trPr>
+          <w:cantSplit/>
+        </w:trPr>
+        <w:tc>
+          <w:tcPr>
+            <w:tcW w:w="2055" w:type="dxa"/>
+          </w:tcPr>
+          <w:p>
+            <w:pPr>
+              <w:pStyle w:val="BodyText"/>
+              <w:ind w:firstLine="0"/>
+            </w:pPr>
+            <w:proofErr w:type="spellStart"/>
+            <w:r>
+              <w:t>missmatched_orcids</w:t>
+            </w:r>
+            <w:proofErr w:type="spellEnd"/>
+          </w:p>
+        </w:tc>
+        <w:tc>
+          <w:tcPr>
+            <w:tcW w:w="1333" w:type="dxa"/>
+          </w:tcPr>
+          <w:p>
+            <w:pPr>
+              <w:pStyle w:val="BodyText"/>
+              <w:ind w:firstLine="0"/>
+            </w:pPr>
+            <w:r>
+              <w:t>14</w:t>
+            </w:r>
+          </w:p>
+        </w:tc>
+        <w:tc>
+          <w:tcPr>
+            <w:tcW w:w="1398" w:type="dxa"/>
+          </w:tcPr>
+          <w:p>
+            <w:pPr>
+              <w:pStyle w:val="Tablecelldecimalaligned"/>
+            </w:pPr>
+            <w:r>
+              <w:t>0.3</w:t>
+            </w:r>
+          </w:p>
+        </w:tc>
+        <w:tc>
+          <w:tcPr>
+            <w:tcW w:w="4457" w:type="dxa"/>
+          </w:tcPr>
+          <w:p>
+            <w:pPr>
+              <w:pStyle w:val="BodyText"/>
+              <w:ind w:firstLine="0"/>
+            </w:pPr>
+            <w:r>
+              <w:t xml:space="preserve">Of the 14, 11 have </w:t>
+            </w:r>
+            <w:proofErr w:type="gramStart"/>
+            <w:r>
+              <w:t>an</w:t>
+            </w:r>
+            <w:proofErr w:type="gramEnd"/>
+            <w:r>
+              <w:t xml:space="preserve"> lower case “x” for the check digit in the </w:t>
+            </w:r>
+            <w:proofErr w:type="spellStart"/>
+            <w:r>
+              <w:t>orcid</w:t>
+            </w:r>
+            <w:proofErr w:type="spellEnd"/>
+            <w:r>
+              <w:t xml:space="preserve">, rather than a capital “X”, while 3 have different </w:t>
+            </w:r>
+            <w:proofErr w:type="spellStart"/>
+            <w:r>
+              <w:t>orcid</w:t>
+            </w:r>
+            <w:proofErr w:type="spellEnd"/>
+            <w:r>
+              <w:t xml:space="preserve"> values.</w:t>
+            </w:r>
+          </w:p>
+        </w:tc>
+      </w:tr>
+      <w:tr>
+        <w:trPr>
+          <w:cantSplit/>
+        </w:trPr>
+        <w:tc>
+          <w:tcPr>
+            <w:tcW w:w="2055" w:type="dxa"/>
+          </w:tcPr>
+          <w:p>
+            <w:pPr>
+              <w:pStyle w:val="BodyText"/>
+              <w:ind w:firstLine="0"/>
+            </w:pPr>
+            <w:proofErr w:type="spellStart"/>
+            <w:r>
+              <w:t>user_missing_orcids</w:t>
+            </w:r>
+            <w:proofErr w:type="spellEnd"/>
+          </w:p>
+        </w:tc>
+        <w:tc>
+          <w:tcPr>
+            <w:tcW w:w="1333" w:type="dxa"/>
+          </w:tcPr>
+          <w:p>
+            <w:pPr>
+              <w:pStyle w:val="BodyText"/>
+              <w:ind w:firstLine="0"/>
+            </w:pPr>
+            <w:r>
+              <w:t>2829</w:t>
+            </w:r>
+          </w:p>
+        </w:tc>
+        <w:tc>
+          <w:tcPr>
+            <w:tcW w:w="1398" w:type="dxa"/>
+          </w:tcPr>
+          <w:p>
+            <w:pPr>
+              <w:pStyle w:val="Tablecelldecimalaligned"/>
+            </w:pPr>
+            <w:r>
+              <w:t>58.7</w:t>
+            </w:r>
+          </w:p>
+        </w:tc>
+        <w:tc>
+          <w:tcPr>
+            <w:tcW w:w="4457" w:type="dxa"/>
+          </w:tcPr>
+          <w:p>
+            <w:pPr>
+              <w:pStyle w:val="BodyText"/>
+              <w:ind w:firstLine="0"/>
+            </w:pPr>
+            <w:r>
+              <w:t xml:space="preserve">This occurs when the user’s research profile does not have an </w:t>
+            </w:r>
+            <w:proofErr w:type="spellStart"/>
+            <w:r>
+              <w:t>orcid</w:t>
+            </w:r>
+            <w:proofErr w:type="spellEnd"/>
+            <w:r>
+              <w:t xml:space="preserve"> value.</w:t>
+            </w:r>
+          </w:p>
+        </w:tc>
+      </w:tr>
+    </w:tbl>
+    <w:p>
+      <w:pPr>
+        <w:pStyle w:val="BodyText"/>
+      </w:pPr>
+    </w:p>
+    <w:p>
+      <w:pPr>
+        <w:pStyle w:val="BodyText"/>
+      </w:pPr>
+      <w:r>
+        <w:t xml:space="preserve">It is rather interesting that </w:t>
+      </w:r>
+      <w:r>
+        <w:t xml:space="preserve">58.7% of the user’s research profiles lack ORCID IDs. The high fraction of matching </w:t>
+      </w:r>
+      <w:proofErr w:type="spellStart"/>
+      <w:r>
+        <w:t>orcid</w:t>
+      </w:r>
+      <w:proofErr w:type="spellEnd"/>
+      <w:r>
+        <w:t xml:space="preserve"> values is also positive. The relatively few mismatched </w:t>
+      </w:r>
+      <w:proofErr w:type="spellStart"/>
+      <w:r>
+        <w:t>orcids</w:t>
+      </w:r>
+      <w:proofErr w:type="spellEnd"/>
+      <w:r>
+        <w:t xml:space="preserve"> value is also quite positive, especially as most of them </w:t>
+      </w:r>
+      <w:proofErr w:type="gramStart"/>
+      <w:r>
+        <w:t>are  only</w:t>
+      </w:r>
+      <w:proofErr w:type="gramEnd"/>
+      <w:r>
+        <w:t xml:space="preserve"> a difference in capitalization. The fact that ~41% of the entries </w:t>
+      </w:r>
+      <w:r>
+        <w:t xml:space="preserve">correspond to a user research profile with an ORCID suggests that KTH’s effort to encourage users to have ORCID identifiers has been successful (however, I have not done a correlation of the numbers of these as a function of the time since the </w:t>
+      </w:r>
+      <w:proofErr w:type="spellStart"/>
+      <w:r>
+        <w:t>kTH</w:t>
+      </w:r>
+      <w:proofErr w:type="spellEnd"/>
+      <w:r>
+        <w:t xml:space="preserve"> campaign started with the years of the publications by the relevant author</w:t>
+      </w:r>
+      <w:bookmarkStart w:id="36" w:name="_GoBack"/>
+      <w:bookmarkEnd w:id="36"/>
+      <w:r>
+        <w:t xml:space="preserve">). </w:t>
+      </w:r>
+    </w:p>
+    <w:p>
+      <w:pPr>
+        <w:pStyle w:val="BodyText"/>
+      </w:pPr>
+      <w:r>
+        <w:br w:type="page"/>
+      </w:r>
     </w:p>
     <w:p>
       <w:pPr>
@@ -11450,7 +12613,7 @@
           <w:rPr>
             <w:noProof/>
           </w:rPr>
-          <w:t>1</w:t>
+          <w:t>24</w:t>
         </w:r>
         <w:r>
           <w:rPr>
@@ -11546,7 +12709,6 @@
         <w:dataBinding w:prefixMappings="xmlns:ns0='http://purl.org/dc/elements/1.1/' xmlns:ns1='http://schemas.openxmlformats.org/package/2006/metadata/core-properties' " w:xpath="/ns1:coreProperties[1]/ns0:title[1]" w:storeItemID="{6C3C8BC8-F283-45AE-878A-BAB7291924A1}"/>
         <w:text/>
       </w:sdtPr>
-      <w:sdtEndPr/>
       <w:sdtContent>
         <w:r>
           <w:rPr>
@@ -11567,7 +12729,7 @@
   <w:abstractNum w:abstractNumId="0">
     <w:nsid w:val="FFFFFF7C"/>
     <w:multiLevelType w:val="singleLevel"/>
-    <w:tmpl w:val="957655E2"/>
+    <w:tmpl w:val="4E34A2BA"/>
     <w:lvl w:ilvl="0">
       <w:start w:val="1"/>
       <w:numFmt w:val="decimal"/>
@@ -11584,7 +12746,7 @@
   <w:abstractNum w:abstractNumId="1">
     <w:nsid w:val="FFFFFF7D"/>
     <w:multiLevelType w:val="singleLevel"/>
-    <w:tmpl w:val="C5724312"/>
+    <w:tmpl w:val="48FA1F98"/>
     <w:lvl w:ilvl="0">
       <w:start w:val="1"/>
       <w:numFmt w:val="decimal"/>
@@ -11601,7 +12763,7 @@
   <w:abstractNum w:abstractNumId="2">
     <w:nsid w:val="FFFFFF7E"/>
     <w:multiLevelType w:val="singleLevel"/>
-    <w:tmpl w:val="5C58FC76"/>
+    <w:tmpl w:val="2034E4B4"/>
     <w:lvl w:ilvl="0">
       <w:start w:val="1"/>
       <w:numFmt w:val="decimal"/>
@@ -11636,7 +12798,7 @@
   <w:abstractNum w:abstractNumId="4">
     <w:nsid w:val="FFFFFF80"/>
     <w:multiLevelType w:val="singleLevel"/>
-    <w:tmpl w:val="A150049E"/>
+    <w:tmpl w:val="8E168752"/>
     <w:lvl w:ilvl="0">
       <w:start w:val="1"/>
       <w:numFmt w:val="bullet"/>
@@ -11656,7 +12818,7 @@
   <w:abstractNum w:abstractNumId="5">
     <w:nsid w:val="FFFFFF81"/>
     <w:multiLevelType w:val="singleLevel"/>
-    <w:tmpl w:val="3E687FAE"/>
+    <w:tmpl w:val="1BA0510C"/>
     <w:lvl w:ilvl="0">
       <w:start w:val="1"/>
       <w:numFmt w:val="bullet"/>
@@ -11676,7 +12838,7 @@
   <w:abstractNum w:abstractNumId="6">
     <w:nsid w:val="FFFFFF82"/>
     <w:multiLevelType w:val="singleLevel"/>
-    <w:tmpl w:val="269E0424"/>
+    <w:tmpl w:val="2D70A7B4"/>
     <w:lvl w:ilvl="0">
       <w:start w:val="1"/>
       <w:numFmt w:val="bullet"/>
@@ -11717,7 +12879,7 @@
   <w:abstractNum w:abstractNumId="8">
     <w:nsid w:val="FFFFFF88"/>
     <w:multiLevelType w:val="singleLevel"/>
-    <w:tmpl w:val="8C1C77AC"/>
+    <w:tmpl w:val="E7A40D5E"/>
     <w:lvl w:ilvl="0">
       <w:start w:val="1"/>
       <w:numFmt w:val="decimal"/>
@@ -12113,7 +13275,6 @@
     <w:next w:val="Normal"/>
     <w:link w:val="Heading2Char"/>
     <w:uiPriority w:val="9"/>
-    <w:semiHidden/>
     <w:unhideWhenUsed/>
     <w:qFormat/>
     <w:rsid w:val="008961B3"/>
@@ -12637,7 +13798,6 @@
     <w:basedOn w:val="DefaultParagraphFont"/>
     <w:link w:val="Heading2"/>
     <w:uiPriority w:val="9"/>
-    <w:semiHidden/>
     <w:rsid w:val="008961B3"/>
     <w:rPr>
       <w:rFonts w:asciiTheme="majorHAnsi" w:eastAsiaTheme="majorEastAsia" w:hAnsiTheme="majorHAnsi" w:cstheme="majorBidi"/>
@@ -13033,6 +14193,19 @@
       <w:szCs w:val="20"/>
     </w:rPr>
   </w:style>
+  <w:style w:type="paragraph" w:customStyle="1" w:styleId="Tablecelldecimalaligned">
+    <w:name w:val="Table cell decimal aligned"/>
+    <w:basedOn w:val="BodyText"/>
+    <w:qFormat/>
+    <w:rsid w:val="00F065DB"/>
+    <w:pPr>
+      <w:tabs>
+        <w:tab w:val="decimal" w:pos="567"/>
+      </w:tabs>
+      <w:ind w:firstLine="0"/>
+      <w:jc w:val="left"/>
+    </w:pPr>
+  </w:style>
 </w:styles>
 </file>
 
@@ -13233,7 +14406,6 @@
     <w:next w:val="Normal"/>
     <w:link w:val="Heading2Char"/>
     <w:uiPriority w:val="9"/>
-    <w:semiHidden/>
     <w:unhideWhenUsed/>
     <w:qFormat/>
     <w:rsid w:val="008961B3"/>
@@ -13757,7 +14929,6 @@
     <w:basedOn w:val="DefaultParagraphFont"/>
     <w:link w:val="Heading2"/>
     <w:uiPriority w:val="9"/>
-    <w:semiHidden/>
     <w:rsid w:val="008961B3"/>
     <w:rPr>
       <w:rFonts w:asciiTheme="majorHAnsi" w:eastAsiaTheme="majorEastAsia" w:hAnsiTheme="majorHAnsi" w:cstheme="majorBidi"/>
@@ -14153,6 +15324,19 @@
       <w:szCs w:val="20"/>
     </w:rPr>
   </w:style>
+  <w:style w:type="paragraph" w:customStyle="1" w:styleId="Tablecelldecimalaligned">
+    <w:name w:val="Table cell decimal aligned"/>
+    <w:basedOn w:val="BodyText"/>
+    <w:qFormat/>
+    <w:rsid w:val="00F065DB"/>
+    <w:pPr>
+      <w:tabs>
+        <w:tab w:val="decimal" w:pos="567"/>
+      </w:tabs>
+      <w:ind w:firstLine="0"/>
+      <w:jc w:val="left"/>
+    </w:pPr>
+  </w:style>
 </w:styles>
 </file>
 
@@ -14259,6 +15443,7 @@
     <w:rsidRoot w:val="00352DC1"/>
     <w:rsid w:val="00035411"/>
     <w:rsid w:val="00352DC1"/>
+    <w:rsid w:val="00387B5F"/>
     <w:rsid w:val="00DB77B4"/>
     <w:rsid w:val="00EF1691"/>
   </w:rsids>
@@ -14987,7 +16172,7 @@
 </file>
 
 <file path=customXml/itemProps1.xml><?xml version="1.0" encoding="utf-8"?>
-<ds:datastoreItem xmlns:ds="http://schemas.openxmlformats.org/officeDocument/2006/customXml" ds:itemID="{D3B7C1B5-572A-4AC1-B9BF-A2E67E2DAEDA}">
+<ds:datastoreItem xmlns:ds="http://schemas.openxmlformats.org/officeDocument/2006/customXml" ds:itemID="{872F36FE-B943-4003-A879-6F64DEDC0C97}">
   <ds:schemaRefs>
     <ds:schemaRef ds:uri="http://schemas.openxmlformats.org/officeDocument/2006/bibliography"/>
   </ds:schemaRefs>

</xml_diff>

<commit_message>
Finished processing shard 186, a number of spoecial cases added to match_names.py to handle DiVA and S2 errors.
</commit_message>
<xml_diff>
--- a/Adding_Semantic_Scholar_data_to_KTH_ÅBU.docx
+++ b/Adding_Semantic_Scholar_data_to_KTH_ÅBU.docx
@@ -12010,13 +12010,7 @@
       </w:fldSimple>
       <w:bookmarkEnd w:id="35"/>
       <w:r>
-        <w:t xml:space="preserve">: Further </w:t>
-      </w:r>
-      <w:r>
-        <w:t>details</w:t>
-      </w:r>
-      <w:r>
-        <w:t xml:space="preserve"> of the </w:t>
+        <w:t xml:space="preserve">: Further details of the </w:t>
       </w:r>
       <w:proofErr w:type="spellStart"/>
       <w:r>
@@ -12464,13 +12458,85 @@
       </w:r>
       <w:proofErr w:type="spellEnd"/>
       <w:r>
-        <w:t xml:space="preserve"> campaign started with the years of the publications by the relevant author</w:t>
+        <w:t xml:space="preserve"> campaign started with the years of the publications by the relevant author). </w:t>
+      </w:r>
+      <w:r>
+        <w:br w:type="page"/>
+      </w:r>
+    </w:p>
+    <w:p>
+      <w:pPr>
+        <w:pStyle w:val="Heading1"/>
+      </w:pPr>
+      <w:r>
+        <w:lastRenderedPageBreak/>
+        <w:t xml:space="preserve">Finding names and S2 </w:t>
+      </w:r>
+      <w:proofErr w:type="spellStart"/>
+      <w:r>
+        <w:t>authorIDs</w:t>
+      </w:r>
+      <w:proofErr w:type="spellEnd"/>
+    </w:p>
+    <w:p>
+      <w:pPr>
+        <w:pStyle w:val="BodyText"/>
+      </w:pPr>
+      <w:r>
+        <w:t xml:space="preserve">After some effort in dealing with errors in DOIs (where a DiVA record points to a DOI for the entire proceedings rather than a specific paper) and S2 corpus entries that have only some of the authors (for example 500 out of 2884 </w:t>
+      </w:r>
+      <w:proofErr w:type="spellStart"/>
+      <w:r>
+        <w:t>authrs</w:t>
+      </w:r>
+      <w:proofErr w:type="spellEnd"/>
+      <w:r>
+        <w:t xml:space="preserve">) [note the errors have been reported to KTHB or S2 as appropriate], the </w:t>
+      </w:r>
+      <w:r>
+        <w:rPr>
+          <w:rStyle w:val="HTMLCode"/>
+        </w:rPr>
+        <w:t xml:space="preserve">match_names.py </w:t>
+      </w:r>
+      <w:r>
+        <w:t xml:space="preserve">program now has special case handling to deal with the errors. Should these errors get fixed the special </w:t>
+      </w:r>
+      <w:proofErr w:type="spellStart"/>
+      <w:r>
+        <w:t>caes</w:t>
+      </w:r>
+      <w:proofErr w:type="spellEnd"/>
+      <w:r>
+        <w:t xml:space="preserve"> can be removed.</w:t>
+      </w:r>
+    </w:p>
+    <w:p>
+      <w:pPr>
+        <w:pStyle w:val="BodyText"/>
+      </w:pPr>
+      <w:r>
+        <w:t xml:space="preserve">Processing hard 186, lead to 298 JSON records providing mappings between a name, </w:t>
+      </w:r>
+      <w:proofErr w:type="gramStart"/>
+      <w:r>
+        <w:t>KTH ,</w:t>
+      </w:r>
+      <w:proofErr w:type="gramEnd"/>
+      <w:r>
+        <w:t xml:space="preserve"> and S2_author_ID, see the file </w:t>
+      </w:r>
+      <w:r>
+        <w:rPr>
+          <w:rStyle w:val="HTMLCode"/>
+        </w:rPr>
+        <w:t>names-186.json</w:t>
+      </w:r>
+      <w:r>
+        <w:t>. [Note that these JSON files are not visible in the archive, due to GPDR.]</w:t>
       </w:r>
       <w:bookmarkStart w:id="36" w:name="_GoBack"/>
       <w:bookmarkEnd w:id="36"/>
-      <w:r>
-        <w:t xml:space="preserve">). </w:t>
-      </w:r>
     </w:p>
     <w:p>
       <w:pPr>
@@ -12613,7 +12679,7 @@
           <w:rPr>
             <w:noProof/>
           </w:rPr>
-          <w:t>24</w:t>
+          <w:t>25</w:t>
         </w:r>
         <w:r>
           <w:rPr>
@@ -12709,6 +12775,7 @@
         <w:dataBinding w:prefixMappings="xmlns:ns0='http://purl.org/dc/elements/1.1/' xmlns:ns1='http://schemas.openxmlformats.org/package/2006/metadata/core-properties' " w:xpath="/ns1:coreProperties[1]/ns0:title[1]" w:storeItemID="{6C3C8BC8-F283-45AE-878A-BAB7291924A1}"/>
         <w:text/>
       </w:sdtPr>
+      <w:sdtEndPr/>
       <w:sdtContent>
         <w:r>
           <w:rPr>
@@ -16172,7 +16239,7 @@
 </file>
 
 <file path=customXml/itemProps1.xml><?xml version="1.0" encoding="utf-8"?>
-<ds:datastoreItem xmlns:ds="http://schemas.openxmlformats.org/officeDocument/2006/customXml" ds:itemID="{872F36FE-B943-4003-A879-6F64DEDC0C97}">
+<ds:datastoreItem xmlns:ds="http://schemas.openxmlformats.org/officeDocument/2006/customXml" ds:itemID="{9E79125B-E0BF-404D-9A48-05AD8535C1A8}">
   <ds:schemaRefs>
     <ds:schemaRef ds:uri="http://schemas.openxmlformats.org/officeDocument/2006/bibliography"/>
   </ds:schemaRefs>

</xml_diff>

<commit_message>
Updated the DOCX file to document what I have been working on with DiVA data cleanup.
</commit_message>
<xml_diff>
--- a/Adding_Semantic_Scholar_data_to_KTH_ÅBU.docx
+++ b/Adding_Semantic_Scholar_data_to_KTH_ÅBU.docx
@@ -12535,8 +12535,2986 @@
       <w:r>
         <w:t>. [Note that these JSON files are not visible in the archive, due to GPDR.]</w:t>
       </w:r>
-      <w:bookmarkStart w:id="36" w:name="_GoBack"/>
+    </w:p>
+    <w:p>
+      <w:pPr>
+        <w:pStyle w:val="BodyText"/>
+      </w:pPr>
+      <w:r>
+        <w:br w:type="page"/>
+      </w:r>
+    </w:p>
+    <w:p>
+      <w:pPr>
+        <w:pStyle w:val="Heading1"/>
+      </w:pPr>
+      <w:r>
+        <w:lastRenderedPageBreak/>
+        <w:t>DiVA data cleanup</w:t>
+      </w:r>
+    </w:p>
+    <w:p>
+      <w:pPr>
+        <w:pStyle w:val="BodyText"/>
+      </w:pPr>
+      <w:r>
+        <w:t xml:space="preserve">Before embarking on finding mappings between KTHIDs and S2 </w:t>
+      </w:r>
+      <w:proofErr w:type="spellStart"/>
+      <w:r>
+        <w:t>authorIDs</w:t>
+      </w:r>
+      <w:proofErr w:type="spellEnd"/>
+      <w:r>
+        <w:t>, I decided to clean up the DiVA data that I had and also to create a file with author information. The latter was inspired by the S2 concept of aliases for authors (i.e., other versions of their name that are used).</w:t>
+      </w:r>
+    </w:p>
+    <w:tbl>
+      <w:tblPr>
+        <w:tblStyle w:val="TableGrid"/>
+        <w:tblW w:w="0" w:type="auto"/>
+        <w:tblLook w:val="04A0" w:firstRow="1" w:lastRow="0" w:firstColumn="1" w:lastColumn="0" w:noHBand="0" w:noVBand="1"/>
+      </w:tblPr>
+      <w:tblGrid>
+        <w:gridCol w:w="9243"/>
+      </w:tblGrid>
+      <w:tr>
+        <w:tc>
+          <w:tcPr>
+            <w:tcW w:w="9243" w:type="dxa"/>
+          </w:tcPr>
+          <w:p>
+            <w:pPr>
+              <w:pStyle w:val="BodyText"/>
+              <w:keepNext/>
+              <w:ind w:firstLine="0"/>
+            </w:pPr>
+            <w:proofErr w:type="spellStart"/>
+            <w:r>
+              <w:t>augmented_by_kthid</w:t>
+            </w:r>
+            <w:proofErr w:type="spellEnd"/>
+            <w:r>
+              <w:t xml:space="preserve"> for u1d13i2c={'</w:t>
+            </w:r>
+            <w:proofErr w:type="spellStart"/>
+            <w:r>
+              <w:t>kthid</w:t>
+            </w:r>
+            <w:proofErr w:type="spellEnd"/>
+            <w:r>
+              <w:t>': 'u1d13i2c', 'profile': {'</w:t>
+            </w:r>
+            <w:proofErr w:type="spellStart"/>
+            <w:r>
+              <w:t>firstName</w:t>
+            </w:r>
+            <w:proofErr w:type="spellEnd"/>
+            <w:r>
+              <w:t>': 'Gerald Quentin', '</w:t>
+            </w:r>
+            <w:proofErr w:type="spellStart"/>
+            <w:r>
+              <w:t>lastName</w:t>
+            </w:r>
+            <w:proofErr w:type="spellEnd"/>
+            <w:r>
+              <w:t xml:space="preserve">': 'Maguire Jr'}, 'kth': '(KTH [177], </w:t>
+            </w:r>
+            <w:proofErr w:type="spellStart"/>
+            <w:r>
+              <w:t>Skolan</w:t>
+            </w:r>
+            <w:proofErr w:type="spellEnd"/>
+            <w:r>
+              <w:t xml:space="preserve"> </w:t>
+            </w:r>
+            <w:proofErr w:type="spellStart"/>
+            <w:r>
+              <w:t>för</w:t>
+            </w:r>
+            <w:proofErr w:type="spellEnd"/>
+            <w:r>
+              <w:t xml:space="preserve"> </w:t>
+            </w:r>
+            <w:proofErr w:type="spellStart"/>
+            <w:r>
+              <w:t>informations</w:t>
+            </w:r>
+            <w:proofErr w:type="spellEnd"/>
+            <w:r>
+              <w:t xml:space="preserve">- </w:t>
+            </w:r>
+            <w:proofErr w:type="spellStart"/>
+            <w:r>
+              <w:t>och</w:t>
+            </w:r>
+            <w:proofErr w:type="spellEnd"/>
+            <w:r>
+              <w:t xml:space="preserve"> </w:t>
+            </w:r>
+            <w:proofErr w:type="spellStart"/>
+            <w:r>
+              <w:t>kommunikationsteknik</w:t>
+            </w:r>
+            <w:proofErr w:type="spellEnd"/>
+            <w:r>
+              <w:t xml:space="preserve"> (ICT) [5994], </w:t>
+            </w:r>
+            <w:proofErr w:type="spellStart"/>
+            <w:r>
+              <w:t>Kommunikationssystem</w:t>
+            </w:r>
+            <w:proofErr w:type="spellEnd"/>
+            <w:r>
+              <w:t xml:space="preserve">, </w:t>
+            </w:r>
+            <w:proofErr w:type="spellStart"/>
+            <w:r>
+              <w:t>CoS</w:t>
+            </w:r>
+            <w:proofErr w:type="spellEnd"/>
+            <w:r>
+              <w:t xml:space="preserve"> [5998])', '</w:t>
+            </w:r>
+            <w:proofErr w:type="spellStart"/>
+            <w:r>
+              <w:t>orcid</w:t>
+            </w:r>
+            <w:proofErr w:type="spellEnd"/>
+            <w:r>
+              <w:t>': '0000-0002-6066-746X', 'aliases': [{'Name': 'Maguire Jr., Gerald Q.', 'PID': [528381, 606323, 638177, 675824, 675849, 690825, 690828, 706514, 733621, 852295, 854051, 866222, 866274, 948397, 948549, 948742, 1068493, 1087906, 1177431, 1180496, 1184756, 1230455, 1314634, 1367981, 1416571]}, {'Name': 'Maguire, Gerald Q.', 'PID': [561069]}, {'Name': 'Maguire Jr., Gerald', 'PID': [561509]}, {'Name': 'Maguire, Gerald Q., Jr.', 'PID': [913155]}]}</w:t>
+            </w:r>
+          </w:p>
+        </w:tc>
+      </w:tr>
+    </w:tbl>
+    <w:p>
+      <w:pPr>
+        <w:pStyle w:val="Caption"/>
+      </w:pPr>
+      <w:r>
+        <w:t xml:space="preserve">Figure </w:t>
+      </w:r>
+      <w:fldSimple w:instr=" SEQ Figure \* ARABIC ">
+        <w:r>
+          <w:rPr>
+            <w:noProof/>
+          </w:rPr>
+          <w:t>31</w:t>
+        </w:r>
+      </w:fldSimple>
+      <w:r>
+        <w:t>: Example of the information that was collected for an author to show the users of aliases</w:t>
+      </w:r>
+    </w:p>
+    <w:p>
+      <w:pPr>
+        <w:pStyle w:val="Heading2"/>
+      </w:pPr>
+      <w:r>
+        <w:t>Collecting author information</w:t>
+      </w:r>
+    </w:p>
+    <w:p>
+      <w:pPr>
+        <w:pStyle w:val="BodyText"/>
+      </w:pPr>
+      <w:r>
+        <w:t>To collect author data, I wrote a number of python programs:</w:t>
+      </w:r>
+    </w:p>
+    <w:tbl>
+      <w:tblPr>
+        <w:tblStyle w:val="TableGrid"/>
+        <w:tblW w:w="0" w:type="auto"/>
+        <w:tblLook w:val="04A0" w:firstRow="1" w:lastRow="0" w:firstColumn="1" w:lastColumn="0" w:noHBand="0" w:noVBand="1"/>
+      </w:tblPr>
+      <w:tblGrid>
+        <w:gridCol w:w="4621"/>
+        <w:gridCol w:w="4622"/>
+      </w:tblGrid>
+      <w:tr>
+        <w:tc>
+          <w:tcPr>
+            <w:tcW w:w="4621" w:type="dxa"/>
+          </w:tcPr>
+          <w:p>
+            <w:pPr>
+              <w:pStyle w:val="BodyText"/>
+              <w:ind w:firstLine="0"/>
+            </w:pPr>
+            <w:r>
+              <w:t>get_pid_and_names.py</w:t>
+            </w:r>
+          </w:p>
+        </w:tc>
+        <w:tc>
+          <w:tcPr>
+            <w:tcW w:w="4622" w:type="dxa"/>
+          </w:tcPr>
+          <w:p>
+            <w:pPr>
+              <w:pStyle w:val="BodyText"/>
+              <w:ind w:firstLine="0"/>
+            </w:pPr>
+            <w:r>
+              <w:t>Process a CSV file exported from DiVA and extract authors name and the publication IDs used for a given version of the author’s name (i.e., an alias).</w:t>
+            </w:r>
+          </w:p>
+        </w:tc>
+      </w:tr>
+      <w:tr>
+        <w:tc>
+          <w:tcPr>
+            <w:tcW w:w="4621" w:type="dxa"/>
+          </w:tcPr>
+          <w:p>
+            <w:pPr>
+              <w:pStyle w:val="BodyText"/>
+              <w:ind w:firstLine="0"/>
+            </w:pPr>
+            <w:r>
+              <w:t>augment_names_from_profile.py</w:t>
+            </w:r>
+          </w:p>
+        </w:tc>
+        <w:tc>
+          <w:tcPr>
+            <w:tcW w:w="4622" w:type="dxa"/>
+          </w:tcPr>
+          <w:p>
+            <w:pPr>
+              <w:pStyle w:val="BodyText"/>
+              <w:ind w:firstLine="0"/>
+            </w:pPr>
+            <w:r>
+              <w:t xml:space="preserve">Use the KTHID of the author to get their first and </w:t>
+            </w:r>
+            <w:proofErr w:type="spellStart"/>
+            <w:r>
+              <w:t>lat</w:t>
+            </w:r>
+            <w:proofErr w:type="spellEnd"/>
+            <w:r>
+              <w:t xml:space="preserve"> names and ORCID information (if available) using the KTH profile API.</w:t>
+            </w:r>
+          </w:p>
+        </w:tc>
+      </w:tr>
+      <w:tr>
+        <w:tc>
+          <w:tcPr>
+            <w:tcW w:w="4621" w:type="dxa"/>
+          </w:tcPr>
+          <w:p>
+            <w:pPr>
+              <w:pStyle w:val="BodyText"/>
+              <w:ind w:firstLine="0"/>
+            </w:pPr>
+            <w:r>
+              <w:t>check_augmented_names.py</w:t>
+            </w:r>
+          </w:p>
+        </w:tc>
+        <w:tc>
+          <w:tcPr>
+            <w:tcW w:w="4622" w:type="dxa"/>
+          </w:tcPr>
+          <w:p>
+            <w:pPr>
+              <w:pStyle w:val="BodyText"/>
+              <w:ind w:firstLine="0"/>
+            </w:pPr>
+            <w:r>
+              <w:t>Takes the augmented author JSON file and check for missing KTHIDs.</w:t>
+            </w:r>
+          </w:p>
+        </w:tc>
+      </w:tr>
+      <w:tr>
+        <w:tc>
+          <w:tcPr>
+            <w:tcW w:w="4621" w:type="dxa"/>
+          </w:tcPr>
+          <w:p>
+            <w:pPr>
+              <w:pStyle w:val="BodyText"/>
+              <w:ind w:firstLine="0"/>
+            </w:pPr>
+            <w:r>
+              <w:t>further_augment_from_CSV_file.py</w:t>
+            </w:r>
+          </w:p>
+        </w:tc>
+        <w:tc>
+          <w:tcPr>
+            <w:tcW w:w="4622" w:type="dxa"/>
+          </w:tcPr>
+          <w:p>
+            <w:pPr>
+              <w:pStyle w:val="BodyText"/>
+              <w:ind w:firstLine="0"/>
+            </w:pPr>
+            <w:r>
+              <w:t xml:space="preserve">Further extend the information about the authors – several variants of this were used to track down possible errors in the DiVA data, to identify possible aliases, and to check against the additional ORCID and KTHIDs (as described in Section </w:t>
+            </w:r>
+            <w:r>
+              <w:fldChar w:fldCharType="begin"/>
+            </w:r>
+            <w:r>
+              <w:instrText xml:space="preserve"> REF _Ref58038065 \n \h </w:instrText>
+            </w:r>
+            <w:r>
+              <w:fldChar w:fldCharType="separate"/>
+            </w:r>
+            <w:r>
+              <w:t>10.2</w:t>
+            </w:r>
+            <w:r>
+              <w:fldChar w:fldCharType="end"/>
+            </w:r>
+            <w:r>
+              <w:t>).</w:t>
+            </w:r>
+          </w:p>
+        </w:tc>
+      </w:tr>
+    </w:tbl>
+    <w:p>
+      <w:pPr>
+        <w:pStyle w:val="BodyText"/>
+      </w:pPr>
+      <w:r>
+        <w:t xml:space="preserve">The augmented author information consists of JSON lines of the form shown in </w:t>
+      </w:r>
+      <w:r>
+        <w:fldChar w:fldCharType="begin"/>
+      </w:r>
+      <w:r>
+        <w:instrText xml:space="preserve"> REF _Ref58038178 \h </w:instrText>
+      </w:r>
+      <w:r>
+        <w:fldChar w:fldCharType="separate"/>
+      </w:r>
+      <w:r>
+        <w:t xml:space="preserve">Figure </w:t>
+      </w:r>
+      <w:r>
+        <w:rPr>
+          <w:noProof/>
+        </w:rPr>
+        <w:t>32</w:t>
+      </w:r>
+      <w:r>
+        <w:fldChar w:fldCharType="end"/>
+      </w:r>
+      <w:r>
+        <w:t>.</w:t>
+      </w:r>
+    </w:p>
+    <w:tbl>
+      <w:tblPr>
+        <w:tblStyle w:val="TableGrid"/>
+        <w:tblW w:w="0" w:type="auto"/>
+        <w:tblLook w:val="04A0" w:firstRow="1" w:lastRow="0" w:firstColumn="1" w:lastColumn="0" w:noHBand="0" w:noVBand="1"/>
+      </w:tblPr>
+      <w:tblGrid>
+        <w:gridCol w:w="9243"/>
+      </w:tblGrid>
+      <w:tr>
+        <w:tc>
+          <w:tcPr>
+            <w:tcW w:w="9243" w:type="dxa"/>
+          </w:tcPr>
+          <w:p>
+            <w:pPr>
+              <w:pStyle w:val="BodyText"/>
+              <w:keepNext/>
+              <w:ind w:firstLine="0"/>
+            </w:pPr>
+            <w:r>
+              <w:t>{"</w:t>
+            </w:r>
+            <w:proofErr w:type="spellStart"/>
+            <w:r>
+              <w:t>kthid</w:t>
+            </w:r>
+            <w:proofErr w:type="spellEnd"/>
+            <w:r>
+              <w:t>": "u1d13i2c", "entry": {"</w:t>
+            </w:r>
+            <w:proofErr w:type="spellStart"/>
+            <w:r>
+              <w:t>orcid</w:t>
+            </w:r>
+            <w:proofErr w:type="spellEnd"/>
+            <w:r>
+              <w:t xml:space="preserve">": "0000-0002-6066-746X", "kth": "(KTH [177], </w:t>
+            </w:r>
+            <w:proofErr w:type="spellStart"/>
+            <w:r>
+              <w:t>Skolan</w:t>
+            </w:r>
+            <w:proofErr w:type="spellEnd"/>
+            <w:r>
+              <w:t xml:space="preserve"> </w:t>
+            </w:r>
+            <w:proofErr w:type="spellStart"/>
+            <w:r>
+              <w:t>för</w:t>
+            </w:r>
+            <w:proofErr w:type="spellEnd"/>
+            <w:r>
+              <w:t xml:space="preserve"> </w:t>
+            </w:r>
+            <w:proofErr w:type="spellStart"/>
+            <w:r>
+              <w:t>informations</w:t>
+            </w:r>
+            <w:proofErr w:type="spellEnd"/>
+            <w:r>
+              <w:t xml:space="preserve">- </w:t>
+            </w:r>
+            <w:proofErr w:type="spellStart"/>
+            <w:r>
+              <w:t>och</w:t>
+            </w:r>
+            <w:proofErr w:type="spellEnd"/>
+            <w:r>
+              <w:t xml:space="preserve"> </w:t>
+            </w:r>
+            <w:proofErr w:type="spellStart"/>
+            <w:r>
+              <w:t>kommunikationsteknik</w:t>
+            </w:r>
+            <w:proofErr w:type="spellEnd"/>
+            <w:r>
+              <w:t xml:space="preserve"> (ICT) [5994], </w:t>
+            </w:r>
+            <w:proofErr w:type="spellStart"/>
+            <w:r>
+              <w:t>Kommunikationssystem</w:t>
+            </w:r>
+            <w:proofErr w:type="spellEnd"/>
+            <w:r>
+              <w:t xml:space="preserve">, </w:t>
+            </w:r>
+            <w:proofErr w:type="spellStart"/>
+            <w:r>
+              <w:t>CoS</w:t>
+            </w:r>
+            <w:proofErr w:type="spellEnd"/>
+            <w:r>
+              <w:t xml:space="preserve"> [5998])", "aliases": [{"Name": "Maguire Jr., Gerald Q.", "PID": [528381, 606323, 638177, 675824, 675849, 690825, 690828, 706514, 733621, 852295, 854051, 866222, 866274, 948397, 948549, 948742, 1068493, 1087906, 1177431, 1180496, 1184756, 1230455, 1314634, 1367981, 1416571]}, {"Name": "Maguire, Gerald Q.", "PID": [561069]}, {"Name": "Maguire Jr., Gerald", "PID": [561509]}, {"Name": "Maguire, Gerald Q., Jr.", "PID": [913155]}]}, "profile": {"</w:t>
+            </w:r>
+            <w:proofErr w:type="spellStart"/>
+            <w:r>
+              <w:t>firstName</w:t>
+            </w:r>
+            <w:proofErr w:type="spellEnd"/>
+            <w:r>
+              <w:t>": "Gerald Quentin", "</w:t>
+            </w:r>
+            <w:proofErr w:type="spellStart"/>
+            <w:r>
+              <w:t>lastName</w:t>
+            </w:r>
+            <w:proofErr w:type="spellEnd"/>
+            <w:r>
+              <w:t>": "Maguire Jr"}}</w:t>
+            </w:r>
+          </w:p>
+        </w:tc>
+      </w:tr>
+    </w:tbl>
+    <w:p>
+      <w:pPr>
+        <w:pStyle w:val="Caption"/>
+      </w:pPr>
+      <w:bookmarkStart w:id="36" w:name="_Ref58038178"/>
+      <w:r>
+        <w:t xml:space="preserve">Figure </w:t>
+      </w:r>
+      <w:fldSimple w:instr=" SEQ Figure \* ARABIC ">
+        <w:r>
+          <w:rPr>
+            <w:noProof/>
+          </w:rPr>
+          <w:t>32</w:t>
+        </w:r>
+      </w:fldSimple>
       <w:bookmarkEnd w:id="36"/>
+      <w:r>
+        <w:t xml:space="preserve">: Example entry from </w:t>
+      </w:r>
+      <w:r>
+        <w:t>pubs-2012-2019_augmented.json</w:t>
+      </w:r>
+    </w:p>
+    <w:p>
+      <w:pPr>
+        <w:pStyle w:val="BodyText"/>
+      </w:pPr>
+      <w:proofErr w:type="gramStart"/>
+      <w:r>
+        <w:t>the</w:t>
+      </w:r>
+      <w:proofErr w:type="gramEnd"/>
+      <w:r>
+        <w:t xml:space="preserve"> "</w:t>
+      </w:r>
+      <w:proofErr w:type="spellStart"/>
+      <w:r>
+        <w:t>kthid</w:t>
+      </w:r>
+      <w:proofErr w:type="spellEnd"/>
+      <w:r>
+        <w:t>" field</w:t>
+      </w:r>
+      <w:r>
+        <w:t xml:space="preserve"> contains a KTHID or a space (when I don’t know the KTHID of the author or a special value as a “fake” KTHID.</w:t>
+      </w:r>
+      <w:r>
+        <w:t xml:space="preserve"> These “fake” KTHIDs are different from those used by the publication infrastructure unit of KTHB, in that they start with special characters and are designed to be unique (for different periods of time).</w:t>
+      </w:r>
+    </w:p>
+    <w:p>
+      <w:pPr>
+        <w:pStyle w:val="BodyText"/>
+      </w:pPr>
+      <w:r>
+        <w:t xml:space="preserve">Strings that start with </w:t>
+      </w:r>
+      <w:r>
+        <w:rPr>
+          <w:rFonts w:cs="Times New Roman"/>
+        </w:rPr>
+        <w:t>⚠⚠</w:t>
+      </w:r>
+      <w:r>
+        <w:t xml:space="preserve"> followed by a number are my fake KTHIDs, these are uniquely assigned when I read the file in with the program (further_augment_from_CSV_file.py), </w:t>
+      </w:r>
+      <w:proofErr w:type="gramStart"/>
+      <w:r>
+        <w:t>they</w:t>
+      </w:r>
+      <w:proofErr w:type="gramEnd"/>
+      <w:r>
+        <w:t xml:space="preserve"> are not supposed </w:t>
+      </w:r>
+      <w:r>
+        <w:lastRenderedPageBreak/>
+        <w:t>to be meaningful - only that for the run of the program they are unique.</w:t>
+      </w:r>
+      <w:r>
+        <w:t xml:space="preserve"> Therefore, an entry with an empty </w:t>
+      </w:r>
+      <w:proofErr w:type="spellStart"/>
+      <w:r>
+        <w:t>kthid</w:t>
+      </w:r>
+      <w:proofErr w:type="spellEnd"/>
+      <w:r>
+        <w:t xml:space="preserve"> will be assigned one of these </w:t>
+      </w:r>
+      <w:proofErr w:type="gramStart"/>
+      <w:r>
+        <w:t>type</w:t>
+      </w:r>
+      <w:proofErr w:type="gramEnd"/>
+      <w:r>
+        <w:t xml:space="preserve"> of fake IDs.</w:t>
+      </w:r>
+    </w:p>
+    <w:p>
+      <w:pPr>
+        <w:pStyle w:val="BodyText"/>
+      </w:pPr>
+      <w:r>
+        <w:t xml:space="preserve">Strings that start with </w:t>
+      </w:r>
+      <w:r>
+        <w:rPr>
+          <w:rFonts w:ascii="Segoe UI" w:hAnsi="Segoe UI" w:cs="Segoe UI"/>
+        </w:rPr>
+        <w:t>⚑</w:t>
+      </w:r>
+      <w:r>
+        <w:t xml:space="preserve"> </w:t>
+      </w:r>
+      <w:r>
+        <w:t xml:space="preserve">(i.e., a black flag) </w:t>
+      </w:r>
+      <w:r>
+        <w:t>followed by a number are also fake KTHIDs</w:t>
+      </w:r>
+      <w:r>
+        <w:t>. However</w:t>
+      </w:r>
+      <w:r>
+        <w:t>, these are manually assigned to people who</w:t>
+      </w:r>
+      <w:r>
+        <w:t>m</w:t>
+      </w:r>
+      <w:r>
+        <w:t xml:space="preserve"> I have found (via IT-support) do not have a KTHID (or more correctly IT-support has no record of them having a KTHID).</w:t>
+      </w:r>
+    </w:p>
+    <w:p>
+      <w:pPr>
+        <w:pStyle w:val="BodyText"/>
+      </w:pPr>
+      <w:r>
+        <w:t>All of the other strings are KTHIDs mined from the DiVA data on non-thesis documents between 2012-and 2019 or manually found by some other means (including the DiVA data from 1st, 2nd, and 3 cycle theses).</w:t>
+      </w:r>
+    </w:p>
+    <w:p>
+      <w:pPr>
+        <w:pStyle w:val="Heading2"/>
+      </w:pPr>
+      <w:r>
+        <w:t xml:space="preserve">Using </w:t>
+      </w:r>
+      <w:proofErr w:type="spellStart"/>
+      <w:r>
+        <w:t>jq</w:t>
+      </w:r>
+      <w:proofErr w:type="spellEnd"/>
+      <w:r>
+        <w:t xml:space="preserve"> to extract entries from the augmented JSON file</w:t>
+      </w:r>
+    </w:p>
+    <w:p>
+      <w:pPr>
+        <w:pStyle w:val="BodyText"/>
+      </w:pPr>
+      <w:r>
+        <w:t xml:space="preserve">You can use </w:t>
+      </w:r>
+      <w:proofErr w:type="spellStart"/>
+      <w:r>
+        <w:t>jq</w:t>
+      </w:r>
+      <w:proofErr w:type="spellEnd"/>
+      <w:r>
+        <w:t xml:space="preserve"> to get JSO</w:t>
+      </w:r>
+      <w:r>
+        <w:t xml:space="preserve">N records from the file such as shown in </w:t>
+      </w:r>
+      <w:r>
+        <w:fldChar w:fldCharType="begin"/>
+      </w:r>
+      <w:r>
+        <w:instrText xml:space="preserve"> REF _Ref58038875 \h </w:instrText>
+      </w:r>
+      <w:r>
+        <w:instrText xml:space="preserve"> \* MERGEFORMAT </w:instrText>
+      </w:r>
+      <w:r>
+        <w:fldChar w:fldCharType="separate"/>
+      </w:r>
+      <w:r>
+        <w:t xml:space="preserve">Figure </w:t>
+      </w:r>
+      <w:r>
+        <w:rPr>
+          <w:noProof/>
+        </w:rPr>
+        <w:t>33</w:t>
+      </w:r>
+      <w:r>
+        <w:fldChar w:fldCharType="end"/>
+      </w:r>
+      <w:r>
+        <w:t>.</w:t>
+      </w:r>
+      <w:r>
+        <w:tab/>
+      </w:r>
+    </w:p>
+    <w:tbl>
+      <w:tblPr>
+        <w:tblStyle w:val="TableGrid"/>
+        <w:tblW w:w="0" w:type="auto"/>
+        <w:tblLook w:val="04A0" w:firstRow="1" w:lastRow="0" w:firstColumn="1" w:lastColumn="0" w:noHBand="0" w:noVBand="1"/>
+      </w:tblPr>
+      <w:tblGrid>
+        <w:gridCol w:w="9243"/>
+      </w:tblGrid>
+      <w:tr>
+        <w:tc>
+          <w:tcPr>
+            <w:tcW w:w="9243" w:type="dxa"/>
+          </w:tcPr>
+          <w:p>
+            <w:pPr>
+              <w:pStyle w:val="Tablecell"/>
+            </w:pPr>
+            <w:r>
+              <w:t xml:space="preserve">   cat authors_pubs_2912-2919.json | </w:t>
+            </w:r>
+            <w:proofErr w:type="spellStart"/>
+            <w:r>
+              <w:t>jq</w:t>
+            </w:r>
+            <w:proofErr w:type="spellEnd"/>
+            <w:r>
+              <w:t xml:space="preserve"> -c 'select(.</w:t>
+            </w:r>
+            <w:proofErr w:type="spellStart"/>
+            <w:r>
+              <w:t>kthid</w:t>
+            </w:r>
+            <w:proofErr w:type="spellEnd"/>
+            <w:r>
+              <w:t xml:space="preserve"> == "u1d13i2c")'</w:t>
+            </w:r>
+          </w:p>
+          <w:p>
+            <w:pPr>
+              <w:pStyle w:val="BodyText"/>
+            </w:pPr>
+            <w:r>
+              <w:t>will produce</w:t>
+            </w:r>
+          </w:p>
+          <w:p>
+            <w:pPr>
+              <w:pStyle w:val="Tablecell"/>
+            </w:pPr>
+            <w:r>
+              <w:t>{"kthid":"u1d13i2c","profile":{"</w:t>
+            </w:r>
+            <w:proofErr w:type="spellStart"/>
+            <w:r>
+              <w:t>firstName</w:t>
+            </w:r>
+            <w:proofErr w:type="spellEnd"/>
+            <w:r>
+              <w:t>":"Gerald Quentin","</w:t>
+            </w:r>
+            <w:proofErr w:type="spellStart"/>
+            <w:r>
+              <w:t>lastName</w:t>
+            </w:r>
+            <w:proofErr w:type="spellEnd"/>
+            <w:r>
+              <w:t xml:space="preserve">":"Maguire Jr"},"kth":"(KTH [177], </w:t>
+            </w:r>
+            <w:proofErr w:type="spellStart"/>
+            <w:r>
+              <w:t>Skolan</w:t>
+            </w:r>
+            <w:proofErr w:type="spellEnd"/>
+            <w:r>
+              <w:t xml:space="preserve"> </w:t>
+            </w:r>
+            <w:proofErr w:type="spellStart"/>
+            <w:r>
+              <w:t>för</w:t>
+            </w:r>
+            <w:proofErr w:type="spellEnd"/>
+            <w:r>
+              <w:t xml:space="preserve"> </w:t>
+            </w:r>
+            <w:proofErr w:type="spellStart"/>
+            <w:r>
+              <w:t>informations</w:t>
+            </w:r>
+            <w:proofErr w:type="spellEnd"/>
+            <w:r>
+              <w:t xml:space="preserve">- </w:t>
+            </w:r>
+            <w:proofErr w:type="spellStart"/>
+            <w:r>
+              <w:t>och</w:t>
+            </w:r>
+            <w:proofErr w:type="spellEnd"/>
+            <w:r>
+              <w:t xml:space="preserve"> </w:t>
+            </w:r>
+            <w:proofErr w:type="spellStart"/>
+            <w:r>
+              <w:t>kommunikationsteknik</w:t>
+            </w:r>
+            <w:proofErr w:type="spellEnd"/>
+            <w:r>
+              <w:t xml:space="preserve"> (ICT) [5994], </w:t>
+            </w:r>
+            <w:proofErr w:type="spellStart"/>
+            <w:r>
+              <w:t>Kommunikationssystem</w:t>
+            </w:r>
+            <w:proofErr w:type="spellEnd"/>
+            <w:r>
+              <w:t xml:space="preserve">, </w:t>
+            </w:r>
+            <w:proofErr w:type="spellStart"/>
+            <w:r>
+              <w:t>CoS</w:t>
+            </w:r>
+            <w:proofErr w:type="spellEnd"/>
+            <w:r>
+              <w:t xml:space="preserve"> [5998])","orcid":"0000-0002-6066-746X","aliases":[{"Name":"Maguire Jr., Gerald Q.","PID":[528381,606323,638177,675824,675849,690825,690828,706514,733621,852295,854051,866222,866274,948397,948549,948742,1068493,1087906,1177431,1180496,1184756,1230455,1314634,1367981,1416571]},{"Name":"Maguire, Gerald Q.","PID":[561069]},{"</w:t>
+            </w:r>
+            <w:proofErr w:type="spellStart"/>
+            <w:r>
+              <w:t>Name":"Maguire</w:t>
+            </w:r>
+            <w:proofErr w:type="spellEnd"/>
+            <w:r>
+              <w:t xml:space="preserve"> Jr., </w:t>
+            </w:r>
+            <w:proofErr w:type="spellStart"/>
+            <w:r>
+              <w:t>Gerald","PID</w:t>
+            </w:r>
+            <w:proofErr w:type="spellEnd"/>
+            <w:r>
+              <w:t>":[561509]},{"</w:t>
+            </w:r>
+            <w:proofErr w:type="spellStart"/>
+            <w:r>
+              <w:t>Name":"Maguire</w:t>
+            </w:r>
+            <w:proofErr w:type="spellEnd"/>
+            <w:r>
+              <w:t>, Ge</w:t>
+            </w:r>
+            <w:r>
+              <w:t xml:space="preserve">rald Q., </w:t>
+            </w:r>
+            <w:proofErr w:type="spellStart"/>
+            <w:r>
+              <w:t>Jr.","PID</w:t>
+            </w:r>
+            <w:proofErr w:type="spellEnd"/>
+            <w:r>
+              <w:t>":[913155]}]}</w:t>
+            </w:r>
+          </w:p>
+        </w:tc>
+      </w:tr>
+    </w:tbl>
+    <w:p>
+      <w:pPr>
+        <w:pStyle w:val="Caption"/>
+      </w:pPr>
+      <w:bookmarkStart w:id="37" w:name="_Ref58038875"/>
+      <w:r>
+        <w:t xml:space="preserve">Figure </w:t>
+      </w:r>
+      <w:fldSimple w:instr=" SEQ Figure \* ARABIC ">
+        <w:r>
+          <w:rPr>
+            <w:noProof/>
+          </w:rPr>
+          <w:t>33</w:t>
+        </w:r>
+      </w:fldSimple>
+      <w:bookmarkEnd w:id="37"/>
+      <w:r>
+        <w:t xml:space="preserve">: Example of using </w:t>
+      </w:r>
+      <w:proofErr w:type="spellStart"/>
+      <w:r>
+        <w:t>jq</w:t>
+      </w:r>
+      <w:proofErr w:type="spellEnd"/>
+      <w:r>
+        <w:t xml:space="preserve"> to get an entry from the augmented JSON file</w:t>
+      </w:r>
+    </w:p>
+    <w:p>
+      <w:pPr>
+        <w:pStyle w:val="BodyText"/>
+        <w:tabs>
+          <w:tab w:val="left" w:pos="6359"/>
+        </w:tabs>
+      </w:pPr>
+      <w:r>
+        <w:tab/>
+      </w:r>
+    </w:p>
+    <w:p>
+      <w:pPr>
+        <w:pStyle w:val="BodyText"/>
+      </w:pPr>
+      <w:r>
+        <w:t>In the above example, t</w:t>
+      </w:r>
+      <w:r>
+        <w:t>he "profile" data comes from the KTH profile API. The "kth" data comes from the first record I found with an affiliation for this author. The "</w:t>
+      </w:r>
+      <w:proofErr w:type="spellStart"/>
+      <w:r>
+        <w:t>orcid</w:t>
+      </w:r>
+      <w:proofErr w:type="spellEnd"/>
+      <w:r>
+        <w:t xml:space="preserve">" is mined from both the KTH profile API and from the DiVA records. </w:t>
+      </w:r>
+      <w:proofErr w:type="gramStart"/>
+      <w:r>
+        <w:t>the</w:t>
+      </w:r>
+      <w:proofErr w:type="gramEnd"/>
+      <w:r>
+        <w:t xml:space="preserve"> list of aliases is of the form:</w:t>
+      </w:r>
+    </w:p>
+    <w:p>
+      <w:pPr>
+        <w:pStyle w:val="BodyText"/>
+      </w:pPr>
+      <w:r>
+        <w:t xml:space="preserve">{"Name": "last, first", "PID":    [pid1, </w:t>
+      </w:r>
+      <w:proofErr w:type="gramStart"/>
+      <w:r>
+        <w:t>pid2, ...]</w:t>
+      </w:r>
+      <w:proofErr w:type="gramEnd"/>
+      <w:r>
+        <w:t>}</w:t>
+      </w:r>
+    </w:p>
+    <w:p>
+      <w:pPr>
+        <w:pStyle w:val="BodyText"/>
+      </w:pPr>
+      <w:r>
+        <w:t xml:space="preserve">     </w:t>
+      </w:r>
+      <w:proofErr w:type="gramStart"/>
+      <w:r>
+        <w:t>where</w:t>
+      </w:r>
+      <w:proofErr w:type="gramEnd"/>
+      <w:r>
+        <w:t xml:space="preserve"> the pid1, pid2, are DiVA documents where I found this version of the name used. This PID data is not complete - but simply provides a document where I found the name in this form.</w:t>
+      </w:r>
+    </w:p>
+    <w:p>
+      <w:pPr>
+        <w:pStyle w:val="BodyText"/>
+      </w:pPr>
+      <w:r>
+        <w:t xml:space="preserve">The </w:t>
+      </w:r>
+      <w:r>
+        <w:t xml:space="preserve">affiliation information should probably also </w:t>
+      </w:r>
+      <w:proofErr w:type="gramStart"/>
+      <w:r>
+        <w:t>have a form</w:t>
+      </w:r>
+      <w:proofErr w:type="gramEnd"/>
+      <w:r>
+        <w:t xml:space="preserve"> similar to the aliases, as people have different affiliations in the DiVA d</w:t>
+      </w:r>
+      <w:r>
+        <w:t>ata for different publications.</w:t>
+      </w:r>
+    </w:p>
+    <w:p>
+      <w:pPr>
+        <w:pStyle w:val="Heading2"/>
+      </w:pPr>
+      <w:bookmarkStart w:id="38" w:name="_Ref58038065"/>
+      <w:r>
+        <w:t>Extra ORCID and KTHID information</w:t>
+      </w:r>
+      <w:bookmarkEnd w:id="38"/>
+    </w:p>
+    <w:p>
+      <w:pPr>
+        <w:pStyle w:val="BodyText"/>
+      </w:pPr>
+      <w:r>
+        <w:t>On 4</w:t>
+      </w:r>
+      <w:r>
+        <w:rPr>
+          <w:vertAlign w:val="superscript"/>
+        </w:rPr>
+        <w:t xml:space="preserve"> </w:t>
+      </w:r>
+      <w:r>
+        <w:t xml:space="preserve">December 2020, I got a file </w:t>
+      </w:r>
+      <w:r>
+        <w:t>of ORCID</w:t>
+      </w:r>
+      <w:proofErr w:type="gramStart"/>
+      <w:r>
+        <w:t>;KTHID</w:t>
+      </w:r>
+      <w:proofErr w:type="gramEnd"/>
+      <w:r>
+        <w:t xml:space="preserve"> values </w:t>
+      </w:r>
+      <w:r>
+        <w:t xml:space="preserve">from </w:t>
+      </w:r>
+      <w:r>
+        <w:t xml:space="preserve">Anders </w:t>
+      </w:r>
+      <w:proofErr w:type="spellStart"/>
+      <w:r>
+        <w:t>Wändahl</w:t>
+      </w:r>
+      <w:proofErr w:type="spellEnd"/>
+      <w:r>
+        <w:t xml:space="preserve"> of KTHB</w:t>
+      </w:r>
+      <w:r>
+        <w:t>.</w:t>
+      </w:r>
+    </w:p>
+    <w:p>
+      <w:pPr>
+        <w:pStyle w:val="BodyText"/>
+      </w:pPr>
+      <w:r>
+        <w:t xml:space="preserve">I quickly made a version of </w:t>
+      </w:r>
+      <w:r>
+        <w:t>fu</w:t>
+      </w:r>
+      <w:r>
+        <w:t>rther_augment_from_CSV_file.py to process this information and ran the program</w:t>
+      </w:r>
+      <w:r>
+        <w:t xml:space="preserve"> as </w:t>
+      </w:r>
+      <w:r>
+        <w:t xml:space="preserve">shown in </w:t>
+      </w:r>
+      <w:r>
+        <w:fldChar w:fldCharType="begin"/>
+      </w:r>
+      <w:r>
+        <w:instrText xml:space="preserve"> REF _Ref58039140 \h </w:instrText>
+      </w:r>
+      <w:r>
+        <w:fldChar w:fldCharType="separate"/>
+      </w:r>
+      <w:r>
+        <w:t xml:space="preserve">Figure </w:t>
+      </w:r>
+      <w:r>
+        <w:rPr>
+          <w:noProof/>
+        </w:rPr>
+        <w:t>34</w:t>
+      </w:r>
+      <w:r>
+        <w:fldChar w:fldCharType="end"/>
+      </w:r>
+      <w:r>
+        <w:t>.</w:t>
+      </w:r>
+    </w:p>
+    <w:tbl>
+      <w:tblPr>
+        <w:tblStyle w:val="TableGrid"/>
+        <w:tblW w:w="0" w:type="auto"/>
+        <w:tblLook w:val="04A0" w:firstRow="1" w:lastRow="0" w:firstColumn="1" w:lastColumn="0" w:noHBand="0" w:noVBand="1"/>
+      </w:tblPr>
+      <w:tblGrid>
+        <w:gridCol w:w="9243"/>
+      </w:tblGrid>
+      <w:tr>
+        <w:tc>
+          <w:tcPr>
+            <w:tcW w:w="9243" w:type="dxa"/>
+          </w:tcPr>
+          <w:p>
+            <w:pPr>
+              <w:pStyle w:val="Tablecell"/>
+              <w:rPr>
+                <w:sz w:val="20"/>
+              </w:rPr>
+            </w:pPr>
+            <w:r>
+              <w:rPr>
+                <w:sz w:val="20"/>
+              </w:rPr>
+              <w:lastRenderedPageBreak/>
+              <w:t>./further_augment_from_CSV_file.py  /z3/maguire/SemanticScholar/KTH_DiVA/kth-exluding-theses-all-level2-2012-2019-corrected.csv /z3/maguire/SemanticScholar/KTH_DiVA/pubs-2012-2019_augmented.json /z3/maguire/</w:t>
+            </w:r>
+            <w:proofErr w:type="spellStart"/>
+            <w:r>
+              <w:rPr>
+                <w:sz w:val="20"/>
+              </w:rPr>
+              <w:t>SemanticScholar</w:t>
+            </w:r>
+            <w:proofErr w:type="spellEnd"/>
+            <w:r>
+              <w:rPr>
+                <w:sz w:val="20"/>
+              </w:rPr>
+              <w:t>/</w:t>
+            </w:r>
+            <w:proofErr w:type="spellStart"/>
+            <w:r>
+              <w:rPr>
+                <w:sz w:val="20"/>
+              </w:rPr>
+              <w:t>KTH_DiVA</w:t>
+            </w:r>
+            <w:proofErr w:type="spellEnd"/>
+            <w:r>
+              <w:rPr>
+                <w:sz w:val="20"/>
+              </w:rPr>
+              <w:t>/orcid_kth-id_2020-12-04.txt</w:t>
+            </w:r>
+          </w:p>
+          <w:p>
+            <w:pPr>
+              <w:pStyle w:val="BodyText"/>
+              <w:rPr>
+                <w:sz w:val="20"/>
+              </w:rPr>
+            </w:pPr>
+            <w:r>
+              <w:rPr>
+                <w:sz w:val="20"/>
+              </w:rPr>
+              <w:t>file_name='/z3/maguire/SemanticScholar/KTH_DiVA/kth-exluding-theses-all-level2-2012-2019-corrected.csv'</w:t>
+            </w:r>
+          </w:p>
+          <w:p>
+            <w:pPr>
+              <w:pStyle w:val="BodyText"/>
+              <w:rPr>
+                <w:sz w:val="20"/>
+              </w:rPr>
+            </w:pPr>
+            <w:r>
+              <w:rPr>
+                <w:sz w:val="20"/>
+              </w:rPr>
+              <w:t>augmented_json_file_name='/z3/maguire/SemanticScholar/KTH_DiVA/pubs-2012-2019_augmented.json'</w:t>
+            </w:r>
+          </w:p>
+          <w:p>
+            <w:pPr>
+              <w:pStyle w:val="BodyText"/>
+              <w:rPr>
+                <w:sz w:val="20"/>
+              </w:rPr>
+            </w:pPr>
+            <w:r>
+              <w:rPr>
+                <w:sz w:val="20"/>
+              </w:rPr>
+              <w:t>orcid_fileName='/z3/maguire/SemanticScholar/KTH_DiVA/orcid_kth-id_2020-12-04.txt'</w:t>
+            </w:r>
+          </w:p>
+          <w:p>
+            <w:pPr>
+              <w:pStyle w:val="BodyText"/>
+              <w:rPr>
+                <w:sz w:val="20"/>
+              </w:rPr>
+            </w:pPr>
+            <w:r>
+              <w:rPr>
+                <w:sz w:val="20"/>
+              </w:rPr>
+              <w:t xml:space="preserve">length of </w:t>
+            </w:r>
+            <w:proofErr w:type="spellStart"/>
+            <w:r>
+              <w:rPr>
+                <w:sz w:val="20"/>
+              </w:rPr>
+              <w:t>augmented_by_kthid</w:t>
+            </w:r>
+            <w:proofErr w:type="spellEnd"/>
+            <w:r>
+              <w:rPr>
+                <w:sz w:val="20"/>
+              </w:rPr>
+              <w:t>=9467</w:t>
+            </w:r>
+          </w:p>
+          <w:p>
+            <w:pPr>
+              <w:pStyle w:val="BodyText"/>
+              <w:rPr>
+                <w:sz w:val="20"/>
+              </w:rPr>
+            </w:pPr>
+            <w:proofErr w:type="spellStart"/>
+            <w:r>
+              <w:rPr>
+                <w:sz w:val="20"/>
+              </w:rPr>
+              <w:t>augmented_by_kthid</w:t>
+            </w:r>
+            <w:proofErr w:type="spellEnd"/>
+            <w:r>
+              <w:rPr>
+                <w:sz w:val="20"/>
+              </w:rPr>
+              <w:t xml:space="preserve"> for u1d13i2c={'</w:t>
+            </w:r>
+            <w:proofErr w:type="spellStart"/>
+            <w:r>
+              <w:rPr>
+                <w:sz w:val="20"/>
+              </w:rPr>
+              <w:t>kthid</w:t>
+            </w:r>
+            <w:proofErr w:type="spellEnd"/>
+            <w:r>
+              <w:rPr>
+                <w:sz w:val="20"/>
+              </w:rPr>
+              <w:t>': 'u1d13i2c', 'profile': {'</w:t>
+            </w:r>
+            <w:proofErr w:type="spellStart"/>
+            <w:r>
+              <w:rPr>
+                <w:sz w:val="20"/>
+              </w:rPr>
+              <w:t>firstName</w:t>
+            </w:r>
+            <w:proofErr w:type="spellEnd"/>
+            <w:r>
+              <w:rPr>
+                <w:sz w:val="20"/>
+              </w:rPr>
+              <w:t>': 'Gerald Quentin', '</w:t>
+            </w:r>
+            <w:proofErr w:type="spellStart"/>
+            <w:r>
+              <w:rPr>
+                <w:sz w:val="20"/>
+              </w:rPr>
+              <w:t>lastName</w:t>
+            </w:r>
+            <w:proofErr w:type="spellEnd"/>
+            <w:r>
+              <w:rPr>
+                <w:sz w:val="20"/>
+              </w:rPr>
+              <w:t xml:space="preserve">': 'Maguire Jr'}, 'kth': '(KTH [177], </w:t>
+            </w:r>
+            <w:proofErr w:type="spellStart"/>
+            <w:r>
+              <w:rPr>
+                <w:sz w:val="20"/>
+              </w:rPr>
+              <w:t>Skolan</w:t>
+            </w:r>
+            <w:proofErr w:type="spellEnd"/>
+            <w:r>
+              <w:rPr>
+                <w:sz w:val="20"/>
+              </w:rPr>
+              <w:t xml:space="preserve"> </w:t>
+            </w:r>
+            <w:proofErr w:type="spellStart"/>
+            <w:r>
+              <w:rPr>
+                <w:sz w:val="20"/>
+              </w:rPr>
+              <w:t>för</w:t>
+            </w:r>
+            <w:proofErr w:type="spellEnd"/>
+            <w:r>
+              <w:rPr>
+                <w:sz w:val="20"/>
+              </w:rPr>
+              <w:t xml:space="preserve"> </w:t>
+            </w:r>
+            <w:proofErr w:type="spellStart"/>
+            <w:r>
+              <w:rPr>
+                <w:sz w:val="20"/>
+              </w:rPr>
+              <w:t>informations</w:t>
+            </w:r>
+            <w:proofErr w:type="spellEnd"/>
+            <w:r>
+              <w:rPr>
+                <w:sz w:val="20"/>
+              </w:rPr>
+              <w:t xml:space="preserve">- </w:t>
+            </w:r>
+            <w:proofErr w:type="spellStart"/>
+            <w:r>
+              <w:rPr>
+                <w:sz w:val="20"/>
+              </w:rPr>
+              <w:t>och</w:t>
+            </w:r>
+            <w:proofErr w:type="spellEnd"/>
+            <w:r>
+              <w:rPr>
+                <w:sz w:val="20"/>
+              </w:rPr>
+              <w:t xml:space="preserve"> </w:t>
+            </w:r>
+            <w:proofErr w:type="spellStart"/>
+            <w:r>
+              <w:rPr>
+                <w:sz w:val="20"/>
+              </w:rPr>
+              <w:t>kommunikationsteknik</w:t>
+            </w:r>
+            <w:proofErr w:type="spellEnd"/>
+            <w:r>
+              <w:rPr>
+                <w:sz w:val="20"/>
+              </w:rPr>
+              <w:t xml:space="preserve"> (ICT) [5994], </w:t>
+            </w:r>
+            <w:proofErr w:type="spellStart"/>
+            <w:r>
+              <w:rPr>
+                <w:sz w:val="20"/>
+              </w:rPr>
+              <w:t>Kommunikationssystem</w:t>
+            </w:r>
+            <w:proofErr w:type="spellEnd"/>
+            <w:r>
+              <w:rPr>
+                <w:sz w:val="20"/>
+              </w:rPr>
+              <w:t xml:space="preserve">, </w:t>
+            </w:r>
+            <w:proofErr w:type="spellStart"/>
+            <w:r>
+              <w:rPr>
+                <w:sz w:val="20"/>
+              </w:rPr>
+              <w:t>CoS</w:t>
+            </w:r>
+            <w:proofErr w:type="spellEnd"/>
+            <w:r>
+              <w:rPr>
+                <w:sz w:val="20"/>
+              </w:rPr>
+              <w:t xml:space="preserve"> [5998])', '</w:t>
+            </w:r>
+            <w:proofErr w:type="spellStart"/>
+            <w:r>
+              <w:rPr>
+                <w:sz w:val="20"/>
+              </w:rPr>
+              <w:t>orcid</w:t>
+            </w:r>
+            <w:proofErr w:type="spellEnd"/>
+            <w:r>
+              <w:rPr>
+                <w:sz w:val="20"/>
+              </w:rPr>
+              <w:t>': '0000-0002-6066-746X', 'aliases': [{'Name': 'Maguire Jr., Gerald Q.', 'PID': [528381, 606323, 638177, 675824, 675849, 690825, 690828, 706514, 733621, 852295, 854051, 866222, 866274, 948397, 948549, 948742, 1068493, 1087906, 1177431, 1180496, 1184756, 1230455, 1314634, 1367981, 1416571]}, {'Name': 'Maguire, Gerald Q.', 'PID': [561069]}, {'Name': 'Maguire Jr., Gerald', 'PID': [561509]}, {'Name': 'Maguire, Gerald Q., Jr.', 'PID': [913155]}]}</w:t>
+            </w:r>
+          </w:p>
+          <w:p>
+            <w:pPr>
+              <w:pStyle w:val="Tablecell"/>
+              <w:rPr>
+                <w:sz w:val="20"/>
+              </w:rPr>
+            </w:pPr>
+            <w:r>
+              <w:rPr>
+                <w:sz w:val="20"/>
+              </w:rPr>
+              <w:t xml:space="preserve">total entries=9467, </w:t>
+            </w:r>
+            <w:proofErr w:type="spellStart"/>
+            <w:r>
+              <w:rPr>
+                <w:sz w:val="20"/>
+              </w:rPr>
+              <w:t>number_of_entries_with_KTHIDs</w:t>
+            </w:r>
+            <w:proofErr w:type="spellEnd"/>
+            <w:r>
+              <w:rPr>
+                <w:sz w:val="20"/>
+              </w:rPr>
+              <w:t xml:space="preserve">=8846, </w:t>
+            </w:r>
+            <w:proofErr w:type="spellStart"/>
+            <w:r>
+              <w:rPr>
+                <w:sz w:val="20"/>
+              </w:rPr>
+              <w:t>number_of_entries_with_KTHID_and_ORCID</w:t>
+            </w:r>
+            <w:proofErr w:type="spellEnd"/>
+            <w:r>
+              <w:rPr>
+                <w:sz w:val="20"/>
+              </w:rPr>
+              <w:t xml:space="preserve">=3553, </w:t>
+            </w:r>
+            <w:proofErr w:type="spellStart"/>
+            <w:r>
+              <w:rPr>
+                <w:sz w:val="20"/>
+              </w:rPr>
+              <w:t>number_of_entries_with_fake_KTHIDs</w:t>
+            </w:r>
+            <w:proofErr w:type="spellEnd"/>
+            <w:r>
+              <w:rPr>
+                <w:sz w:val="20"/>
+              </w:rPr>
+              <w:t xml:space="preserve">=621, </w:t>
+            </w:r>
+            <w:proofErr w:type="spellStart"/>
+            <w:r>
+              <w:rPr>
+                <w:sz w:val="20"/>
+              </w:rPr>
+              <w:t>number_of_entries_with_fake_KTHIDs_with_ORCID</w:t>
+            </w:r>
+            <w:proofErr w:type="spellEnd"/>
+            <w:r>
+              <w:rPr>
+                <w:sz w:val="20"/>
+              </w:rPr>
+              <w:t>=34</w:t>
+            </w:r>
+          </w:p>
+          <w:p>
+            <w:pPr>
+              <w:pStyle w:val="BodyText"/>
+              <w:rPr>
+                <w:color w:val="FF0000"/>
+                <w:sz w:val="20"/>
+              </w:rPr>
+            </w:pPr>
+            <w:r>
+              <w:rPr>
+                <w:color w:val="FF0000"/>
+                <w:sz w:val="20"/>
+              </w:rPr>
+              <w:t>u17jh27g: 0000-0001-5905-8467</w:t>
+            </w:r>
+          </w:p>
+          <w:p>
+            <w:pPr>
+              <w:pStyle w:val="BodyText"/>
+              <w:rPr>
+                <w:sz w:val="20"/>
+              </w:rPr>
+            </w:pPr>
+            <w:r>
+              <w:rPr>
+                <w:sz w:val="20"/>
+              </w:rPr>
+              <w:t xml:space="preserve"> for user=u18xqygi different ORCID=0000-0001-7020-1551 than existing=0000-0002-4830-7832</w:t>
+            </w:r>
+          </w:p>
+          <w:p>
+            <w:pPr>
+              <w:pStyle w:val="BodyText"/>
+              <w:rPr>
+                <w:sz w:val="20"/>
+              </w:rPr>
+            </w:pPr>
+            <w:r>
+              <w:rPr>
+                <w:sz w:val="20"/>
+              </w:rPr>
+              <w:t xml:space="preserve"> for user=u1viadzh different ORCID=0000-0001-9314-545X than existing=0000-0001-9314-545x</w:t>
+            </w:r>
+          </w:p>
+          <w:p>
+            <w:pPr>
+              <w:pStyle w:val="BodyText"/>
+              <w:rPr>
+                <w:sz w:val="20"/>
+              </w:rPr>
+            </w:pPr>
+            <w:r>
+              <w:rPr>
+                <w:sz w:val="20"/>
+              </w:rPr>
+              <w:t xml:space="preserve"> for user=u1b2c0lu different ORCID=0000-0001-9567-155X than existing=0000-0001-9567-155x</w:t>
+            </w:r>
+          </w:p>
+          <w:p>
+            <w:pPr>
+              <w:pStyle w:val="BodyText"/>
+              <w:rPr>
+                <w:sz w:val="20"/>
+              </w:rPr>
+            </w:pPr>
+            <w:r>
+              <w:rPr>
+                <w:sz w:val="20"/>
+              </w:rPr>
+              <w:t xml:space="preserve"> for user=u165ghxx different ORCID=0000-0002-0697-846X than existing=0000-0002-0697-846x</w:t>
+            </w:r>
+          </w:p>
+          <w:p>
+            <w:pPr>
+              <w:pStyle w:val="BodyText"/>
+              <w:rPr>
+                <w:color w:val="FF0000"/>
+                <w:sz w:val="20"/>
+              </w:rPr>
+            </w:pPr>
+            <w:r>
+              <w:rPr>
+                <w:color w:val="FF0000"/>
+                <w:sz w:val="20"/>
+              </w:rPr>
+              <w:t>u1337frh: 0000-0002-1409-6352</w:t>
+            </w:r>
+          </w:p>
+          <w:p>
+            <w:pPr>
+              <w:pStyle w:val="BodyText"/>
+              <w:rPr>
+                <w:sz w:val="20"/>
+              </w:rPr>
+            </w:pPr>
+            <w:r>
+              <w:rPr>
+                <w:sz w:val="20"/>
+              </w:rPr>
+              <w:t xml:space="preserve">for id=u1cmhq5l and </w:t>
+            </w:r>
+            <w:proofErr w:type="spellStart"/>
+            <w:r>
+              <w:rPr>
+                <w:sz w:val="20"/>
+              </w:rPr>
+              <w:t>orcid</w:t>
+            </w:r>
+            <w:proofErr w:type="spellEnd"/>
+            <w:r>
+              <w:rPr>
+                <w:sz w:val="20"/>
+              </w:rPr>
+              <w:t>=0000-0002-3937-9359, found user=</w:t>
+            </w:r>
+            <w:r>
+              <w:rPr>
+                <w:rFonts w:cs="Times New Roman"/>
+                <w:sz w:val="20"/>
+              </w:rPr>
+              <w:t>⚠⚠</w:t>
+            </w:r>
+            <w:r>
+              <w:rPr>
+                <w:sz w:val="20"/>
+              </w:rPr>
+              <w:t>277</w:t>
+            </w:r>
+          </w:p>
+          <w:p>
+            <w:pPr>
+              <w:pStyle w:val="BodyText"/>
+              <w:rPr>
+                <w:sz w:val="20"/>
+              </w:rPr>
+            </w:pPr>
+            <w:r>
+              <w:rPr>
+                <w:sz w:val="20"/>
+              </w:rPr>
+              <w:t xml:space="preserve"> for user=u1opd8t3 different ORCID=0000-0002-4477-971X than existing=0000-0002-4477-971x</w:t>
+            </w:r>
+          </w:p>
+          <w:p>
+            <w:pPr>
+              <w:pStyle w:val="BodyText"/>
+              <w:rPr>
+                <w:sz w:val="20"/>
+              </w:rPr>
+            </w:pPr>
+            <w:r>
+              <w:rPr>
+                <w:sz w:val="20"/>
+              </w:rPr>
+              <w:t xml:space="preserve"> for user=u145n239 different ORCID=0000-0002-4501-695X than existing=0000-0002-4501-695x</w:t>
+            </w:r>
+          </w:p>
+          <w:p>
+            <w:pPr>
+              <w:pStyle w:val="BodyText"/>
+              <w:rPr>
+                <w:sz w:val="20"/>
+              </w:rPr>
+            </w:pPr>
+            <w:r>
+              <w:rPr>
+                <w:sz w:val="20"/>
+              </w:rPr>
+              <w:t xml:space="preserve">for id=u1wab1qn and </w:t>
+            </w:r>
+            <w:proofErr w:type="spellStart"/>
+            <w:r>
+              <w:rPr>
+                <w:sz w:val="20"/>
+              </w:rPr>
+              <w:t>orcid</w:t>
+            </w:r>
+            <w:proofErr w:type="spellEnd"/>
+            <w:r>
+              <w:rPr>
+                <w:sz w:val="20"/>
+              </w:rPr>
+              <w:t>=0000-0002-5050-5176, found user=</w:t>
+            </w:r>
+            <w:r>
+              <w:rPr>
+                <w:rFonts w:cs="Times New Roman"/>
+                <w:sz w:val="20"/>
+              </w:rPr>
+              <w:t>⚠⚠</w:t>
+            </w:r>
+            <w:r>
+              <w:rPr>
+                <w:sz w:val="20"/>
+              </w:rPr>
+              <w:t>280</w:t>
+            </w:r>
+          </w:p>
+          <w:p>
+            <w:pPr>
+              <w:pStyle w:val="BodyText"/>
+              <w:rPr>
+                <w:color w:val="FF0000"/>
+                <w:sz w:val="20"/>
+              </w:rPr>
+            </w:pPr>
+            <w:r>
+              <w:rPr>
+                <w:color w:val="FF0000"/>
+                <w:sz w:val="20"/>
+              </w:rPr>
+              <w:t>u1qgi0an: 0000-0002-6461-439X</w:t>
+            </w:r>
+          </w:p>
+          <w:p>
+            <w:pPr>
+              <w:pStyle w:val="BodyText"/>
+              <w:rPr>
+                <w:color w:val="FF0000"/>
+                <w:sz w:val="20"/>
+              </w:rPr>
+            </w:pPr>
+            <w:r>
+              <w:rPr>
+                <w:color w:val="FF0000"/>
+                <w:sz w:val="20"/>
+              </w:rPr>
+              <w:t>u17dwg3s: 0000-0002-7422-3966</w:t>
+            </w:r>
+          </w:p>
+          <w:p>
+            <w:pPr>
+              <w:pStyle w:val="BodyText"/>
+              <w:rPr>
+                <w:sz w:val="20"/>
+              </w:rPr>
+            </w:pPr>
+            <w:r>
+              <w:rPr>
+                <w:sz w:val="20"/>
+              </w:rPr>
+              <w:t xml:space="preserve"> for user=u1xbdlaj different ORCID=0000-0002-7987-1567 than existing=0000-0003-2432-7617</w:t>
+            </w:r>
+          </w:p>
+          <w:p>
+            <w:pPr>
+              <w:pStyle w:val="BodyText"/>
+              <w:rPr>
+                <w:sz w:val="20"/>
+              </w:rPr>
+            </w:pPr>
+            <w:r>
+              <w:rPr>
+                <w:sz w:val="20"/>
+              </w:rPr>
+              <w:t xml:space="preserve"> for user=u1i928wd different ORCID=0000-0002-8170-379X than existing=0000-0002-8170-379x</w:t>
+            </w:r>
+          </w:p>
+          <w:p>
+            <w:pPr>
+              <w:pStyle w:val="BodyText"/>
+              <w:rPr>
+                <w:color w:val="FF0000"/>
+                <w:sz w:val="20"/>
+              </w:rPr>
+            </w:pPr>
+            <w:r>
+              <w:rPr>
+                <w:color w:val="FF0000"/>
+                <w:sz w:val="20"/>
+              </w:rPr>
+              <w:t>u1h4jl4h: 0000-0002-9432-254X</w:t>
+            </w:r>
+          </w:p>
+          <w:p>
+            <w:pPr>
+              <w:pStyle w:val="BodyText"/>
+              <w:rPr>
+                <w:sz w:val="20"/>
+              </w:rPr>
+            </w:pPr>
+            <w:r>
+              <w:rPr>
+                <w:sz w:val="20"/>
+              </w:rPr>
+              <w:t xml:space="preserve"> for user=u1670dm5 different ORCID=0000-0003-1377-565X than existing=0000-0003-1377-565x</w:t>
+            </w:r>
+          </w:p>
+          <w:p>
+            <w:pPr>
+              <w:pStyle w:val="BodyText"/>
+              <w:rPr>
+                <w:sz w:val="20"/>
+              </w:rPr>
+            </w:pPr>
+            <w:r>
+              <w:rPr>
+                <w:sz w:val="20"/>
+              </w:rPr>
+              <w:t xml:space="preserve"> for user=u1hxruli different ORCID=0000-0003-1443-403X than existing=0000-0003-1443-403x</w:t>
+            </w:r>
+          </w:p>
+          <w:p>
+            <w:pPr>
+              <w:pStyle w:val="BodyText"/>
+              <w:rPr>
+                <w:sz w:val="20"/>
+              </w:rPr>
+            </w:pPr>
+            <w:r>
+              <w:rPr>
+                <w:sz w:val="20"/>
+              </w:rPr>
+              <w:t xml:space="preserve"> for user=u167dmzs different ORCID=0000-0003-1654-841X than existing=0000-0003-1654-841x</w:t>
+            </w:r>
+          </w:p>
+          <w:p>
+            <w:pPr>
+              <w:pStyle w:val="BodyText"/>
+              <w:rPr>
+                <w:color w:val="FF0000"/>
+                <w:sz w:val="20"/>
+              </w:rPr>
+            </w:pPr>
+            <w:r>
+              <w:rPr>
+                <w:color w:val="FF0000"/>
+                <w:sz w:val="20"/>
+              </w:rPr>
+              <w:t>u1huwj6n: 0000-0003-1693-1320</w:t>
+            </w:r>
+          </w:p>
+          <w:p>
+            <w:pPr>
+              <w:pStyle w:val="BodyText"/>
+              <w:rPr>
+                <w:sz w:val="20"/>
+              </w:rPr>
+            </w:pPr>
+            <w:r>
+              <w:rPr>
+                <w:sz w:val="20"/>
+              </w:rPr>
+              <w:t xml:space="preserve"> for user=u1dypakr different ORCID=0000-0003-3070-794X than existing=0000-0003-3070-794x</w:t>
+            </w:r>
+          </w:p>
+          <w:p>
+            <w:pPr>
+              <w:pStyle w:val="Tablecell"/>
+              <w:rPr>
+                <w:sz w:val="20"/>
+              </w:rPr>
+            </w:pPr>
+            <w:proofErr w:type="spellStart"/>
+            <w:r>
+              <w:rPr>
+                <w:sz w:val="20"/>
+              </w:rPr>
+              <w:t>already_know_orcid</w:t>
+            </w:r>
+            <w:proofErr w:type="spellEnd"/>
+            <w:r>
+              <w:rPr>
+                <w:sz w:val="20"/>
+              </w:rPr>
+              <w:t xml:space="preserve">=2911, </w:t>
+            </w:r>
+            <w:proofErr w:type="spellStart"/>
+            <w:r>
+              <w:rPr>
+                <w:sz w:val="20"/>
+              </w:rPr>
+              <w:t>new_orcid</w:t>
+            </w:r>
+            <w:proofErr w:type="spellEnd"/>
+            <w:r>
+              <w:rPr>
+                <w:sz w:val="20"/>
+              </w:rPr>
+              <w:t xml:space="preserve">=6, </w:t>
+            </w:r>
+            <w:proofErr w:type="spellStart"/>
+            <w:r>
+              <w:rPr>
+                <w:sz w:val="20"/>
+              </w:rPr>
+              <w:t>differing_orcids</w:t>
+            </w:r>
+            <w:proofErr w:type="spellEnd"/>
+            <w:r>
+              <w:rPr>
+                <w:sz w:val="20"/>
+              </w:rPr>
+              <w:t>=12,new_users=740</w:t>
+            </w:r>
+          </w:p>
+          <w:p>
+            <w:pPr>
+              <w:pStyle w:val="BodyText"/>
+              <w:keepNext/>
+              <w:rPr>
+                <w:sz w:val="20"/>
+              </w:rPr>
+            </w:pPr>
+            <w:r>
+              <w:rPr>
+                <w:sz w:val="20"/>
+              </w:rPr>
+              <w:t>Fi</w:t>
+            </w:r>
+            <w:r>
+              <w:rPr>
+                <w:sz w:val="20"/>
+              </w:rPr>
+              <w:t>nished reading extra ORCID info</w:t>
+            </w:r>
+          </w:p>
+        </w:tc>
+      </w:tr>
+    </w:tbl>
+    <w:p>
+      <w:pPr>
+        <w:pStyle w:val="Caption"/>
+      </w:pPr>
+      <w:bookmarkStart w:id="39" w:name="_Ref58039140"/>
+      <w:r>
+        <w:t xml:space="preserve">Figure </w:t>
+      </w:r>
+      <w:fldSimple w:instr=" SEQ Figure \* ARABIC ">
+        <w:r>
+          <w:rPr>
+            <w:noProof/>
+          </w:rPr>
+          <w:t>34</w:t>
+        </w:r>
+      </w:fldSimple>
+      <w:bookmarkEnd w:id="39"/>
+      <w:r>
+        <w:t xml:space="preserve">: Using </w:t>
+      </w:r>
+      <w:r>
+        <w:t xml:space="preserve">further_augment_from_CSV_file.py  </w:t>
+      </w:r>
+      <w:r>
+        <w:t xml:space="preserve"> with the extra ORCID and KTHID file</w:t>
+      </w:r>
+    </w:p>
+    <w:p>
+      <w:pPr>
+        <w:pStyle w:val="BodyText"/>
+      </w:pPr>
+      <w:r>
+        <w:br w:type="page"/>
+      </w:r>
+    </w:p>
+    <w:p>
+      <w:pPr>
+        <w:pStyle w:val="BodyText"/>
+      </w:pPr>
+      <w:r>
+        <w:lastRenderedPageBreak/>
+        <w:t xml:space="preserve">Note that the above run of the program (which </w:t>
+      </w:r>
+      <w:r>
+        <w:t>purposely</w:t>
+      </w:r>
+      <w:r>
+        <w:t xml:space="preserve"> returns after processing the extra ORCID information) gave me:</w:t>
+      </w:r>
+    </w:p>
+    <w:p>
+      <w:pPr>
+        <w:pStyle w:val="ListBullet2"/>
+      </w:pPr>
+      <w:r>
+        <w:t>KTHIDs for two users that I did not have:</w:t>
+      </w:r>
+    </w:p>
+    <w:p>
+      <w:pPr>
+        <w:pStyle w:val="BodyText"/>
+      </w:pPr>
+      <w:r>
+        <w:t xml:space="preserve">    </w:t>
+      </w:r>
+      <w:proofErr w:type="gramStart"/>
+      <w:r>
+        <w:t>for</w:t>
+      </w:r>
+      <w:proofErr w:type="gramEnd"/>
+      <w:r>
+        <w:t xml:space="preserve"> id=u1cmhq5l and </w:t>
+      </w:r>
+      <w:proofErr w:type="spellStart"/>
+      <w:r>
+        <w:t>orcid</w:t>
+      </w:r>
+      <w:proofErr w:type="spellEnd"/>
+      <w:r>
+        <w:t>=0000-0002-3937-9359, found user=</w:t>
+      </w:r>
+      <w:r>
+        <w:rPr>
+          <w:rFonts w:cs="Times New Roman"/>
+        </w:rPr>
+        <w:t>⚠⚠</w:t>
+      </w:r>
+      <w:r>
+        <w:t>277</w:t>
+      </w:r>
+    </w:p>
+    <w:p>
+      <w:pPr>
+        <w:pStyle w:val="BodyText"/>
+      </w:pPr>
+      <w:r>
+        <w:t xml:space="preserve">    </w:t>
+      </w:r>
+      <w:proofErr w:type="gramStart"/>
+      <w:r>
+        <w:t>for</w:t>
+      </w:r>
+      <w:proofErr w:type="gramEnd"/>
+      <w:r>
+        <w:t xml:space="preserve"> id=u1wab1qn and </w:t>
+      </w:r>
+      <w:proofErr w:type="spellStart"/>
+      <w:r>
+        <w:t>orcid</w:t>
+      </w:r>
+      <w:proofErr w:type="spellEnd"/>
+      <w:r>
+        <w:t>=0000-0002-5050-5176, found user=</w:t>
+      </w:r>
+      <w:r>
+        <w:rPr>
+          <w:rFonts w:cs="Times New Roman"/>
+        </w:rPr>
+        <w:t>⚠⚠</w:t>
+      </w:r>
+      <w:r>
+        <w:t>280</w:t>
+      </w:r>
+    </w:p>
+    <w:p>
+      <w:pPr>
+        <w:pStyle w:val="ListBullet2"/>
+      </w:pPr>
+      <w:r>
+        <w:t>2911 already known ORCIDs</w:t>
+      </w:r>
+    </w:p>
+    <w:p>
+      <w:pPr>
+        <w:pStyle w:val="ListBullet2"/>
+      </w:pPr>
+      <w:r>
+        <w:t>740 new users</w:t>
+      </w:r>
+    </w:p>
+    <w:p>
+      <w:pPr>
+        <w:pStyle w:val="ListBullet2"/>
+      </w:pPr>
+      <w:r>
+        <w:t>6 new ORCIDs for authors I already had:</w:t>
+      </w:r>
+    </w:p>
+    <w:p>
+      <w:pPr>
+        <w:pStyle w:val="ListContinue2"/>
+        <w:rPr>
+          <w:sz w:val="20"/>
+        </w:rPr>
+      </w:pPr>
+      <w:r>
+        <w:rPr>
+          <w:sz w:val="20"/>
+        </w:rPr>
+        <w:t xml:space="preserve">    u17jh27g: 0000-0001-5905-8467</w:t>
+      </w:r>
+    </w:p>
+    <w:p>
+      <w:pPr>
+        <w:pStyle w:val="ListContinue2"/>
+        <w:rPr>
+          <w:sz w:val="20"/>
+        </w:rPr>
+      </w:pPr>
+      <w:r>
+        <w:rPr>
+          <w:sz w:val="20"/>
+        </w:rPr>
+        <w:t xml:space="preserve">    u1337frh: 0000-0002-1409-6352</w:t>
+      </w:r>
+    </w:p>
+    <w:p>
+      <w:pPr>
+        <w:pStyle w:val="ListContinue2"/>
+        <w:rPr>
+          <w:sz w:val="20"/>
+        </w:rPr>
+      </w:pPr>
+      <w:r>
+        <w:rPr>
+          <w:sz w:val="20"/>
+        </w:rPr>
+        <w:t xml:space="preserve">    u1qgi0an: 0000-0002-6461-439X</w:t>
+      </w:r>
+    </w:p>
+    <w:p>
+      <w:pPr>
+        <w:pStyle w:val="ListContinue2"/>
+        <w:rPr>
+          <w:sz w:val="20"/>
+        </w:rPr>
+      </w:pPr>
+      <w:r>
+        <w:rPr>
+          <w:sz w:val="20"/>
+        </w:rPr>
+        <w:t xml:space="preserve">    u17dwg3s: 0000-0002-7422-3966</w:t>
+      </w:r>
+    </w:p>
+    <w:p>
+      <w:pPr>
+        <w:pStyle w:val="ListContinue2"/>
+        <w:rPr>
+          <w:sz w:val="20"/>
+        </w:rPr>
+      </w:pPr>
+      <w:r>
+        <w:rPr>
+          <w:sz w:val="20"/>
+        </w:rPr>
+        <w:t xml:space="preserve">    u1h4jl4h: 0000-0002-9432-254X</w:t>
+      </w:r>
+    </w:p>
+    <w:p>
+      <w:pPr>
+        <w:pStyle w:val="ListContinue2"/>
+        <w:rPr>
+          <w:sz w:val="20"/>
+        </w:rPr>
+      </w:pPr>
+      <w:r>
+        <w:rPr>
+          <w:sz w:val="20"/>
+        </w:rPr>
+        <w:t xml:space="preserve">  </w:t>
+      </w:r>
+      <w:r>
+        <w:rPr>
+          <w:sz w:val="20"/>
+        </w:rPr>
+        <w:t xml:space="preserve">  u1huwj6n: 0000-0003-1693-1320</w:t>
+      </w:r>
+    </w:p>
+    <w:p>
+      <w:pPr>
+        <w:pStyle w:val="ListBullet2"/>
+      </w:pPr>
+      <w:r>
+        <w:t xml:space="preserve">12 </w:t>
+      </w:r>
+      <w:proofErr w:type="spellStart"/>
+      <w:r>
+        <w:t>mis</w:t>
+      </w:r>
+      <w:proofErr w:type="spellEnd"/>
+      <w:r>
+        <w:t>-matches versus what I already had:</w:t>
+      </w:r>
+    </w:p>
+    <w:p>
+      <w:pPr>
+        <w:pStyle w:val="ListBullet3"/>
+      </w:pPr>
+      <w:r>
+        <w:t>for 10 of these the difference is that the DiVA record(s) had a "x" rather than an "X" in the check character:</w:t>
+      </w:r>
+    </w:p>
+    <w:p>
+      <w:pPr>
+        <w:pStyle w:val="ListContinue3"/>
+        <w:rPr>
+          <w:sz w:val="20"/>
+        </w:rPr>
+      </w:pPr>
+      <w:r>
+        <w:rPr>
+          <w:sz w:val="20"/>
+        </w:rPr>
+        <w:t xml:space="preserve">     for user=u1viadzh different ORCID=0000-0001-9314-545X than existing=0000-0001-9314-545x</w:t>
+      </w:r>
+    </w:p>
+    <w:p>
+      <w:pPr>
+        <w:pStyle w:val="ListContinue3"/>
+        <w:rPr>
+          <w:sz w:val="20"/>
+        </w:rPr>
+      </w:pPr>
+      <w:r>
+        <w:rPr>
+          <w:sz w:val="20"/>
+        </w:rPr>
+        <w:t xml:space="preserve">     for user=u1b2c0lu different ORCID=0000-0001-9567-155X than existing=0000-0001-9567-155x</w:t>
+      </w:r>
+    </w:p>
+    <w:p>
+      <w:pPr>
+        <w:pStyle w:val="ListContinue3"/>
+        <w:rPr>
+          <w:sz w:val="20"/>
+        </w:rPr>
+      </w:pPr>
+      <w:r>
+        <w:rPr>
+          <w:sz w:val="20"/>
+        </w:rPr>
+        <w:t xml:space="preserve">     for user=u165ghxx different ORCID=0000-0002-0697-846X than existing=0000-0002-0697-846x</w:t>
+      </w:r>
+    </w:p>
+    <w:p>
+      <w:pPr>
+        <w:pStyle w:val="ListContinue3"/>
+        <w:rPr>
+          <w:sz w:val="20"/>
+        </w:rPr>
+      </w:pPr>
+      <w:r>
+        <w:rPr>
+          <w:sz w:val="20"/>
+        </w:rPr>
+        <w:t xml:space="preserve">     for user=u1opd8t3 different ORCID=0000-0002-4477-971X than existing=0000-0002-4477-971x</w:t>
+      </w:r>
+    </w:p>
+    <w:p>
+      <w:pPr>
+        <w:pStyle w:val="ListContinue3"/>
+        <w:rPr>
+          <w:sz w:val="20"/>
+        </w:rPr>
+      </w:pPr>
+      <w:r>
+        <w:rPr>
+          <w:sz w:val="20"/>
+        </w:rPr>
+        <w:t xml:space="preserve">     for user=u145n239 different ORCID=0000-0002-4501-695X than existing=0000-0002-4501-695x</w:t>
+      </w:r>
+    </w:p>
+    <w:p>
+      <w:pPr>
+        <w:pStyle w:val="ListContinue3"/>
+        <w:rPr>
+          <w:sz w:val="20"/>
+        </w:rPr>
+      </w:pPr>
+      <w:r>
+        <w:rPr>
+          <w:sz w:val="20"/>
+        </w:rPr>
+        <w:t xml:space="preserve">     for user=u1i928wd different ORCID=0000-0002-8170-379X than existing=0000-0002-8170-379x</w:t>
+      </w:r>
+    </w:p>
+    <w:p>
+      <w:pPr>
+        <w:pStyle w:val="ListContinue3"/>
+        <w:rPr>
+          <w:sz w:val="20"/>
+        </w:rPr>
+      </w:pPr>
+      <w:r>
+        <w:rPr>
+          <w:sz w:val="20"/>
+        </w:rPr>
+        <w:t xml:space="preserve">     for user=u1670dm5 different ORCID=0000-0003-1377-565X than existing=0000-0003-1377-565x</w:t>
+      </w:r>
+    </w:p>
+    <w:p>
+      <w:pPr>
+        <w:pStyle w:val="ListContinue3"/>
+        <w:rPr>
+          <w:sz w:val="20"/>
+        </w:rPr>
+      </w:pPr>
+      <w:r>
+        <w:rPr>
+          <w:sz w:val="20"/>
+        </w:rPr>
+        <w:t xml:space="preserve">     for user=u1hxruli different ORCID=0000-0003-1443-403X than existing=0000-0003-1443-403x</w:t>
+      </w:r>
+    </w:p>
+    <w:p>
+      <w:pPr>
+        <w:pStyle w:val="ListContinue3"/>
+        <w:rPr>
+          <w:sz w:val="20"/>
+        </w:rPr>
+      </w:pPr>
+      <w:r>
+        <w:rPr>
+          <w:sz w:val="20"/>
+        </w:rPr>
+        <w:t xml:space="preserve">     for user=u167dmzs different ORCID=0000-0003-1654-841X than existing=0000-0003-1654-841x</w:t>
+      </w:r>
+    </w:p>
+    <w:p>
+      <w:pPr>
+        <w:pStyle w:val="ListContinue3"/>
+        <w:rPr>
+          <w:sz w:val="20"/>
+        </w:rPr>
+      </w:pPr>
+      <w:r>
+        <w:rPr>
+          <w:sz w:val="20"/>
+        </w:rPr>
+        <w:t xml:space="preserve">     for user=u1dypakr different ORCID=0000-0003-3070-794X th</w:t>
+      </w:r>
+      <w:r>
+        <w:rPr>
+          <w:sz w:val="20"/>
+        </w:rPr>
+        <w:t>an existing=0000-0003-3070-794x</w:t>
+      </w:r>
+    </w:p>
+    <w:p>
+      <w:pPr>
+        <w:pStyle w:val="ListBullet3"/>
+      </w:pPr>
+      <w:r>
+        <w:t>Two users where there is a difference:</w:t>
+      </w:r>
+    </w:p>
+    <w:p>
+      <w:pPr>
+        <w:pStyle w:val="ListContinue3"/>
+        <w:rPr>
+          <w:sz w:val="20"/>
+        </w:rPr>
+      </w:pPr>
+      <w:r>
+        <w:rPr>
+          <w:sz w:val="20"/>
+        </w:rPr>
+        <w:t xml:space="preserve">    for user=u18xqygi different ORCID=0000-0001-7020-1551 than existing=0000-0002-4830-7832</w:t>
+      </w:r>
+    </w:p>
+    <w:p>
+      <w:pPr>
+        <w:pStyle w:val="ListContinue3"/>
+        <w:rPr>
+          <w:sz w:val="20"/>
+        </w:rPr>
+      </w:pPr>
+      <w:r>
+        <w:rPr>
+          <w:sz w:val="20"/>
+        </w:rPr>
+        <w:t xml:space="preserve">    for user=u1xbdlaj different ORCID=0000-0002-7987-1567 than existing=0000-0003-2432-7617</w:t>
+      </w:r>
+    </w:p>
+    <w:p>
+      <w:pPr>
+        <w:pStyle w:val="BodyText"/>
+      </w:pPr>
+      <w:r>
+        <w:t>For the first of these the user</w:t>
+      </w:r>
+      <w:r>
+        <w:t>s with different ORCID values, the first author</w:t>
+      </w:r>
+      <w:r>
+        <w:t xml:space="preserve"> actually has t</w:t>
+      </w:r>
+      <w:r>
+        <w:t>wo ORCIDs. Her KTH profile page</w:t>
+      </w:r>
+      <w:r>
+        <w:t xml:space="preserve"> </w:t>
+      </w:r>
+      <w:hyperlink r:id="rId27" w:history="1">
+        <w:r>
+          <w:rPr>
+            <w:rStyle w:val="Hyperlink"/>
+          </w:rPr>
+          <w:t>https://www.kth.se/profile/olga</w:t>
+        </w:r>
+      </w:hyperlink>
+      <w:r>
+        <w:t xml:space="preserve"> </w:t>
+      </w:r>
+      <w:r>
+        <w:t xml:space="preserve"> points to ORCID: </w:t>
+      </w:r>
+      <w:hyperlink r:id="rId28" w:history="1">
+        <w:r>
+          <w:rPr>
+            <w:rStyle w:val="Hyperlink"/>
+          </w:rPr>
+          <w:t>https://orcid.org/0000-0001-7020-1551</w:t>
+        </w:r>
+      </w:hyperlink>
+      <w:r>
+        <w:t xml:space="preserve"> </w:t>
+      </w:r>
+    </w:p>
+    <w:p>
+      <w:pPr>
+        <w:pStyle w:val="BodyText"/>
+      </w:pPr>
+      <w:r>
+        <w:t xml:space="preserve">However, there are many </w:t>
+      </w:r>
+      <w:proofErr w:type="gramStart"/>
+      <w:r>
+        <w:t>record</w:t>
+      </w:r>
+      <w:proofErr w:type="gramEnd"/>
+      <w:r>
+        <w:t xml:space="preserve"> in DiVA (such as the following that show</w:t>
+      </w:r>
+      <w:r>
+        <w:t>s another ORCID for this user):</w:t>
+      </w:r>
+    </w:p>
+    <w:p>
+      <w:pPr>
+        <w:pStyle w:val="ListContinue2"/>
+      </w:pPr>
+      <w:r>
+        <w:t xml:space="preserve">"1307966","Kordas, Olga [u18xqygi] [0000-0002-4830-7832] (KTH [177], </w:t>
+      </w:r>
+      <w:proofErr w:type="spellStart"/>
+      <w:r>
+        <w:t>Skolan</w:t>
+      </w:r>
+      <w:proofErr w:type="spellEnd"/>
+      <w:r>
+        <w:t xml:space="preserve"> </w:t>
+      </w:r>
+      <w:proofErr w:type="spellStart"/>
+      <w:r>
+        <w:t>för</w:t>
+      </w:r>
+      <w:proofErr w:type="spellEnd"/>
+      <w:r>
+        <w:t xml:space="preserve"> </w:t>
+      </w:r>
+      <w:proofErr w:type="spellStart"/>
+      <w:r>
+        <w:t>arkitektur</w:t>
+      </w:r>
+      <w:proofErr w:type="spellEnd"/>
+      <w:r>
+        <w:t xml:space="preserve"> </w:t>
+      </w:r>
+      <w:proofErr w:type="spellStart"/>
+      <w:r>
+        <w:t>och</w:t>
+      </w:r>
+      <w:proofErr w:type="spellEnd"/>
+      <w:r>
+        <w:t xml:space="preserve"> </w:t>
+      </w:r>
+      <w:proofErr w:type="spellStart"/>
+      <w:r>
+        <w:t>samhällsbyggnad</w:t>
+      </w:r>
+      <w:proofErr w:type="spellEnd"/>
+      <w:r>
+        <w:t xml:space="preserve"> (ABE) [5850], </w:t>
+      </w:r>
+      <w:proofErr w:type="spellStart"/>
+      <w:r>
+        <w:t>Hållbar</w:t>
+      </w:r>
+      <w:proofErr w:type="spellEnd"/>
+      <w:r>
+        <w:t xml:space="preserve"> </w:t>
+      </w:r>
+      <w:proofErr w:type="spellStart"/>
+      <w:r>
+        <w:t>utveckling</w:t>
+      </w:r>
+      <w:proofErr w:type="spellEnd"/>
+      <w:r>
+        <w:t xml:space="preserve">, </w:t>
+      </w:r>
+      <w:proofErr w:type="spellStart"/>
+      <w:r>
+        <w:t>miljövetenskap</w:t>
+      </w:r>
+      <w:proofErr w:type="spellEnd"/>
+      <w:r>
+        <w:t xml:space="preserve"> </w:t>
+      </w:r>
+      <w:proofErr w:type="spellStart"/>
+      <w:r>
+        <w:t>och</w:t>
+      </w:r>
+      <w:proofErr w:type="spellEnd"/>
+      <w:r>
+        <w:t xml:space="preserve"> </w:t>
+      </w:r>
+      <w:proofErr w:type="spellStart"/>
+      <w:r>
+        <w:t>teknik</w:t>
+      </w:r>
+      <w:proofErr w:type="spellEnd"/>
+      <w:r>
+        <w:t xml:space="preserve"> [13604]) (</w:t>
+      </w:r>
+      <w:proofErr w:type="spellStart"/>
+      <w:r>
+        <w:t>UrbanT</w:t>
+      </w:r>
+      <w:proofErr w:type="spellEnd"/>
+      <w:r>
+        <w:t>);</w:t>
+      </w:r>
+    </w:p>
+    <w:p>
+      <w:pPr>
+        <w:pStyle w:val="BodyText"/>
+      </w:pPr>
+      <w:r>
+        <w:t xml:space="preserve">Note that </w:t>
+      </w:r>
+      <w:hyperlink r:id="rId29" w:history="1">
+        <w:r>
+          <w:rPr>
+            <w:rStyle w:val="Hyperlink"/>
+          </w:rPr>
+          <w:t>https://orcid.org/0000-0002-4830-7832</w:t>
+        </w:r>
+      </w:hyperlink>
+      <w:r>
+        <w:t xml:space="preserve"> </w:t>
+      </w:r>
+      <w:r>
+        <w:t xml:space="preserve"> - seems to be much more complete.</w:t>
+      </w:r>
+    </w:p>
+    <w:p>
+      <w:pPr>
+        <w:pStyle w:val="BodyText"/>
+      </w:pPr>
+      <w:r>
+        <w:t>For the second, the author’s K</w:t>
+      </w:r>
+      <w:r>
+        <w:t>TH profile shows:</w:t>
+      </w:r>
+    </w:p>
+    <w:p>
+      <w:pPr>
+        <w:pStyle w:val="ListContinue2"/>
+      </w:pPr>
+      <w:r>
+        <w:t xml:space="preserve">    user={'</w:t>
+      </w:r>
+      <w:proofErr w:type="spellStart"/>
+      <w:r>
+        <w:t>defaultLanguage</w:t>
+      </w:r>
+      <w:proofErr w:type="spellEnd"/>
+      <w:r>
+        <w:t>': '</w:t>
+      </w:r>
+      <w:proofErr w:type="spellStart"/>
+      <w:r>
+        <w:t>en</w:t>
+      </w:r>
+      <w:proofErr w:type="spellEnd"/>
+      <w:r>
+        <w:t>', '</w:t>
+      </w:r>
+      <w:proofErr w:type="spellStart"/>
+      <w:r>
+        <w:t>acceptedTerms</w:t>
+      </w:r>
+      <w:proofErr w:type="spellEnd"/>
+      <w:r>
+        <w:t>': True, '</w:t>
+      </w:r>
+      <w:proofErr w:type="spellStart"/>
+      <w:r>
+        <w:t>isAdminHidden</w:t>
+      </w:r>
+      <w:proofErr w:type="spellEnd"/>
+      <w:r>
+        <w:t>': False, 'avatar': {'visibility': 'public'}, '_id': 'u1xbdlaj', '</w:t>
+      </w:r>
+      <w:proofErr w:type="spellStart"/>
+      <w:r>
+        <w:t>kthId</w:t>
+      </w:r>
+      <w:proofErr w:type="spellEnd"/>
+      <w:r>
+        <w:t>': 'u1xbdlaj', 'username': '</w:t>
+      </w:r>
+      <w:proofErr w:type="spellStart"/>
+      <w:r>
+        <w:t>chrdan</w:t>
+      </w:r>
+      <w:proofErr w:type="spellEnd"/>
+      <w:r>
+        <w:t>', '</w:t>
+      </w:r>
+      <w:proofErr w:type="spellStart"/>
+      <w:r>
+        <w:t>homeDirectory</w:t>
+      </w:r>
+      <w:proofErr w:type="spellEnd"/>
+      <w:r>
+        <w:t>': '\\\\ug.kth.se\\</w:t>
+      </w:r>
+      <w:proofErr w:type="spellStart"/>
+      <w:r>
+        <w:t>dfs</w:t>
+      </w:r>
+      <w:proofErr w:type="spellEnd"/>
+      <w:r>
+        <w:t>\\home\\c\\h\\</w:t>
+      </w:r>
+      <w:proofErr w:type="spellStart"/>
+      <w:r>
+        <w:t>chrdan</w:t>
+      </w:r>
+      <w:proofErr w:type="spellEnd"/>
+      <w:r>
+        <w:t>', 'title': {'</w:t>
+      </w:r>
+      <w:proofErr w:type="spellStart"/>
+      <w:r>
+        <w:t>sv</w:t>
+      </w:r>
+      <w:proofErr w:type="spellEnd"/>
+      <w:r>
+        <w:t>': 'FORSKARE', '</w:t>
+      </w:r>
+      <w:proofErr w:type="spellStart"/>
+      <w:r>
+        <w:t>en</w:t>
+      </w:r>
+      <w:proofErr w:type="spellEnd"/>
+      <w:r>
+        <w:t xml:space="preserve">': 'RESEARCHER'}, </w:t>
+      </w:r>
+      <w:r>
+        <w:lastRenderedPageBreak/>
+        <w:t>'</w:t>
+      </w:r>
+      <w:proofErr w:type="spellStart"/>
+      <w:r>
+        <w:t>streetAddress</w:t>
+      </w:r>
+      <w:proofErr w:type="spellEnd"/>
+      <w:r>
+        <w:t>': 'OSQUARS BACKE 5', '</w:t>
+      </w:r>
+      <w:proofErr w:type="spellStart"/>
+      <w:r>
+        <w:t>emailAddress</w:t>
+      </w:r>
+      <w:proofErr w:type="spellEnd"/>
+      <w:r>
+        <w:t>': 'christina.bodin.danielsson@arch.kth.se', '</w:t>
+      </w:r>
+      <w:proofErr w:type="spellStart"/>
+      <w:r>
+        <w:t>telephoneNumber</w:t>
+      </w:r>
+      <w:proofErr w:type="spellEnd"/>
+      <w:r>
+        <w:t>': '087908541', '</w:t>
+      </w:r>
+      <w:proofErr w:type="spellStart"/>
+      <w:r>
+        <w:t>isStaff</w:t>
+      </w:r>
+      <w:proofErr w:type="spellEnd"/>
+      <w:r>
+        <w:t>': True, '</w:t>
+      </w:r>
+      <w:proofErr w:type="spellStart"/>
+      <w:r>
+        <w:t>isStudent</w:t>
+      </w:r>
+      <w:proofErr w:type="spellEnd"/>
+      <w:r>
+        <w:t>': False, '</w:t>
+      </w:r>
+      <w:proofErr w:type="spellStart"/>
+      <w:r>
+        <w:t>firstName</w:t>
+      </w:r>
+      <w:proofErr w:type="spellEnd"/>
+      <w:r>
+        <w:t>': 'Christina', '</w:t>
+      </w:r>
+      <w:proofErr w:type="spellStart"/>
+      <w:r>
+        <w:t>lastName</w:t>
+      </w:r>
+      <w:proofErr w:type="spellEnd"/>
+      <w:r>
+        <w:t>': '</w:t>
+      </w:r>
+      <w:proofErr w:type="spellStart"/>
+      <w:r>
+        <w:t>Bodin</w:t>
+      </w:r>
+      <w:proofErr w:type="spellEnd"/>
+      <w:r>
+        <w:t xml:space="preserve"> </w:t>
+      </w:r>
+      <w:proofErr w:type="spellStart"/>
+      <w:r>
+        <w:t>Danielsson</w:t>
+      </w:r>
+      <w:proofErr w:type="spellEnd"/>
+      <w:r>
+        <w:t>', 'city': 'Stockholm', '</w:t>
+      </w:r>
+      <w:proofErr w:type="spellStart"/>
+      <w:r>
+        <w:t>postalCode</w:t>
+      </w:r>
+      <w:proofErr w:type="spellEnd"/>
+      <w:r>
+        <w:t>': '10044', 'remark': '', '</w:t>
+      </w:r>
+      <w:proofErr w:type="spellStart"/>
+      <w:r>
+        <w:t>lastSynced</w:t>
+      </w:r>
+      <w:proofErr w:type="spellEnd"/>
+      <w:r>
+        <w:t>': '2020-09-10T06:29:20.000Z', 'researcher': {'</w:t>
+      </w:r>
+      <w:proofErr w:type="spellStart"/>
+      <w:r>
+        <w:t>researchGate</w:t>
+      </w:r>
+      <w:proofErr w:type="spellEnd"/>
+      <w:r>
+        <w:t>': '', '</w:t>
+      </w:r>
+      <w:proofErr w:type="spellStart"/>
+      <w:r>
+        <w:t>googleScholarId</w:t>
+      </w:r>
+      <w:proofErr w:type="spellEnd"/>
+      <w:r>
+        <w:t>': '', '</w:t>
+      </w:r>
+      <w:proofErr w:type="spellStart"/>
+      <w:r>
+        <w:t>scopusId</w:t>
+      </w:r>
+      <w:proofErr w:type="spellEnd"/>
+      <w:r>
+        <w:t>': '', '</w:t>
+      </w:r>
+      <w:proofErr w:type="spellStart"/>
+      <w:r>
+        <w:t>researcherId</w:t>
+      </w:r>
+      <w:proofErr w:type="spellEnd"/>
+      <w:r>
+        <w:t>': '', '</w:t>
+      </w:r>
+      <w:proofErr w:type="spellStart"/>
+      <w:r>
+        <w:t>orcid</w:t>
+      </w:r>
+      <w:proofErr w:type="spellEnd"/>
+      <w:r>
+        <w:t>': '0000-0002-7987-1567'}, 'courses': {'visibility': 'public', 'codes': [], 'items': []}, '</w:t>
+      </w:r>
+      <w:proofErr w:type="spellStart"/>
+      <w:r>
+        <w:t>worksFor</w:t>
+      </w:r>
+      <w:proofErr w:type="spellEnd"/>
+      <w:r>
+        <w:t>': {'items': [{'key': 'app.katalog3.A.AD', 'path': 'a/ad', 'location': 'OSQUARS BACKE 5, 10044 STOCKHOLM', 'name': 'ARKITEKTURSKOLAN', '</w:t>
+      </w:r>
+      <w:proofErr w:type="spellStart"/>
+      <w:r>
+        <w:t>nameEn</w:t>
+      </w:r>
+      <w:proofErr w:type="spellEnd"/>
+      <w:r>
+        <w:t>': 'ARCHITECTURE'}, {'key': 'app.katalog3.A.AD.ADE', 'path': 'a/ad/</w:t>
+      </w:r>
+      <w:proofErr w:type="spellStart"/>
+      <w:r>
+        <w:t>ade</w:t>
+      </w:r>
+      <w:proofErr w:type="spellEnd"/>
+      <w:r>
+        <w:t>', 'location': 'OSQUARS BACKE 5, 10044 STOCKHOLM', 'name': 'ARKITEKTUR FORSKNING EXTERN', '</w:t>
+      </w:r>
+      <w:proofErr w:type="spellStart"/>
+      <w:r>
+        <w:t>nameEn</w:t>
+      </w:r>
+      <w:proofErr w:type="spellEnd"/>
+      <w:r>
+        <w:t>': ''}]},  ...</w:t>
+      </w:r>
+    </w:p>
+    <w:p>
+      <w:pPr>
+        <w:pStyle w:val="BodyText"/>
+      </w:pPr>
+      <w:proofErr w:type="gramStart"/>
+      <w:r>
+        <w:t>hence</w:t>
+      </w:r>
+      <w:proofErr w:type="gramEnd"/>
+      <w:r>
+        <w:t xml:space="preserve"> I used this in my entry:</w:t>
+      </w:r>
+    </w:p>
+    <w:p>
+      <w:pPr>
+        <w:pStyle w:val="ListContinue2"/>
+      </w:pPr>
+      <w:r>
+        <w:t xml:space="preserve">    {"</w:t>
+      </w:r>
+      <w:proofErr w:type="spellStart"/>
+      <w:r>
+        <w:t>kthid</w:t>
+      </w:r>
+      <w:proofErr w:type="spellEnd"/>
+      <w:r>
+        <w:t>": "u1xbdlaj", "entry": {"</w:t>
+      </w:r>
+      <w:proofErr w:type="spellStart"/>
+      <w:r>
+        <w:t>orcid</w:t>
+      </w:r>
+      <w:proofErr w:type="spellEnd"/>
+      <w:r>
+        <w:t xml:space="preserve">": "0000-0003-2432-7617", "kth": "(KTH [177], </w:t>
+      </w:r>
+      <w:proofErr w:type="spellStart"/>
+      <w:r>
+        <w:t>Skolan</w:t>
+      </w:r>
+      <w:proofErr w:type="spellEnd"/>
+      <w:r>
+        <w:t xml:space="preserve"> </w:t>
+      </w:r>
+      <w:proofErr w:type="spellStart"/>
+      <w:r>
+        <w:t>för</w:t>
+      </w:r>
+      <w:proofErr w:type="spellEnd"/>
+      <w:r>
+        <w:t xml:space="preserve"> </w:t>
+      </w:r>
+      <w:proofErr w:type="spellStart"/>
+      <w:r>
+        <w:t>arkitektur</w:t>
+      </w:r>
+      <w:proofErr w:type="spellEnd"/>
+      <w:r>
+        <w:t xml:space="preserve"> </w:t>
+      </w:r>
+      <w:proofErr w:type="spellStart"/>
+      <w:r>
+        <w:t>och</w:t>
+      </w:r>
+      <w:proofErr w:type="spellEnd"/>
+      <w:r>
+        <w:t xml:space="preserve"> </w:t>
+      </w:r>
+      <w:proofErr w:type="spellStart"/>
+      <w:r>
+        <w:t>samhällsbyggnad</w:t>
+      </w:r>
+      <w:proofErr w:type="spellEnd"/>
+      <w:r>
+        <w:t xml:space="preserve"> (ABE) [5850], </w:t>
+      </w:r>
+      <w:proofErr w:type="spellStart"/>
+      <w:r>
+        <w:t>Arkitektur</w:t>
+      </w:r>
+      <w:proofErr w:type="spellEnd"/>
+      <w:r>
+        <w:t xml:space="preserve"> [5851]) (Arc plan)", "aliases": [{"Name": "</w:t>
+      </w:r>
+      <w:proofErr w:type="spellStart"/>
+      <w:r>
+        <w:t>Bodin</w:t>
+      </w:r>
+      <w:proofErr w:type="spellEnd"/>
+      <w:r>
+        <w:t xml:space="preserve"> </w:t>
+      </w:r>
+      <w:proofErr w:type="spellStart"/>
+      <w:r>
+        <w:t>Danielsson</w:t>
+      </w:r>
+      <w:proofErr w:type="spellEnd"/>
+      <w:r>
+        <w:t>, Christina", "PID": [704686, 842404, 1055759]}, {"Name": "</w:t>
+      </w:r>
+      <w:proofErr w:type="spellStart"/>
+      <w:r>
+        <w:t>Danielsson</w:t>
+      </w:r>
+      <w:proofErr w:type="spellEnd"/>
+      <w:r>
+        <w:t>, Christina", "PID": [1359413]}]}, "profile": {"</w:t>
+      </w:r>
+      <w:proofErr w:type="spellStart"/>
+      <w:r>
+        <w:t>firstName</w:t>
+      </w:r>
+      <w:proofErr w:type="spellEnd"/>
+      <w:r>
+        <w:t>": "Christina", "</w:t>
+      </w:r>
+      <w:proofErr w:type="spellStart"/>
+      <w:r>
+        <w:t>lastName</w:t>
+      </w:r>
+      <w:proofErr w:type="spellEnd"/>
+      <w:r>
+        <w:t>": "</w:t>
+      </w:r>
+      <w:proofErr w:type="spellStart"/>
+      <w:r>
+        <w:t>Bodin</w:t>
+      </w:r>
+      <w:proofErr w:type="spellEnd"/>
+      <w:r>
+        <w:t xml:space="preserve"> </w:t>
+      </w:r>
+      <w:proofErr w:type="spellStart"/>
+      <w:r>
+        <w:t>Danielsson</w:t>
+      </w:r>
+      <w:proofErr w:type="spellEnd"/>
+      <w:r>
+        <w:t>"}}</w:t>
+      </w:r>
+    </w:p>
+    <w:p>
+      <w:pPr>
+        <w:pStyle w:val="BodyText"/>
+      </w:pPr>
+      <w:r>
+        <w:t>While https://orcid.org/0000-0002-7987-1567 shows:</w:t>
+      </w:r>
+    </w:p>
+    <w:p>
+      <w:pPr>
+        <w:pStyle w:val="ListContinue2"/>
+      </w:pPr>
+      <w:r>
+        <w:t xml:space="preserve">    Given Names Deactivated Family Name Deactivated</w:t>
+      </w:r>
+    </w:p>
+    <w:p>
+      <w:pPr>
+        <w:pStyle w:val="ListContinue2"/>
+      </w:pPr>
+      <w:r>
+        <w:t xml:space="preserve">    ORCID </w:t>
+      </w:r>
+      <w:proofErr w:type="spellStart"/>
+      <w:r>
+        <w:t>iD</w:t>
+      </w:r>
+      <w:proofErr w:type="spellEnd"/>
+    </w:p>
+    <w:p>
+      <w:pPr>
+        <w:pStyle w:val="ListContinue2"/>
+      </w:pPr>
+      <w:r>
+        <w:t xml:space="preserve">    https:</w:t>
+      </w:r>
+      <w:r>
+        <w:t>//orcid.org/0000-0002-7987-1567</w:t>
+      </w:r>
+    </w:p>
+    <w:p>
+      <w:pPr>
+        <w:pStyle w:val="ListContinue2"/>
+      </w:pPr>
+      <w:r>
+        <w:t xml:space="preserve">    This account has been deprecated, please see account https://orcid.org/0000-0003-2432-7617 for the latest information</w:t>
+      </w:r>
+    </w:p>
+    <w:p>
+      <w:pPr>
+        <w:pStyle w:val="BodyText"/>
+      </w:pPr>
+      <w:r>
+        <w:t>So the one ORCID has been replaced by another and the ORCID I was using was correct.</w:t>
+      </w:r>
+    </w:p>
+    <w:p>
+      <w:pPr>
+        <w:pStyle w:val="BodyText"/>
+      </w:pPr>
+      <w:r>
+        <w:t>Given the programs outputs, I updated my local copy of the publication information (i.e., the CSV file) and the augmented authors’ information JSON file.</w:t>
+      </w:r>
+      <w:bookmarkStart w:id="40" w:name="_GoBack"/>
+      <w:bookmarkEnd w:id="40"/>
     </w:p>
     <w:p>
       <w:pPr>
@@ -12605,8 +15583,8 @@
       </w:r>
     </w:p>
     <w:sectPr>
-      <w:headerReference w:type="default" r:id="rId27"/>
-      <w:footerReference w:type="default" r:id="rId28"/>
+      <w:headerReference w:type="default" r:id="rId30"/>
+      <w:footerReference w:type="default" r:id="rId31"/>
       <w:footnotePr>
         <w:numFmt w:val="chicago"/>
         <w:numRestart w:val="eachPage"/>
@@ -12679,7 +15657,7 @@
           <w:rPr>
             <w:noProof/>
           </w:rPr>
-          <w:t>25</w:t>
+          <w:t>30</w:t>
         </w:r>
         <w:r>
           <w:rPr>
@@ -12754,7 +15732,7 @@
       </w:tabs>
     </w:pPr>
     <w:r>
-      <w:t>2020-11-04</w:t>
+      <w:t>2020-12-05</w:t>
     </w:r>
     <w:r>
       <w:tab/>
@@ -12775,7 +15753,6 @@
         <w:dataBinding w:prefixMappings="xmlns:ns0='http://purl.org/dc/elements/1.1/' xmlns:ns1='http://schemas.openxmlformats.org/package/2006/metadata/core-properties' " w:xpath="/ns1:coreProperties[1]/ns0:title[1]" w:storeItemID="{6C3C8BC8-F283-45AE-878A-BAB7291924A1}"/>
         <w:text/>
       </w:sdtPr>
-      <w:sdtEndPr/>
       <w:sdtContent>
         <w:r>
           <w:rPr>
@@ -12796,7 +15773,7 @@
   <w:abstractNum w:abstractNumId="0">
     <w:nsid w:val="FFFFFF7C"/>
     <w:multiLevelType w:val="singleLevel"/>
-    <w:tmpl w:val="4E34A2BA"/>
+    <w:tmpl w:val="1412690E"/>
     <w:lvl w:ilvl="0">
       <w:start w:val="1"/>
       <w:numFmt w:val="decimal"/>
@@ -12813,7 +15790,7 @@
   <w:abstractNum w:abstractNumId="1">
     <w:nsid w:val="FFFFFF7D"/>
     <w:multiLevelType w:val="singleLevel"/>
-    <w:tmpl w:val="48FA1F98"/>
+    <w:tmpl w:val="7066834A"/>
     <w:lvl w:ilvl="0">
       <w:start w:val="1"/>
       <w:numFmt w:val="decimal"/>
@@ -12830,7 +15807,7 @@
   <w:abstractNum w:abstractNumId="2">
     <w:nsid w:val="FFFFFF7E"/>
     <w:multiLevelType w:val="singleLevel"/>
-    <w:tmpl w:val="2034E4B4"/>
+    <w:tmpl w:val="AD6EC434"/>
     <w:lvl w:ilvl="0">
       <w:start w:val="1"/>
       <w:numFmt w:val="decimal"/>
@@ -12865,7 +15842,7 @@
   <w:abstractNum w:abstractNumId="4">
     <w:nsid w:val="FFFFFF80"/>
     <w:multiLevelType w:val="singleLevel"/>
-    <w:tmpl w:val="8E168752"/>
+    <w:tmpl w:val="01F67AD0"/>
     <w:lvl w:ilvl="0">
       <w:start w:val="1"/>
       <w:numFmt w:val="bullet"/>
@@ -12885,7 +15862,7 @@
   <w:abstractNum w:abstractNumId="5">
     <w:nsid w:val="FFFFFF81"/>
     <w:multiLevelType w:val="singleLevel"/>
-    <w:tmpl w:val="1BA0510C"/>
+    <w:tmpl w:val="1A42D506"/>
     <w:lvl w:ilvl="0">
       <w:start w:val="1"/>
       <w:numFmt w:val="bullet"/>
@@ -12905,10 +15882,11 @@
   <w:abstractNum w:abstractNumId="6">
     <w:nsid w:val="FFFFFF82"/>
     <w:multiLevelType w:val="singleLevel"/>
-    <w:tmpl w:val="2D70A7B4"/>
+    <w:tmpl w:val="CB1A3558"/>
     <w:lvl w:ilvl="0">
       <w:start w:val="1"/>
       <w:numFmt w:val="bullet"/>
+      <w:pStyle w:val="ListBullet3"/>
       <w:lvlText w:val=""/>
       <w:lvlJc w:val="left"/>
       <w:pPr>
@@ -12946,7 +15924,7 @@
   <w:abstractNum w:abstractNumId="8">
     <w:nsid w:val="FFFFFF88"/>
     <w:multiLevelType w:val="singleLevel"/>
-    <w:tmpl w:val="E7A40D5E"/>
+    <w:tmpl w:val="0458FCFA"/>
     <w:lvl w:ilvl="0">
       <w:start w:val="1"/>
       <w:numFmt w:val="decimal"/>
@@ -14020,13 +16998,16 @@
     <w:basedOn w:val="Normal"/>
     <w:uiPriority w:val="99"/>
     <w:unhideWhenUsed/>
-    <w:rsid w:val="008961B3"/>
+    <w:rsid w:val="00114A68"/>
     <w:pPr>
       <w:numPr>
         <w:numId w:val="21"/>
       </w:numPr>
       <w:contextualSpacing/>
     </w:pPr>
+    <w:rPr>
+      <w:rFonts w:ascii="Times New Roman" w:hAnsi="Times New Roman"/>
+    </w:rPr>
   </w:style>
   <w:style w:type="paragraph" w:styleId="ListContinue2">
     <w:name w:val="List Continue 2"/>
@@ -14271,6 +17252,43 @@
       </w:tabs>
       <w:ind w:firstLine="0"/>
       <w:jc w:val="left"/>
+    </w:pPr>
+  </w:style>
+  <w:style w:type="paragraph" w:styleId="ListBullet3">
+    <w:name w:val="List Bullet 3"/>
+    <w:basedOn w:val="Normal"/>
+    <w:uiPriority w:val="99"/>
+    <w:unhideWhenUsed/>
+    <w:rsid w:val="00114A68"/>
+    <w:pPr>
+      <w:numPr>
+        <w:numId w:val="3"/>
+      </w:numPr>
+      <w:contextualSpacing/>
+    </w:pPr>
+  </w:style>
+  <w:style w:type="paragraph" w:styleId="ListContinue3">
+    <w:name w:val="List Continue 3"/>
+    <w:basedOn w:val="Normal"/>
+    <w:uiPriority w:val="99"/>
+    <w:unhideWhenUsed/>
+    <w:rsid w:val="00114A68"/>
+    <w:pPr>
+      <w:spacing w:after="120"/>
+      <w:ind w:left="849"/>
+      <w:contextualSpacing/>
+    </w:pPr>
+  </w:style>
+  <w:style w:type="paragraph" w:styleId="ListContinue">
+    <w:name w:val="List Continue"/>
+    <w:basedOn w:val="Normal"/>
+    <w:uiPriority w:val="99"/>
+    <w:unhideWhenUsed/>
+    <w:rsid w:val="00FB5786"/>
+    <w:pPr>
+      <w:spacing w:after="120"/>
+      <w:ind w:left="283"/>
+      <w:contextualSpacing/>
     </w:pPr>
   </w:style>
 </w:styles>
@@ -15151,13 +18169,16 @@
     <w:basedOn w:val="Normal"/>
     <w:uiPriority w:val="99"/>
     <w:unhideWhenUsed/>
-    <w:rsid w:val="008961B3"/>
+    <w:rsid w:val="00114A68"/>
     <w:pPr>
       <w:numPr>
         <w:numId w:val="21"/>
       </w:numPr>
       <w:contextualSpacing/>
     </w:pPr>
+    <w:rPr>
+      <w:rFonts w:ascii="Times New Roman" w:hAnsi="Times New Roman"/>
+    </w:rPr>
   </w:style>
   <w:style w:type="paragraph" w:styleId="ListContinue2">
     <w:name w:val="List Continue 2"/>
@@ -15404,6 +18425,43 @@
       <w:jc w:val="left"/>
     </w:pPr>
   </w:style>
+  <w:style w:type="paragraph" w:styleId="ListBullet3">
+    <w:name w:val="List Bullet 3"/>
+    <w:basedOn w:val="Normal"/>
+    <w:uiPriority w:val="99"/>
+    <w:unhideWhenUsed/>
+    <w:rsid w:val="00114A68"/>
+    <w:pPr>
+      <w:numPr>
+        <w:numId w:val="3"/>
+      </w:numPr>
+      <w:contextualSpacing/>
+    </w:pPr>
+  </w:style>
+  <w:style w:type="paragraph" w:styleId="ListContinue3">
+    <w:name w:val="List Continue 3"/>
+    <w:basedOn w:val="Normal"/>
+    <w:uiPriority w:val="99"/>
+    <w:unhideWhenUsed/>
+    <w:rsid w:val="00114A68"/>
+    <w:pPr>
+      <w:spacing w:after="120"/>
+      <w:ind w:left="849"/>
+      <w:contextualSpacing/>
+    </w:pPr>
+  </w:style>
+  <w:style w:type="paragraph" w:styleId="ListContinue">
+    <w:name w:val="List Continue"/>
+    <w:basedOn w:val="Normal"/>
+    <w:uiPriority w:val="99"/>
+    <w:unhideWhenUsed/>
+    <w:rsid w:val="00FB5786"/>
+    <w:pPr>
+      <w:spacing w:after="120"/>
+      <w:ind w:left="283"/>
+      <w:contextualSpacing/>
+    </w:pPr>
+  </w:style>
 </w:styles>
 </file>
 
@@ -15491,6 +18549,13 @@
     <w:pitch w:val="fixed"/>
     <w:sig w:usb0="E00006FF" w:usb1="0000FCFF" w:usb2="00000001" w:usb3="00000000" w:csb0="0000019F" w:csb1="00000000"/>
   </w:font>
+  <w:font w:name="Segoe UI">
+    <w:panose1 w:val="020B0502040204020203"/>
+    <w:charset w:val="00"/>
+    <w:family w:val="swiss"/>
+    <w:pitch w:val="variable"/>
+    <w:sig w:usb0="E4002EFF" w:usb1="C000E47F" w:usb2="00000009" w:usb3="00000000" w:csb0="000001FF" w:csb1="00000000"/>
+  </w:font>
 </w:fonts>
 </file>
 
@@ -15511,6 +18576,7 @@
     <w:rsid w:val="00035411"/>
     <w:rsid w:val="00352DC1"/>
     <w:rsid w:val="00387B5F"/>
+    <w:rsid w:val="008D05FE"/>
     <w:rsid w:val="00DB77B4"/>
     <w:rsid w:val="00EF1691"/>
   </w:rsids>
@@ -16239,7 +19305,7 @@
 </file>
 
 <file path=customXml/itemProps1.xml><?xml version="1.0" encoding="utf-8"?>
-<ds:datastoreItem xmlns:ds="http://schemas.openxmlformats.org/officeDocument/2006/customXml" ds:itemID="{9E79125B-E0BF-404D-9A48-05AD8535C1A8}">
+<ds:datastoreItem xmlns:ds="http://schemas.openxmlformats.org/officeDocument/2006/customXml" ds:itemID="{386BCF59-BEC4-4290-9F26-A7B9A5B2114A}">
   <ds:schemaRefs>
     <ds:schemaRef ds:uri="http://schemas.openxmlformats.org/officeDocument/2006/bibliography"/>
   </ds:schemaRefs>

</xml_diff>

<commit_message>
S2_yet_further_augment_from_CSV_file.py is a first step toward matching DiVA and S2 publications and then matching author names to determine KTHID <-> S2_authro_ID mappings.
</commit_message>
<xml_diff>
--- a/Adding_Semantic_Scholar_data_to_KTH_ÅBU.docx
+++ b/Adding_Semantic_Scholar_data_to_KTH_ÅBU.docx
@@ -425,14 +425,27 @@
       <w:r>
         <w:t xml:space="preserve">Figure </w:t>
       </w:r>
-      <w:fldSimple w:instr=" SEQ Figure \* ARABIC ">
-        <w:r>
-          <w:rPr>
-            <w:noProof/>
-          </w:rPr>
-          <w:t>1</w:t>
-        </w:r>
-      </w:fldSimple>
+      <w:r>
+        <w:fldChar w:fldCharType="begin"/>
+      </w:r>
+      <w:r>
+        <w:instrText xml:space="preserve"> SEQ Figure \* ARABIC </w:instrText>
+      </w:r>
+      <w:r>
+        <w:fldChar w:fldCharType="separate"/>
+      </w:r>
+      <w:r>
+        <w:rPr>
+          <w:noProof/>
+        </w:rPr>
+        <w:t>1</w:t>
+      </w:r>
+      <w:r>
+        <w:rPr>
+          <w:noProof/>
+        </w:rPr>
+        <w:fldChar w:fldCharType="end"/>
+      </w:r>
       <w:bookmarkEnd w:id="1"/>
       <w:r>
         <w:t>:</w:t>
@@ -521,14 +534,27 @@
       <w:r>
         <w:t xml:space="preserve">Figure </w:t>
       </w:r>
-      <w:fldSimple w:instr=" SEQ Figure \* ARABIC ">
-        <w:r>
-          <w:rPr>
-            <w:noProof/>
-          </w:rPr>
-          <w:t>2</w:t>
-        </w:r>
-      </w:fldSimple>
+      <w:r>
+        <w:fldChar w:fldCharType="begin"/>
+      </w:r>
+      <w:r>
+        <w:instrText xml:space="preserve"> SEQ Figure \* ARABIC </w:instrText>
+      </w:r>
+      <w:r>
+        <w:fldChar w:fldCharType="separate"/>
+      </w:r>
+      <w:r>
+        <w:rPr>
+          <w:noProof/>
+        </w:rPr>
+        <w:t>2</w:t>
+      </w:r>
+      <w:r>
+        <w:rPr>
+          <w:noProof/>
+        </w:rPr>
+        <w:fldChar w:fldCharType="end"/>
+      </w:r>
       <w:bookmarkEnd w:id="2"/>
       <w:r>
         <w:t>:</w:t>
@@ -1126,14 +1152,27 @@
       <w:r>
         <w:t xml:space="preserve">Figure </w:t>
       </w:r>
-      <w:fldSimple w:instr=" SEQ Figure \* ARABIC ">
-        <w:r>
-          <w:rPr>
-            <w:noProof/>
-          </w:rPr>
-          <w:t>3</w:t>
-        </w:r>
-      </w:fldSimple>
+      <w:r>
+        <w:fldChar w:fldCharType="begin"/>
+      </w:r>
+      <w:r>
+        <w:instrText xml:space="preserve"> SEQ Figure \* ARABIC </w:instrText>
+      </w:r>
+      <w:r>
+        <w:fldChar w:fldCharType="separate"/>
+      </w:r>
+      <w:r>
+        <w:rPr>
+          <w:noProof/>
+        </w:rPr>
+        <w:t>3</w:t>
+      </w:r>
+      <w:r>
+        <w:rPr>
+          <w:noProof/>
+        </w:rPr>
+        <w:fldChar w:fldCharType="end"/>
+      </w:r>
       <w:bookmarkEnd w:id="3"/>
       <w:r>
         <w:t>:</w:t>
@@ -1222,14 +1261,27 @@
       <w:r>
         <w:t xml:space="preserve">Figure </w:t>
       </w:r>
-      <w:fldSimple w:instr=" SEQ Figure \* ARABIC ">
-        <w:r>
-          <w:rPr>
-            <w:noProof/>
-          </w:rPr>
-          <w:t>4</w:t>
-        </w:r>
-      </w:fldSimple>
+      <w:r>
+        <w:fldChar w:fldCharType="begin"/>
+      </w:r>
+      <w:r>
+        <w:instrText xml:space="preserve"> SEQ Figure \* ARABIC </w:instrText>
+      </w:r>
+      <w:r>
+        <w:fldChar w:fldCharType="separate"/>
+      </w:r>
+      <w:r>
+        <w:rPr>
+          <w:noProof/>
+        </w:rPr>
+        <w:t>4</w:t>
+      </w:r>
+      <w:r>
+        <w:rPr>
+          <w:noProof/>
+        </w:rPr>
+        <w:fldChar w:fldCharType="end"/>
+      </w:r>
       <w:bookmarkEnd w:id="4"/>
       <w:r>
         <w:t>:</w:t>
@@ -1463,14 +1515,27 @@
       <w:r>
         <w:t xml:space="preserve">Figure </w:t>
       </w:r>
-      <w:fldSimple w:instr=" SEQ Figure \* ARABIC ">
-        <w:r>
-          <w:rPr>
-            <w:noProof/>
-          </w:rPr>
-          <w:t>5</w:t>
-        </w:r>
-      </w:fldSimple>
+      <w:r>
+        <w:fldChar w:fldCharType="begin"/>
+      </w:r>
+      <w:r>
+        <w:instrText xml:space="preserve"> SEQ Figure \* ARABIC </w:instrText>
+      </w:r>
+      <w:r>
+        <w:fldChar w:fldCharType="separate"/>
+      </w:r>
+      <w:r>
+        <w:rPr>
+          <w:noProof/>
+        </w:rPr>
+        <w:t>5</w:t>
+      </w:r>
+      <w:r>
+        <w:rPr>
+          <w:noProof/>
+        </w:rPr>
+        <w:fldChar w:fldCharType="end"/>
+      </w:r>
       <w:bookmarkEnd w:id="6"/>
       <w:r>
         <w:t>:</w:t>
@@ -1808,14 +1873,27 @@
       <w:r>
         <w:t xml:space="preserve">Figure </w:t>
       </w:r>
-      <w:fldSimple w:instr=" SEQ Figure \* ARABIC ">
-        <w:r>
-          <w:rPr>
-            <w:noProof/>
-          </w:rPr>
-          <w:t>6</w:t>
-        </w:r>
-      </w:fldSimple>
+      <w:r>
+        <w:fldChar w:fldCharType="begin"/>
+      </w:r>
+      <w:r>
+        <w:instrText xml:space="preserve"> SEQ Figure \* ARABIC </w:instrText>
+      </w:r>
+      <w:r>
+        <w:fldChar w:fldCharType="separate"/>
+      </w:r>
+      <w:r>
+        <w:rPr>
+          <w:noProof/>
+        </w:rPr>
+        <w:t>6</w:t>
+      </w:r>
+      <w:r>
+        <w:rPr>
+          <w:noProof/>
+        </w:rPr>
+        <w:fldChar w:fldCharType="end"/>
+      </w:r>
       <w:bookmarkEnd w:id="7"/>
       <w:r>
         <w:t>:</w:t>
@@ -2055,14 +2133,27 @@
       <w:r>
         <w:t xml:space="preserve">Figure </w:t>
       </w:r>
-      <w:fldSimple w:instr=" SEQ Figure \* ARABIC ">
-        <w:r>
-          <w:rPr>
-            <w:noProof/>
-          </w:rPr>
-          <w:t>7</w:t>
-        </w:r>
-      </w:fldSimple>
+      <w:r>
+        <w:fldChar w:fldCharType="begin"/>
+      </w:r>
+      <w:r>
+        <w:instrText xml:space="preserve"> SEQ Figure \* ARABIC </w:instrText>
+      </w:r>
+      <w:r>
+        <w:fldChar w:fldCharType="separate"/>
+      </w:r>
+      <w:r>
+        <w:rPr>
+          <w:noProof/>
+        </w:rPr>
+        <w:t>7</w:t>
+      </w:r>
+      <w:r>
+        <w:rPr>
+          <w:noProof/>
+        </w:rPr>
+        <w:fldChar w:fldCharType="end"/>
+      </w:r>
       <w:bookmarkEnd w:id="9"/>
       <w:r>
         <w:t>:</w:t>
@@ -2088,14 +2179,27 @@
       <w:r>
         <w:t xml:space="preserve">Table </w:t>
       </w:r>
-      <w:fldSimple w:instr=" SEQ Table \* ARABIC ">
-        <w:r>
-          <w:rPr>
-            <w:noProof/>
-          </w:rPr>
-          <w:t>1</w:t>
-        </w:r>
-      </w:fldSimple>
+      <w:r>
+        <w:fldChar w:fldCharType="begin"/>
+      </w:r>
+      <w:r>
+        <w:instrText xml:space="preserve"> SEQ Table \* ARABIC </w:instrText>
+      </w:r>
+      <w:r>
+        <w:fldChar w:fldCharType="separate"/>
+      </w:r>
+      <w:r>
+        <w:rPr>
+          <w:noProof/>
+        </w:rPr>
+        <w:t>1</w:t>
+      </w:r>
+      <w:r>
+        <w:rPr>
+          <w:noProof/>
+        </w:rPr>
+        <w:fldChar w:fldCharType="end"/>
+      </w:r>
       <w:bookmarkEnd w:id="10"/>
       <w:r>
         <w:t xml:space="preserve">: </w:t>
@@ -4208,14 +4312,27 @@
       <w:r>
         <w:t xml:space="preserve">Table </w:t>
       </w:r>
-      <w:fldSimple w:instr=" SEQ Table \* ARABIC ">
-        <w:r>
-          <w:rPr>
-            <w:noProof/>
-          </w:rPr>
-          <w:t>2</w:t>
-        </w:r>
-      </w:fldSimple>
+      <w:r>
+        <w:fldChar w:fldCharType="begin"/>
+      </w:r>
+      <w:r>
+        <w:instrText xml:space="preserve"> SEQ Table \* ARABIC </w:instrText>
+      </w:r>
+      <w:r>
+        <w:fldChar w:fldCharType="separate"/>
+      </w:r>
+      <w:r>
+        <w:rPr>
+          <w:noProof/>
+        </w:rPr>
+        <w:t>2</w:t>
+      </w:r>
+      <w:r>
+        <w:rPr>
+          <w:noProof/>
+        </w:rPr>
+        <w:fldChar w:fldCharType="end"/>
+      </w:r>
       <w:r>
         <w:t xml:space="preserve">: DiVA number of publications with the different types of identifiers for all of KTH from 2012-2019 – </w:t>
       </w:r>
@@ -5609,14 +5726,27 @@
         <w:lastRenderedPageBreak/>
         <w:t xml:space="preserve">Figure </w:t>
       </w:r>
-      <w:fldSimple w:instr=" SEQ Figure \* ARABIC ">
-        <w:r>
-          <w:rPr>
-            <w:noProof/>
-          </w:rPr>
-          <w:t>8</w:t>
-        </w:r>
-      </w:fldSimple>
+      <w:r>
+        <w:fldChar w:fldCharType="begin"/>
+      </w:r>
+      <w:r>
+        <w:instrText xml:space="preserve"> SEQ Figure \* ARABIC </w:instrText>
+      </w:r>
+      <w:r>
+        <w:fldChar w:fldCharType="separate"/>
+      </w:r>
+      <w:r>
+        <w:rPr>
+          <w:noProof/>
+        </w:rPr>
+        <w:t>8</w:t>
+      </w:r>
+      <w:r>
+        <w:rPr>
+          <w:noProof/>
+        </w:rPr>
+        <w:fldChar w:fldCharType="end"/>
+      </w:r>
       <w:bookmarkEnd w:id="12"/>
       <w:r>
         <w:t>:</w:t>
@@ -5889,14 +6019,27 @@
       <w:r>
         <w:t xml:space="preserve">Figure </w:t>
       </w:r>
-      <w:fldSimple w:instr=" SEQ Figure \* ARABIC ">
-        <w:r>
-          <w:rPr>
-            <w:noProof/>
-          </w:rPr>
-          <w:t>9</w:t>
-        </w:r>
-      </w:fldSimple>
+      <w:r>
+        <w:fldChar w:fldCharType="begin"/>
+      </w:r>
+      <w:r>
+        <w:instrText xml:space="preserve"> SEQ Figure \* ARABIC </w:instrText>
+      </w:r>
+      <w:r>
+        <w:fldChar w:fldCharType="separate"/>
+      </w:r>
+      <w:r>
+        <w:rPr>
+          <w:noProof/>
+        </w:rPr>
+        <w:t>9</w:t>
+      </w:r>
+      <w:r>
+        <w:rPr>
+          <w:noProof/>
+        </w:rPr>
+        <w:fldChar w:fldCharType="end"/>
+      </w:r>
       <w:bookmarkEnd w:id="13"/>
       <w:r>
         <w:t>:</w:t>
@@ -6015,14 +6158,27 @@
       <w:r>
         <w:t xml:space="preserve">Figure </w:t>
       </w:r>
-      <w:fldSimple w:instr=" SEQ Figure \* ARABIC ">
-        <w:r>
-          <w:rPr>
-            <w:noProof/>
-          </w:rPr>
-          <w:t>10</w:t>
-        </w:r>
-      </w:fldSimple>
+      <w:r>
+        <w:fldChar w:fldCharType="begin"/>
+      </w:r>
+      <w:r>
+        <w:instrText xml:space="preserve"> SEQ Figure \* ARABIC </w:instrText>
+      </w:r>
+      <w:r>
+        <w:fldChar w:fldCharType="separate"/>
+      </w:r>
+      <w:r>
+        <w:rPr>
+          <w:noProof/>
+        </w:rPr>
+        <w:t>10</w:t>
+      </w:r>
+      <w:r>
+        <w:rPr>
+          <w:noProof/>
+        </w:rPr>
+        <w:fldChar w:fldCharType="end"/>
+      </w:r>
       <w:bookmarkEnd w:id="14"/>
       <w:r>
         <w:t>:</w:t>
@@ -6194,14 +6350,27 @@
       <w:r>
         <w:t xml:space="preserve">Figure </w:t>
       </w:r>
-      <w:fldSimple w:instr=" SEQ Figure \* ARABIC ">
-        <w:r>
-          <w:rPr>
-            <w:noProof/>
-          </w:rPr>
-          <w:t>11</w:t>
-        </w:r>
-      </w:fldSimple>
+      <w:r>
+        <w:fldChar w:fldCharType="begin"/>
+      </w:r>
+      <w:r>
+        <w:instrText xml:space="preserve"> SEQ Figure \* ARABIC </w:instrText>
+      </w:r>
+      <w:r>
+        <w:fldChar w:fldCharType="separate"/>
+      </w:r>
+      <w:r>
+        <w:rPr>
+          <w:noProof/>
+        </w:rPr>
+        <w:t>11</w:t>
+      </w:r>
+      <w:r>
+        <w:rPr>
+          <w:noProof/>
+        </w:rPr>
+        <w:fldChar w:fldCharType="end"/>
+      </w:r>
       <w:bookmarkEnd w:id="15"/>
       <w:r>
         <w:tab/>
@@ -6527,14 +6696,27 @@
       <w:r>
         <w:t xml:space="preserve">Figure </w:t>
       </w:r>
-      <w:fldSimple w:instr=" SEQ Figure \* ARABIC ">
-        <w:r>
-          <w:rPr>
-            <w:noProof/>
-          </w:rPr>
-          <w:t>12</w:t>
-        </w:r>
-      </w:fldSimple>
+      <w:r>
+        <w:fldChar w:fldCharType="begin"/>
+      </w:r>
+      <w:r>
+        <w:instrText xml:space="preserve"> SEQ Figure \* ARABIC </w:instrText>
+      </w:r>
+      <w:r>
+        <w:fldChar w:fldCharType="separate"/>
+      </w:r>
+      <w:r>
+        <w:rPr>
+          <w:noProof/>
+        </w:rPr>
+        <w:t>12</w:t>
+      </w:r>
+      <w:r>
+        <w:rPr>
+          <w:noProof/>
+        </w:rPr>
+        <w:fldChar w:fldCharType="end"/>
+      </w:r>
       <w:bookmarkEnd w:id="16"/>
       <w:r>
         <w:tab/>
@@ -6823,14 +7005,27 @@
       <w:r>
         <w:t xml:space="preserve">Figure </w:t>
       </w:r>
-      <w:fldSimple w:instr=" SEQ Figure \* ARABIC ">
-        <w:r>
-          <w:rPr>
-            <w:noProof/>
-          </w:rPr>
-          <w:t>13</w:t>
-        </w:r>
-      </w:fldSimple>
+      <w:r>
+        <w:fldChar w:fldCharType="begin"/>
+      </w:r>
+      <w:r>
+        <w:instrText xml:space="preserve"> SEQ Figure \* ARABIC </w:instrText>
+      </w:r>
+      <w:r>
+        <w:fldChar w:fldCharType="separate"/>
+      </w:r>
+      <w:r>
+        <w:rPr>
+          <w:noProof/>
+        </w:rPr>
+        <w:t>13</w:t>
+      </w:r>
+      <w:r>
+        <w:rPr>
+          <w:noProof/>
+        </w:rPr>
+        <w:fldChar w:fldCharType="end"/>
+      </w:r>
       <w:bookmarkEnd w:id="17"/>
       <w:r>
         <w:t>:</w:t>
@@ -6895,14 +7090,27 @@
       <w:r>
         <w:t xml:space="preserve">Figure </w:t>
       </w:r>
-      <w:fldSimple w:instr=" SEQ Figure \* ARABIC ">
-        <w:r>
-          <w:rPr>
-            <w:noProof/>
-          </w:rPr>
-          <w:t>14</w:t>
-        </w:r>
-      </w:fldSimple>
+      <w:r>
+        <w:fldChar w:fldCharType="begin"/>
+      </w:r>
+      <w:r>
+        <w:instrText xml:space="preserve"> SEQ Figure \* ARABIC </w:instrText>
+      </w:r>
+      <w:r>
+        <w:fldChar w:fldCharType="separate"/>
+      </w:r>
+      <w:r>
+        <w:rPr>
+          <w:noProof/>
+        </w:rPr>
+        <w:t>14</w:t>
+      </w:r>
+      <w:r>
+        <w:rPr>
+          <w:noProof/>
+        </w:rPr>
+        <w:fldChar w:fldCharType="end"/>
+      </w:r>
       <w:bookmarkEnd w:id="18"/>
       <w:r>
         <w:t>:</w:t>
@@ -6961,14 +7169,27 @@
       <w:r>
         <w:t xml:space="preserve">Figure </w:t>
       </w:r>
-      <w:fldSimple w:instr=" SEQ Figure \* ARABIC ">
-        <w:r>
-          <w:rPr>
-            <w:noProof/>
-          </w:rPr>
-          <w:t>15</w:t>
-        </w:r>
-      </w:fldSimple>
+      <w:r>
+        <w:fldChar w:fldCharType="begin"/>
+      </w:r>
+      <w:r>
+        <w:instrText xml:space="preserve"> SEQ Figure \* ARABIC </w:instrText>
+      </w:r>
+      <w:r>
+        <w:fldChar w:fldCharType="separate"/>
+      </w:r>
+      <w:r>
+        <w:rPr>
+          <w:noProof/>
+        </w:rPr>
+        <w:t>15</w:t>
+      </w:r>
+      <w:r>
+        <w:rPr>
+          <w:noProof/>
+        </w:rPr>
+        <w:fldChar w:fldCharType="end"/>
+      </w:r>
       <w:bookmarkEnd w:id="19"/>
       <w:r>
         <w:t>:</w:t>
@@ -7051,14 +7272,27 @@
       <w:r>
         <w:t xml:space="preserve">Figure </w:t>
       </w:r>
-      <w:fldSimple w:instr=" SEQ Figure \* ARABIC ">
-        <w:r>
-          <w:rPr>
-            <w:noProof/>
-          </w:rPr>
-          <w:t>16</w:t>
-        </w:r>
-      </w:fldSimple>
+      <w:r>
+        <w:fldChar w:fldCharType="begin"/>
+      </w:r>
+      <w:r>
+        <w:instrText xml:space="preserve"> SEQ Figure \* ARABIC </w:instrText>
+      </w:r>
+      <w:r>
+        <w:fldChar w:fldCharType="separate"/>
+      </w:r>
+      <w:r>
+        <w:rPr>
+          <w:noProof/>
+        </w:rPr>
+        <w:t>16</w:t>
+      </w:r>
+      <w:r>
+        <w:rPr>
+          <w:noProof/>
+        </w:rPr>
+        <w:fldChar w:fldCharType="end"/>
+      </w:r>
       <w:bookmarkEnd w:id="20"/>
       <w:r>
         <w:t>:</w:t>
@@ -7688,14 +7922,27 @@
       <w:r>
         <w:t xml:space="preserve">Figure </w:t>
       </w:r>
-      <w:fldSimple w:instr=" SEQ Figure \* ARABIC ">
-        <w:r>
-          <w:rPr>
-            <w:noProof/>
-          </w:rPr>
-          <w:t>17</w:t>
-        </w:r>
-      </w:fldSimple>
+      <w:r>
+        <w:fldChar w:fldCharType="begin"/>
+      </w:r>
+      <w:r>
+        <w:instrText xml:space="preserve"> SEQ Figure \* ARABIC </w:instrText>
+      </w:r>
+      <w:r>
+        <w:fldChar w:fldCharType="separate"/>
+      </w:r>
+      <w:r>
+        <w:rPr>
+          <w:noProof/>
+        </w:rPr>
+        <w:t>17</w:t>
+      </w:r>
+      <w:r>
+        <w:rPr>
+          <w:noProof/>
+        </w:rPr>
+        <w:fldChar w:fldCharType="end"/>
+      </w:r>
       <w:bookmarkEnd w:id="21"/>
       <w:r>
         <w:t>:</w:t>
@@ -7782,14 +8029,27 @@
       <w:r>
         <w:t xml:space="preserve">Figure </w:t>
       </w:r>
-      <w:fldSimple w:instr=" SEQ Figure \* ARABIC ">
-        <w:r>
-          <w:rPr>
-            <w:noProof/>
-          </w:rPr>
-          <w:t>18</w:t>
-        </w:r>
-      </w:fldSimple>
+      <w:r>
+        <w:fldChar w:fldCharType="begin"/>
+      </w:r>
+      <w:r>
+        <w:instrText xml:space="preserve"> SEQ Figure \* ARABIC </w:instrText>
+      </w:r>
+      <w:r>
+        <w:fldChar w:fldCharType="separate"/>
+      </w:r>
+      <w:r>
+        <w:rPr>
+          <w:noProof/>
+        </w:rPr>
+        <w:t>18</w:t>
+      </w:r>
+      <w:r>
+        <w:rPr>
+          <w:noProof/>
+        </w:rPr>
+        <w:fldChar w:fldCharType="end"/>
+      </w:r>
       <w:bookmarkEnd w:id="22"/>
       <w:r>
         <w:t>:</w:t>
@@ -7813,7 +8073,7 @@
       </w:pPr>
       <w:r>
         <w:lastRenderedPageBreak/>
-        <w:t>Processing DiVA CSV for author information</w:t>
+        <w:t>Getting records from the corpus</w:t>
       </w:r>
     </w:p>
     <w:p>
@@ -7821,36 +8081,21 @@
         <w:pStyle w:val="BodyText"/>
       </w:pPr>
       <w:r>
-        <w:t xml:space="preserve">An interesting question is: How many KTH authors are there in a given set of DiVA records (as exported in a CSV file, in this case a 92 612 826 byte long file). The program </w:t>
-      </w:r>
-      <w:r>
-        <w:rPr>
-          <w:rStyle w:val="HTMLCode"/>
-        </w:rPr>
-        <w:t>get_pid_and_</w:t>
-      </w:r>
-      <w:proofErr w:type="gramStart"/>
-      <w:r>
-        <w:rPr>
-          <w:rStyle w:val="HTMLCode"/>
-        </w:rPr>
-        <w:t>names.py</w:t>
-      </w:r>
-      <w:r>
-        <w:t xml:space="preserve">  takes</w:t>
-      </w:r>
-      <w:proofErr w:type="gramEnd"/>
-      <w:r>
-        <w:t xml:space="preserve"> in a CSV file </w:t>
-      </w:r>
-      <w:r>
-        <w:t xml:space="preserve">(see </w:t>
+        <w:t xml:space="preserve">One can use the program </w:t>
+      </w:r>
+      <w:proofErr w:type="spellStart"/>
+      <w:r>
+        <w:t>jq</w:t>
+      </w:r>
+      <w:proofErr w:type="spellEnd"/>
+      <w:r>
+        <w:t xml:space="preserve"> to get records from the corpus, as shown in </w:t>
       </w:r>
       <w:r>
         <w:fldChar w:fldCharType="begin"/>
       </w:r>
       <w:r>
-        <w:instrText xml:space="preserve"> REF _Ref54730957 \h </w:instrText>
+        <w:instrText xml:space="preserve"> REF _Ref60844251 \h </w:instrText>
       </w:r>
       <w:r>
         <w:fldChar w:fldCharType="separate"/>
@@ -7868,194 +8113,7 @@
         <w:fldChar w:fldCharType="end"/>
       </w:r>
       <w:r>
-        <w:t xml:space="preserve">) </w:t>
-      </w:r>
-      <w:r>
-        <w:t>and process it producing the files shown in</w:t>
-      </w:r>
-      <w:r>
-        <w:t xml:space="preserve"> </w:t>
-      </w:r>
-      <w:r>
-        <w:fldChar w:fldCharType="begin"/>
-      </w:r>
-      <w:r>
-        <w:instrText xml:space="preserve"> REF _Ref54731019 \h </w:instrText>
-      </w:r>
-      <w:r>
-        <w:fldChar w:fldCharType="separate"/>
-      </w:r>
-      <w:r>
-        <w:t xml:space="preserve">Figure </w:t>
-      </w:r>
-      <w:r>
-        <w:rPr>
-          <w:noProof/>
-        </w:rPr>
-        <w:t>20</w:t>
-      </w:r>
-      <w:r>
-        <w:fldChar w:fldCharType="end"/>
-      </w:r>
-      <w:r>
         <w:t>.</w:t>
-      </w:r>
-      <w:r>
-        <w:t xml:space="preserve"> An example from the file of missing IDs is shown in </w:t>
-      </w:r>
-      <w:r>
-        <w:fldChar w:fldCharType="begin"/>
-      </w:r>
-      <w:r>
-        <w:instrText xml:space="preserve"> REF _Ref54730761 \h </w:instrText>
-      </w:r>
-      <w:r>
-        <w:fldChar w:fldCharType="separate"/>
-      </w:r>
-      <w:r>
-        <w:t xml:space="preserve">Figure </w:t>
-      </w:r>
-      <w:r>
-        <w:rPr>
-          <w:noProof/>
-        </w:rPr>
-        <w:t>21</w:t>
-      </w:r>
-      <w:r>
-        <w:fldChar w:fldCharType="end"/>
-      </w:r>
-      <w:r>
-        <w:t xml:space="preserve">. </w:t>
-      </w:r>
-      <w:proofErr w:type="spellStart"/>
-      <w:proofErr w:type="gramStart"/>
-      <w:r>
-        <w:t>A</w:t>
-      </w:r>
-      <w:proofErr w:type="spellEnd"/>
-      <w:proofErr w:type="gramEnd"/>
-      <w:r>
-        <w:t xml:space="preserve"> example of some entries of the </w:t>
-      </w:r>
-      <w:proofErr w:type="spellStart"/>
-      <w:r>
-        <w:t>the</w:t>
-      </w:r>
-      <w:proofErr w:type="spellEnd"/>
-      <w:r>
-        <w:t xml:space="preserve"> aliases are shown in </w:t>
-      </w:r>
-      <w:r>
-        <w:fldChar w:fldCharType="begin"/>
-      </w:r>
-      <w:r>
-        <w:instrText xml:space="preserve"> REF _Ref54731344 \h </w:instrText>
-      </w:r>
-      <w:r>
-        <w:fldChar w:fldCharType="separate"/>
-      </w:r>
-      <w:r>
-        <w:t xml:space="preserve">Figure </w:t>
-      </w:r>
-      <w:r>
-        <w:rPr>
-          <w:noProof/>
-        </w:rPr>
-        <w:t>22</w:t>
-      </w:r>
-      <w:r>
-        <w:fldChar w:fldCharType="end"/>
-      </w:r>
-      <w:r>
-        <w:t xml:space="preserve">. And </w:t>
-      </w:r>
-      <w:proofErr w:type="gramStart"/>
-      <w:r>
-        <w:t>Some</w:t>
-      </w:r>
-      <w:proofErr w:type="gramEnd"/>
-      <w:r>
-        <w:t xml:space="preserve"> examples from the pid_name.csv file are shown in </w:t>
-      </w:r>
-      <w:r>
-        <w:fldChar w:fldCharType="begin"/>
-      </w:r>
-      <w:r>
-        <w:instrText xml:space="preserve"> REF _Ref54731353 \h </w:instrText>
-      </w:r>
-      <w:r>
-        <w:fldChar w:fldCharType="separate"/>
-      </w:r>
-      <w:r>
-        <w:t xml:space="preserve">Figure </w:t>
-      </w:r>
-      <w:r>
-        <w:rPr>
-          <w:noProof/>
-        </w:rPr>
-        <w:t>23</w:t>
-      </w:r>
-      <w:r>
-        <w:fldChar w:fldCharType="end"/>
-      </w:r>
-      <w:r>
-        <w:t xml:space="preserve">. Finally, some examples from the </w:t>
-      </w:r>
-      <w:proofErr w:type="spellStart"/>
-      <w:r>
-        <w:t>pid_name</w:t>
-      </w:r>
-      <w:proofErr w:type="spellEnd"/>
-      <w:r>
-        <w:t xml:space="preserve"> file are shown in </w:t>
-      </w:r>
-      <w:r>
-        <w:fldChar w:fldCharType="begin"/>
-      </w:r>
-      <w:r>
-        <w:instrText xml:space="preserve"> REF _Ref54731370 \h </w:instrText>
-      </w:r>
-      <w:r>
-        <w:fldChar w:fldCharType="separate"/>
-      </w:r>
-      <w:r>
-        <w:t xml:space="preserve">Figure </w:t>
-      </w:r>
-      <w:r>
-        <w:rPr>
-          <w:noProof/>
-        </w:rPr>
-        <w:t>24</w:t>
-      </w:r>
-      <w:r>
-        <w:fldChar w:fldCharType="end"/>
-      </w:r>
-      <w:r>
-        <w:t xml:space="preserve"> and in </w:t>
-      </w:r>
-      <w:r>
-        <w:fldChar w:fldCharType="begin"/>
-      </w:r>
-      <w:r>
-        <w:instrText xml:space="preserve"> REF _Ref54732032 \h </w:instrText>
-      </w:r>
-      <w:r>
-        <w:fldChar w:fldCharType="separate"/>
-      </w:r>
-      <w:r>
-        <w:t xml:space="preserve">Figure </w:t>
-      </w:r>
-      <w:r>
-        <w:rPr>
-          <w:noProof/>
-        </w:rPr>
-        <w:t>27</w:t>
-      </w:r>
-      <w:r>
-        <w:fldChar w:fldCharType="end"/>
-      </w:r>
-      <w:r>
-        <w:t>. According to KTHB these PI000* entries were for people whose bibliographic entry they imported but for whom they did not know a KTHID.</w:t>
       </w:r>
     </w:p>
     <w:tbl>
@@ -8074,58 +8132,117 @@
           </w:tcPr>
           <w:p>
             <w:pPr>
-              <w:pStyle w:val="Computerexample"/>
-            </w:pPr>
-            <w:r>
-              <w:t>./get_pid_and_names.py  /z3/maguire/SemanticScholar/KTH_DiVA/kth-exluding-theses-all-level2-2012-2019.csv</w:t>
-            </w:r>
-          </w:p>
-          <w:p>
-            <w:pPr>
-              <w:pStyle w:val="Computerexample"/>
-            </w:pPr>
-            <w:r>
-              <w:t>file_name='/z3/maguire/SemanticScholar/KTH_DiVA/kth-exluding-theses-all-level2-2012-2019.csv'</w:t>
-            </w:r>
-          </w:p>
-          <w:p>
-            <w:pPr>
-              <w:pStyle w:val="Computerexample"/>
-            </w:pPr>
-            <w:r>
-              <w:t>Finished reading spreadsheet</w:t>
-            </w:r>
-          </w:p>
-          <w:p>
-            <w:pPr>
-              <w:pStyle w:val="Computerexample"/>
-            </w:pPr>
-            <w:r>
-              <w:t>Number of KTH authors with KTHIDs=4708</w:t>
-            </w:r>
-          </w:p>
-          <w:p>
-            <w:pPr>
-              <w:pStyle w:val="Computerexample"/>
-            </w:pPr>
-            <w:r>
-              <w:t>Number of KTH authors without KTHIDs=73</w:t>
-            </w:r>
-          </w:p>
-          <w:p>
-            <w:pPr>
-              <w:pStyle w:val="Computerexample"/>
-            </w:pPr>
-            <w:r>
-              <w:t xml:space="preserve">number of aliases with fake </w:t>
-            </w:r>
-            <w:proofErr w:type="spellStart"/>
-            <w:r>
-              <w:t>kthids</w:t>
-            </w:r>
-            <w:proofErr w:type="spellEnd"/>
-            <w:r>
-              <w:t>=384</w:t>
+              <w:pStyle w:val="BodyText"/>
+              <w:keepNext/>
+            </w:pPr>
+            <w:r>
+              <w:t xml:space="preserve">cat s2-corpus-186 | </w:t>
+            </w:r>
+            <w:proofErr w:type="spellStart"/>
+            <w:r>
+              <w:t>jq</w:t>
+            </w:r>
+            <w:proofErr w:type="spellEnd"/>
+            <w:r>
+              <w:t xml:space="preserve"> -c 'select(.id == "60d686d6a17666ae5b9a9401d57c820361da4620")'</w:t>
+            </w:r>
+          </w:p>
+          <w:p>
+            <w:pPr>
+              <w:pStyle w:val="BodyText"/>
+              <w:keepNext/>
+              <w:ind w:firstLine="0"/>
+            </w:pPr>
+            <w:r>
+              <w:t xml:space="preserve">{"entities":[],"magId":"","journalVolume":"27","journalPages":"i1 - i1","pmid":"21685057","fieldsOfStudy":[],"year":2020,"outCitations":[],"s2Url":"https://semanticscholar.org/paper/60d686d6a17666ae5b9a9401d57c820361da4620","s2PdfUrl":"","id":"60d686d6a17666ae5b9a9401d57c820361da4620","authors":[{"name":"Philippe </w:t>
+            </w:r>
+            <w:proofErr w:type="spellStart"/>
+            <w:r>
+              <w:t>Giraud","ids</w:t>
+            </w:r>
+            <w:proofErr w:type="spellEnd"/>
+            <w:r>
+              <w:t>":["147795657"]},{"</w:t>
+            </w:r>
+            <w:proofErr w:type="spellStart"/>
+            <w:r>
+              <w:t>name":"Erik</w:t>
+            </w:r>
+            <w:proofErr w:type="spellEnd"/>
+            <w:r>
+              <w:t xml:space="preserve"> </w:t>
+            </w:r>
+            <w:proofErr w:type="spellStart"/>
+            <w:r>
+              <w:t>Monpetit</w:t>
+            </w:r>
+            <w:proofErr w:type="spellEnd"/>
+            <w:r>
+              <w:t>","ids":["32225643"]},{"</w:t>
+            </w:r>
+            <w:proofErr w:type="spellStart"/>
+            <w:r>
+              <w:t>name":"Alberto</w:t>
+            </w:r>
+            <w:proofErr w:type="spellEnd"/>
+            <w:r>
+              <w:t xml:space="preserve"> </w:t>
+            </w:r>
+            <w:proofErr w:type="spellStart"/>
+            <w:r>
+              <w:t>Lisbona</w:t>
+            </w:r>
+            <w:proofErr w:type="spellEnd"/>
+            <w:r>
+              <w:t>","ids":["1605706278"]},{"</w:t>
+            </w:r>
+            <w:proofErr w:type="spellStart"/>
+            <w:r>
+              <w:t>name":"Cyrus</w:t>
+            </w:r>
+            <w:proofErr w:type="spellEnd"/>
+            <w:r>
+              <w:t xml:space="preserve"> </w:t>
+            </w:r>
+            <w:proofErr w:type="spellStart"/>
+            <w:r>
+              <w:t>Chargiari</w:t>
+            </w:r>
+            <w:proofErr w:type="spellEnd"/>
+            <w:r>
+              <w:t>","ids":["1605703911"]},{"</w:t>
+            </w:r>
+            <w:proofErr w:type="spellStart"/>
+            <w:r>
+              <w:t>name":"Vincent</w:t>
+            </w:r>
+            <w:proofErr w:type="spellEnd"/>
+            <w:r>
+              <w:t xml:space="preserve"> </w:t>
+            </w:r>
+            <w:proofErr w:type="spellStart"/>
+            <w:r>
+              <w:t>Marchesi</w:t>
+            </w:r>
+            <w:proofErr w:type="spellEnd"/>
+            <w:r>
+              <w:t>","ids":["49877567"]},{"</w:t>
+            </w:r>
+            <w:proofErr w:type="spellStart"/>
+            <w:r>
+              <w:t>name":"Arnaud</w:t>
+            </w:r>
+            <w:proofErr w:type="spellEnd"/>
+            <w:r>
+              <w:t xml:space="preserve"> Dieudonné","ids":["31378419"]}],"journalName":"Bioinformatics","paperAbstract":"; preceded during July 14–16 by eight 1-or 2-day Special Interest Group (SIG) meetings, three satellite meetings and nine half-day tutorials; and followed by two additional satellite meetings. The 48 papers in this volume were selected from 258 submitted papers. Submitted papers were assigned to 13 areas. Area Chairs led each topic area by selecting their area's program committee and overseeing the reviewing process. Many Area Chairs were new compared to 2010, and two completely new areas were added in 2011, 'Data Visualization' and 'Mass Spectrometry and Proteomics'. Six papers for which Area Chairs were in conflict were reviewed under a 'Conflicts Management' section headed by the Proceedings Chairs; one such paper was accepted in '</w:t>
+            </w:r>
+            <w:proofErr w:type="spellStart"/>
+            <w:r>
+              <w:t>Bioimaging</w:t>
+            </w:r>
+            <w:proofErr w:type="spellEnd"/>
+            <w:r>
+              <w:t>'. Areas, co-chairs and acceptance information are listed in Table 1. Across the areas, 326 members of the bioinformatics community provided reviews. Most papers received three reviews and several received four or more. There was significant discussion of the merits of the papers first between referees and the Area Chairs, and then between Area Chairs and the proceedings chairs. Initial decisions to accept papers were made during a comprehensive conference call with the Area Chairs, and several papers underwent a further Table 1.","inCitations":[],"pdfUrls":["http://ftp.ncbi.nlm.nih.gov/pub/pmc/29/01/btr302.PMC3293364.pdf","ftp://ftp.ncbi.nlm.nih.gov/pub/pmc/d2/87/Br_J_Cancer_2008_Jun_3_98(11)_1729-1730.tar.gz","https://ftp.ncbi.nlm.nih.gov/pub/pmc/oa_pdf/29/01/btr302.PMC3293364.pdf","https://www.sciencedirect.com/science/article/pii/S1278321820300779?v=s5","https://api.elsevier.com/content/article/pii/S1278321820300779"],"title":"Editorial","doi":"10.1016/j.canrad.2020.03.007","sources":[],"doiUrl":"https://doi.org/10.1016/j.canrad.2020.03.007","venue":"Cancer/Radiothérapie"}</w:t>
             </w:r>
           </w:p>
         </w:tc>
@@ -8135,7 +8252,7 @@
       <w:pPr>
         <w:pStyle w:val="Caption"/>
       </w:pPr>
-      <w:bookmarkStart w:id="23" w:name="_Ref54730957"/>
+      <w:bookmarkStart w:id="23" w:name="_Ref60844251"/>
       <w:r>
         <w:t xml:space="preserve">Figure </w:t>
       </w:r>
@@ -8148,6 +8265,381 @@
         </w:r>
       </w:fldSimple>
       <w:bookmarkEnd w:id="23"/>
+      <w:r>
+        <w:t>:</w:t>
+      </w:r>
+      <w:r>
+        <w:tab/>
+        <w:t xml:space="preserve"> G</w:t>
+      </w:r>
+      <w:bookmarkStart w:id="24" w:name="_GoBack"/>
+      <w:bookmarkEnd w:id="24"/>
+      <w:r>
+        <w:t>etting a record from the corpus</w:t>
+      </w:r>
+    </w:p>
+    <w:p>
+      <w:pPr>
+        <w:pStyle w:val="BodyText"/>
+      </w:pPr>
+      <w:r>
+        <w:br w:type="page"/>
+      </w:r>
+    </w:p>
+    <w:p>
+      <w:pPr>
+        <w:pStyle w:val="Heading1"/>
+      </w:pPr>
+      <w:r>
+        <w:lastRenderedPageBreak/>
+        <w:t>Processing DiVA CSV for author information</w:t>
+      </w:r>
+    </w:p>
+    <w:p>
+      <w:pPr>
+        <w:pStyle w:val="BodyText"/>
+      </w:pPr>
+      <w:r>
+        <w:t xml:space="preserve">An interesting question is: How many KTH authors are there in a given set of DiVA records (as exported in a CSV file, in this case a 92 612 826 byte long file). The program </w:t>
+      </w:r>
+      <w:r>
+        <w:rPr>
+          <w:rStyle w:val="HTMLCode"/>
+        </w:rPr>
+        <w:t>get_pid_and_</w:t>
+      </w:r>
+      <w:proofErr w:type="gramStart"/>
+      <w:r>
+        <w:rPr>
+          <w:rStyle w:val="HTMLCode"/>
+        </w:rPr>
+        <w:t>names.py</w:t>
+      </w:r>
+      <w:r>
+        <w:t xml:space="preserve">  takes</w:t>
+      </w:r>
+      <w:proofErr w:type="gramEnd"/>
+      <w:r>
+        <w:t xml:space="preserve"> in a CSV file </w:t>
+      </w:r>
+      <w:r>
+        <w:t xml:space="preserve">(see </w:t>
+      </w:r>
+      <w:r>
+        <w:fldChar w:fldCharType="begin"/>
+      </w:r>
+      <w:r>
+        <w:instrText xml:space="preserve"> REF _Ref54730957 \h </w:instrText>
+      </w:r>
+      <w:r>
+        <w:fldChar w:fldCharType="separate"/>
+      </w:r>
+      <w:r>
+        <w:t xml:space="preserve">Figure </w:t>
+      </w:r>
+      <w:r>
+        <w:rPr>
+          <w:noProof/>
+        </w:rPr>
+        <w:t>19</w:t>
+      </w:r>
+      <w:r>
+        <w:fldChar w:fldCharType="end"/>
+      </w:r>
+      <w:r>
+        <w:t xml:space="preserve">) </w:t>
+      </w:r>
+      <w:r>
+        <w:t>and process it producing the files shown in</w:t>
+      </w:r>
+      <w:r>
+        <w:t xml:space="preserve"> </w:t>
+      </w:r>
+      <w:r>
+        <w:fldChar w:fldCharType="begin"/>
+      </w:r>
+      <w:r>
+        <w:instrText xml:space="preserve"> REF _Ref54731019 \h </w:instrText>
+      </w:r>
+      <w:r>
+        <w:fldChar w:fldCharType="separate"/>
+      </w:r>
+      <w:r>
+        <w:t xml:space="preserve">Figure </w:t>
+      </w:r>
+      <w:r>
+        <w:rPr>
+          <w:noProof/>
+        </w:rPr>
+        <w:t>20</w:t>
+      </w:r>
+      <w:r>
+        <w:fldChar w:fldCharType="end"/>
+      </w:r>
+      <w:r>
+        <w:t>.</w:t>
+      </w:r>
+      <w:r>
+        <w:t xml:space="preserve"> An example from the file of missing IDs is shown in </w:t>
+      </w:r>
+      <w:r>
+        <w:fldChar w:fldCharType="begin"/>
+      </w:r>
+      <w:r>
+        <w:instrText xml:space="preserve"> REF _Ref54730761 \h </w:instrText>
+      </w:r>
+      <w:r>
+        <w:fldChar w:fldCharType="separate"/>
+      </w:r>
+      <w:r>
+        <w:t xml:space="preserve">Figure </w:t>
+      </w:r>
+      <w:r>
+        <w:rPr>
+          <w:noProof/>
+        </w:rPr>
+        <w:t>21</w:t>
+      </w:r>
+      <w:r>
+        <w:fldChar w:fldCharType="end"/>
+      </w:r>
+      <w:r>
+        <w:t xml:space="preserve">. </w:t>
+      </w:r>
+      <w:proofErr w:type="spellStart"/>
+      <w:proofErr w:type="gramStart"/>
+      <w:r>
+        <w:t>A</w:t>
+      </w:r>
+      <w:proofErr w:type="spellEnd"/>
+      <w:proofErr w:type="gramEnd"/>
+      <w:r>
+        <w:t xml:space="preserve"> example of some entries of the </w:t>
+      </w:r>
+      <w:proofErr w:type="spellStart"/>
+      <w:r>
+        <w:t>the</w:t>
+      </w:r>
+      <w:proofErr w:type="spellEnd"/>
+      <w:r>
+        <w:t xml:space="preserve"> aliases are shown in </w:t>
+      </w:r>
+      <w:r>
+        <w:fldChar w:fldCharType="begin"/>
+      </w:r>
+      <w:r>
+        <w:instrText xml:space="preserve"> REF _Ref54731344 \h </w:instrText>
+      </w:r>
+      <w:r>
+        <w:fldChar w:fldCharType="separate"/>
+      </w:r>
+      <w:r>
+        <w:t xml:space="preserve">Figure </w:t>
+      </w:r>
+      <w:r>
+        <w:rPr>
+          <w:noProof/>
+        </w:rPr>
+        <w:t>22</w:t>
+      </w:r>
+      <w:r>
+        <w:fldChar w:fldCharType="end"/>
+      </w:r>
+      <w:r>
+        <w:t xml:space="preserve">. And </w:t>
+      </w:r>
+      <w:proofErr w:type="gramStart"/>
+      <w:r>
+        <w:t>Some</w:t>
+      </w:r>
+      <w:proofErr w:type="gramEnd"/>
+      <w:r>
+        <w:t xml:space="preserve"> examples from the pid_name.csv file are shown in </w:t>
+      </w:r>
+      <w:r>
+        <w:fldChar w:fldCharType="begin"/>
+      </w:r>
+      <w:r>
+        <w:instrText xml:space="preserve"> REF _Ref54731353 \h </w:instrText>
+      </w:r>
+      <w:r>
+        <w:fldChar w:fldCharType="separate"/>
+      </w:r>
+      <w:r>
+        <w:t xml:space="preserve">Figure </w:t>
+      </w:r>
+      <w:r>
+        <w:rPr>
+          <w:noProof/>
+        </w:rPr>
+        <w:t>23</w:t>
+      </w:r>
+      <w:r>
+        <w:fldChar w:fldCharType="end"/>
+      </w:r>
+      <w:r>
+        <w:t xml:space="preserve">. Finally, some examples from the </w:t>
+      </w:r>
+      <w:proofErr w:type="spellStart"/>
+      <w:r>
+        <w:t>pid_name</w:t>
+      </w:r>
+      <w:proofErr w:type="spellEnd"/>
+      <w:r>
+        <w:t xml:space="preserve"> file are shown in </w:t>
+      </w:r>
+      <w:r>
+        <w:fldChar w:fldCharType="begin"/>
+      </w:r>
+      <w:r>
+        <w:instrText xml:space="preserve"> REF _Ref54731370 \h </w:instrText>
+      </w:r>
+      <w:r>
+        <w:fldChar w:fldCharType="separate"/>
+      </w:r>
+      <w:r>
+        <w:t xml:space="preserve">Figure </w:t>
+      </w:r>
+      <w:r>
+        <w:rPr>
+          <w:noProof/>
+        </w:rPr>
+        <w:t>24</w:t>
+      </w:r>
+      <w:r>
+        <w:fldChar w:fldCharType="end"/>
+      </w:r>
+      <w:r>
+        <w:t xml:space="preserve"> and in </w:t>
+      </w:r>
+      <w:r>
+        <w:fldChar w:fldCharType="begin"/>
+      </w:r>
+      <w:r>
+        <w:instrText xml:space="preserve"> REF _Ref54732032 \h </w:instrText>
+      </w:r>
+      <w:r>
+        <w:fldChar w:fldCharType="separate"/>
+      </w:r>
+      <w:r>
+        <w:t xml:space="preserve">Figure </w:t>
+      </w:r>
+      <w:r>
+        <w:rPr>
+          <w:noProof/>
+        </w:rPr>
+        <w:t>27</w:t>
+      </w:r>
+      <w:r>
+        <w:fldChar w:fldCharType="end"/>
+      </w:r>
+      <w:r>
+        <w:t>. According to KTHB these PI000* entries were for people whose bibliographic entry they imported but for whom they did not know a KTHID.</w:t>
+      </w:r>
+    </w:p>
+    <w:tbl>
+      <w:tblPr>
+        <w:tblStyle w:val="TableGrid"/>
+        <w:tblW w:w="0" w:type="auto"/>
+        <w:tblLook w:val="04A0" w:firstRow="1" w:lastRow="0" w:firstColumn="1" w:lastColumn="0" w:noHBand="0" w:noVBand="1"/>
+      </w:tblPr>
+      <w:tblGrid>
+        <w:gridCol w:w="9243"/>
+      </w:tblGrid>
+      <w:tr>
+        <w:tc>
+          <w:tcPr>
+            <w:tcW w:w="9243" w:type="dxa"/>
+          </w:tcPr>
+          <w:p>
+            <w:pPr>
+              <w:pStyle w:val="Computerexample"/>
+            </w:pPr>
+            <w:r>
+              <w:t>./get_pid_and_names.py  /z3/maguire/SemanticScholar/KTH_DiVA/kth-exluding-theses-all-level2-2012-2019.csv</w:t>
+            </w:r>
+          </w:p>
+          <w:p>
+            <w:pPr>
+              <w:pStyle w:val="Computerexample"/>
+            </w:pPr>
+            <w:r>
+              <w:t>file_name='/z3/maguire/SemanticScholar/KTH_DiVA/kth-exluding-theses-all-level2-2012-2019.csv'</w:t>
+            </w:r>
+          </w:p>
+          <w:p>
+            <w:pPr>
+              <w:pStyle w:val="Computerexample"/>
+            </w:pPr>
+            <w:r>
+              <w:t>Finished reading spreadsheet</w:t>
+            </w:r>
+          </w:p>
+          <w:p>
+            <w:pPr>
+              <w:pStyle w:val="Computerexample"/>
+            </w:pPr>
+            <w:r>
+              <w:t>Number of KTH authors with KTHIDs=4708</w:t>
+            </w:r>
+          </w:p>
+          <w:p>
+            <w:pPr>
+              <w:pStyle w:val="Computerexample"/>
+            </w:pPr>
+            <w:r>
+              <w:t>Number of KTH authors without KTHIDs=73</w:t>
+            </w:r>
+          </w:p>
+          <w:p>
+            <w:pPr>
+              <w:pStyle w:val="Computerexample"/>
+            </w:pPr>
+            <w:r>
+              <w:t xml:space="preserve">number of aliases with fake </w:t>
+            </w:r>
+            <w:proofErr w:type="spellStart"/>
+            <w:r>
+              <w:t>kthids</w:t>
+            </w:r>
+            <w:proofErr w:type="spellEnd"/>
+            <w:r>
+              <w:t>=384</w:t>
+            </w:r>
+          </w:p>
+        </w:tc>
+      </w:tr>
+    </w:tbl>
+    <w:p>
+      <w:pPr>
+        <w:pStyle w:val="Caption"/>
+      </w:pPr>
+      <w:bookmarkStart w:id="25" w:name="_Ref54730957"/>
+      <w:r>
+        <w:t xml:space="preserve">Figure </w:t>
+      </w:r>
+      <w:r>
+        <w:fldChar w:fldCharType="begin"/>
+      </w:r>
+      <w:r>
+        <w:instrText xml:space="preserve"> SEQ Figure \* ARABIC </w:instrText>
+      </w:r>
+      <w:r>
+        <w:fldChar w:fldCharType="separate"/>
+      </w:r>
+      <w:r>
+        <w:rPr>
+          <w:noProof/>
+        </w:rPr>
+        <w:t>20</w:t>
+      </w:r>
+      <w:r>
+        <w:rPr>
+          <w:noProof/>
+        </w:rPr>
+        <w:fldChar w:fldCharType="end"/>
+      </w:r>
+      <w:bookmarkEnd w:id="25"/>
       <w:r>
         <w:t>:</w:t>
       </w:r>
@@ -8330,19 +8822,32 @@
       <w:pPr>
         <w:pStyle w:val="Caption"/>
       </w:pPr>
-      <w:bookmarkStart w:id="24" w:name="_Ref54731019"/>
+      <w:bookmarkStart w:id="26" w:name="_Ref54731019"/>
       <w:r>
         <w:t xml:space="preserve">Figure </w:t>
       </w:r>
-      <w:fldSimple w:instr=" SEQ Figure \* ARABIC ">
-        <w:r>
-          <w:rPr>
-            <w:noProof/>
-          </w:rPr>
-          <w:t>20</w:t>
-        </w:r>
-      </w:fldSimple>
-      <w:bookmarkEnd w:id="24"/>
+      <w:r>
+        <w:fldChar w:fldCharType="begin"/>
+      </w:r>
+      <w:r>
+        <w:instrText xml:space="preserve"> SEQ Figure \* ARABIC </w:instrText>
+      </w:r>
+      <w:r>
+        <w:fldChar w:fldCharType="separate"/>
+      </w:r>
+      <w:r>
+        <w:rPr>
+          <w:noProof/>
+        </w:rPr>
+        <w:t>21</w:t>
+      </w:r>
+      <w:r>
+        <w:rPr>
+          <w:noProof/>
+        </w:rPr>
+        <w:fldChar w:fldCharType="end"/>
+      </w:r>
+      <w:bookmarkEnd w:id="26"/>
       <w:r>
         <w:t>:</w:t>
       </w:r>
@@ -9200,19 +9705,32 @@
       <w:pPr>
         <w:pStyle w:val="Caption"/>
       </w:pPr>
-      <w:bookmarkStart w:id="25" w:name="_Ref54730761"/>
+      <w:bookmarkStart w:id="27" w:name="_Ref54730761"/>
       <w:r>
         <w:t xml:space="preserve">Figure </w:t>
       </w:r>
-      <w:fldSimple w:instr=" SEQ Figure \* ARABIC ">
-        <w:r>
-          <w:rPr>
-            <w:noProof/>
-          </w:rPr>
-          <w:t>21</w:t>
-        </w:r>
-      </w:fldSimple>
-      <w:bookmarkEnd w:id="25"/>
+      <w:r>
+        <w:fldChar w:fldCharType="begin"/>
+      </w:r>
+      <w:r>
+        <w:instrText xml:space="preserve"> SEQ Figure \* ARABIC </w:instrText>
+      </w:r>
+      <w:r>
+        <w:fldChar w:fldCharType="separate"/>
+      </w:r>
+      <w:r>
+        <w:rPr>
+          <w:noProof/>
+        </w:rPr>
+        <w:t>22</w:t>
+      </w:r>
+      <w:r>
+        <w:rPr>
+          <w:noProof/>
+        </w:rPr>
+        <w:fldChar w:fldCharType="end"/>
+      </w:r>
+      <w:bookmarkEnd w:id="27"/>
       <w:r>
         <w:t>:</w:t>
       </w:r>
@@ -9568,19 +10086,32 @@
       <w:pPr>
         <w:pStyle w:val="Caption"/>
       </w:pPr>
-      <w:bookmarkStart w:id="26" w:name="_Ref54731344"/>
+      <w:bookmarkStart w:id="28" w:name="_Ref54731344"/>
       <w:r>
         <w:t xml:space="preserve">Figure </w:t>
       </w:r>
-      <w:fldSimple w:instr=" SEQ Figure \* ARABIC ">
-        <w:r>
-          <w:rPr>
-            <w:noProof/>
-          </w:rPr>
-          <w:t>22</w:t>
-        </w:r>
-      </w:fldSimple>
-      <w:bookmarkEnd w:id="26"/>
+      <w:r>
+        <w:fldChar w:fldCharType="begin"/>
+      </w:r>
+      <w:r>
+        <w:instrText xml:space="preserve"> SEQ Figure \* ARABIC </w:instrText>
+      </w:r>
+      <w:r>
+        <w:fldChar w:fldCharType="separate"/>
+      </w:r>
+      <w:r>
+        <w:rPr>
+          <w:noProof/>
+        </w:rPr>
+        <w:t>23</w:t>
+      </w:r>
+      <w:r>
+        <w:rPr>
+          <w:noProof/>
+        </w:rPr>
+        <w:fldChar w:fldCharType="end"/>
+      </w:r>
+      <w:bookmarkEnd w:id="28"/>
       <w:r>
         <w:t>:</w:t>
       </w:r>
@@ -9762,19 +10293,32 @@
       <w:pPr>
         <w:pStyle w:val="Caption"/>
       </w:pPr>
-      <w:bookmarkStart w:id="27" w:name="_Ref54731353"/>
+      <w:bookmarkStart w:id="29" w:name="_Ref54731353"/>
       <w:r>
         <w:t xml:space="preserve">Figure </w:t>
       </w:r>
-      <w:fldSimple w:instr=" SEQ Figure \* ARABIC ">
-        <w:r>
-          <w:rPr>
-            <w:noProof/>
-          </w:rPr>
-          <w:t>23</w:t>
-        </w:r>
-      </w:fldSimple>
-      <w:bookmarkEnd w:id="27"/>
+      <w:r>
+        <w:fldChar w:fldCharType="begin"/>
+      </w:r>
+      <w:r>
+        <w:instrText xml:space="preserve"> SEQ Figure \* ARABIC </w:instrText>
+      </w:r>
+      <w:r>
+        <w:fldChar w:fldCharType="separate"/>
+      </w:r>
+      <w:r>
+        <w:rPr>
+          <w:noProof/>
+        </w:rPr>
+        <w:t>24</w:t>
+      </w:r>
+      <w:r>
+        <w:rPr>
+          <w:noProof/>
+        </w:rPr>
+        <w:fldChar w:fldCharType="end"/>
+      </w:r>
+      <w:bookmarkEnd w:id="29"/>
       <w:r>
         <w:t>:</w:t>
       </w:r>
@@ -9886,19 +10430,32 @@
       <w:pPr>
         <w:pStyle w:val="Caption"/>
       </w:pPr>
-      <w:bookmarkStart w:id="28" w:name="_Ref54731370"/>
+      <w:bookmarkStart w:id="30" w:name="_Ref54731370"/>
       <w:r>
         <w:t xml:space="preserve">Figure </w:t>
       </w:r>
-      <w:fldSimple w:instr=" SEQ Figure \* ARABIC ">
-        <w:r>
-          <w:rPr>
-            <w:noProof/>
-          </w:rPr>
-          <w:t>24</w:t>
-        </w:r>
-      </w:fldSimple>
-      <w:bookmarkEnd w:id="28"/>
+      <w:r>
+        <w:fldChar w:fldCharType="begin"/>
+      </w:r>
+      <w:r>
+        <w:instrText xml:space="preserve"> SEQ Figure \* ARABIC </w:instrText>
+      </w:r>
+      <w:r>
+        <w:fldChar w:fldCharType="separate"/>
+      </w:r>
+      <w:r>
+        <w:rPr>
+          <w:noProof/>
+        </w:rPr>
+        <w:t>25</w:t>
+      </w:r>
+      <w:r>
+        <w:rPr>
+          <w:noProof/>
+        </w:rPr>
+        <w:fldChar w:fldCharType="end"/>
+      </w:r>
+      <w:bookmarkEnd w:id="30"/>
       <w:r>
         <w:t>:</w:t>
       </w:r>
@@ -10348,14 +10905,30 @@
       <w:r>
         <w:t xml:space="preserve">Figure </w:t>
       </w:r>
-      <w:fldSimple w:instr=" SEQ Figure \* ARABIC ">
-        <w:r>
-          <w:rPr>
-            <w:noProof/>
-          </w:rPr>
-          <w:t>25</w:t>
-        </w:r>
-      </w:fldSimple>
+      <w:r>
+        <w:fldChar w:fldCharType="begin"/>
+      </w:r>
+      <w:r>
+        <w:instrText xml:space="preserve"> </w:instrText>
+      </w:r>
+      <w:r>
+        <w:instrText xml:space="preserve">SEQ Figure \* ARABIC </w:instrText>
+      </w:r>
+      <w:r>
+        <w:fldChar w:fldCharType="separate"/>
+      </w:r>
+      <w:r>
+        <w:rPr>
+          <w:noProof/>
+        </w:rPr>
+        <w:t>26</w:t>
+      </w:r>
+      <w:r>
+        <w:rPr>
+          <w:noProof/>
+        </w:rPr>
+        <w:fldChar w:fldCharType="end"/>
+      </w:r>
       <w:r>
         <w:t>:</w:t>
       </w:r>
@@ -10705,19 +11278,32 @@
       <w:pPr>
         <w:pStyle w:val="Caption"/>
       </w:pPr>
-      <w:bookmarkStart w:id="29" w:name="_Ref54823856"/>
+      <w:bookmarkStart w:id="31" w:name="_Ref54823856"/>
       <w:r>
         <w:t xml:space="preserve">Figure </w:t>
       </w:r>
-      <w:fldSimple w:instr=" SEQ Figure \* ARABIC ">
-        <w:r>
-          <w:rPr>
-            <w:noProof/>
-          </w:rPr>
-          <w:t>26</w:t>
-        </w:r>
-      </w:fldSimple>
-      <w:bookmarkEnd w:id="29"/>
+      <w:r>
+        <w:fldChar w:fldCharType="begin"/>
+      </w:r>
+      <w:r>
+        <w:instrText xml:space="preserve"> SEQ Figure \* ARABIC </w:instrText>
+      </w:r>
+      <w:r>
+        <w:fldChar w:fldCharType="separate"/>
+      </w:r>
+      <w:r>
+        <w:rPr>
+          <w:noProof/>
+        </w:rPr>
+        <w:t>27</w:t>
+      </w:r>
+      <w:r>
+        <w:rPr>
+          <w:noProof/>
+        </w:rPr>
+        <w:fldChar w:fldCharType="end"/>
+      </w:r>
+      <w:bookmarkEnd w:id="31"/>
       <w:r>
         <w:t>:</w:t>
       </w:r>
@@ -10880,19 +11466,32 @@
       <w:pPr>
         <w:pStyle w:val="Caption"/>
       </w:pPr>
-      <w:bookmarkStart w:id="30" w:name="_Ref54732032"/>
+      <w:bookmarkStart w:id="32" w:name="_Ref54732032"/>
       <w:r>
         <w:t xml:space="preserve">Figure </w:t>
       </w:r>
-      <w:fldSimple w:instr=" SEQ Figure \* ARABIC ">
-        <w:r>
-          <w:rPr>
-            <w:noProof/>
-          </w:rPr>
-          <w:t>27</w:t>
-        </w:r>
-      </w:fldSimple>
-      <w:bookmarkEnd w:id="30"/>
+      <w:r>
+        <w:fldChar w:fldCharType="begin"/>
+      </w:r>
+      <w:r>
+        <w:instrText xml:space="preserve"> SEQ Figure \* ARABIC </w:instrText>
+      </w:r>
+      <w:r>
+        <w:fldChar w:fldCharType="separate"/>
+      </w:r>
+      <w:r>
+        <w:rPr>
+          <w:noProof/>
+        </w:rPr>
+        <w:t>28</w:t>
+      </w:r>
+      <w:r>
+        <w:rPr>
+          <w:noProof/>
+        </w:rPr>
+        <w:fldChar w:fldCharType="end"/>
+      </w:r>
+      <w:bookmarkEnd w:id="32"/>
       <w:r>
         <w:t>:</w:t>
       </w:r>
@@ -11230,19 +11829,32 @@
         <w:pStyle w:val="Caption"/>
         <w:keepNext/>
       </w:pPr>
-      <w:bookmarkStart w:id="31" w:name="_Ref55422124"/>
+      <w:bookmarkStart w:id="33" w:name="_Ref55422124"/>
       <w:r>
         <w:t xml:space="preserve">Table </w:t>
       </w:r>
-      <w:fldSimple w:instr=" SEQ Table \* ARABIC ">
-        <w:r>
-          <w:rPr>
-            <w:noProof/>
-          </w:rPr>
-          <w:t>3</w:t>
-        </w:r>
-      </w:fldSimple>
-      <w:bookmarkEnd w:id="31"/>
+      <w:r>
+        <w:fldChar w:fldCharType="begin"/>
+      </w:r>
+      <w:r>
+        <w:instrText xml:space="preserve"> SEQ Table \* ARABIC </w:instrText>
+      </w:r>
+      <w:r>
+        <w:fldChar w:fldCharType="separate"/>
+      </w:r>
+      <w:r>
+        <w:rPr>
+          <w:noProof/>
+        </w:rPr>
+        <w:t>3</w:t>
+      </w:r>
+      <w:r>
+        <w:rPr>
+          <w:noProof/>
+        </w:rPr>
+        <w:fldChar w:fldCharType="end"/>
+      </w:r>
+      <w:bookmarkEnd w:id="33"/>
       <w:r>
         <w:t>:</w:t>
       </w:r>
@@ -11528,19 +12140,32 @@
       <w:pPr>
         <w:pStyle w:val="Caption"/>
       </w:pPr>
-      <w:bookmarkStart w:id="32" w:name="_Ref55482044"/>
+      <w:bookmarkStart w:id="34" w:name="_Ref55482044"/>
       <w:r>
         <w:t xml:space="preserve">Figure </w:t>
       </w:r>
-      <w:fldSimple w:instr=" SEQ Figure \* ARABIC ">
-        <w:r>
-          <w:rPr>
-            <w:noProof/>
-          </w:rPr>
-          <w:t>28</w:t>
-        </w:r>
-      </w:fldSimple>
-      <w:bookmarkEnd w:id="32"/>
+      <w:r>
+        <w:fldChar w:fldCharType="begin"/>
+      </w:r>
+      <w:r>
+        <w:instrText xml:space="preserve"> SEQ Figure \* ARABIC </w:instrText>
+      </w:r>
+      <w:r>
+        <w:fldChar w:fldCharType="separate"/>
+      </w:r>
+      <w:r>
+        <w:rPr>
+          <w:noProof/>
+        </w:rPr>
+        <w:t>29</w:t>
+      </w:r>
+      <w:r>
+        <w:rPr>
+          <w:noProof/>
+        </w:rPr>
+        <w:fldChar w:fldCharType="end"/>
+      </w:r>
+      <w:bookmarkEnd w:id="34"/>
       <w:r>
         <w:t>:</w:t>
       </w:r>
@@ -11708,19 +12333,32 @@
       <w:pPr>
         <w:pStyle w:val="Caption"/>
       </w:pPr>
-      <w:bookmarkStart w:id="33" w:name="_Ref55489567"/>
+      <w:bookmarkStart w:id="35" w:name="_Ref55489567"/>
       <w:r>
         <w:t xml:space="preserve">Figure </w:t>
       </w:r>
-      <w:fldSimple w:instr=" SEQ Figure \* ARABIC ">
-        <w:r>
-          <w:rPr>
-            <w:noProof/>
-          </w:rPr>
-          <w:t>29</w:t>
-        </w:r>
-      </w:fldSimple>
-      <w:bookmarkEnd w:id="33"/>
+      <w:r>
+        <w:fldChar w:fldCharType="begin"/>
+      </w:r>
+      <w:r>
+        <w:instrText xml:space="preserve"> SEQ Figure \* ARABIC </w:instrText>
+      </w:r>
+      <w:r>
+        <w:fldChar w:fldCharType="separate"/>
+      </w:r>
+      <w:r>
+        <w:rPr>
+          <w:noProof/>
+        </w:rPr>
+        <w:t>30</w:t>
+      </w:r>
+      <w:r>
+        <w:rPr>
+          <w:noProof/>
+        </w:rPr>
+        <w:fldChar w:fldCharType="end"/>
+      </w:r>
+      <w:bookmarkEnd w:id="35"/>
       <w:r>
         <w:t>:</w:t>
       </w:r>
@@ -11955,19 +12593,32 @@
       <w:pPr>
         <w:pStyle w:val="Caption"/>
       </w:pPr>
-      <w:bookmarkStart w:id="34" w:name="_Ref55512275"/>
+      <w:bookmarkStart w:id="36" w:name="_Ref55512275"/>
       <w:r>
         <w:t xml:space="preserve">Figure </w:t>
       </w:r>
-      <w:fldSimple w:instr=" SEQ Figure \* ARABIC ">
-        <w:r>
-          <w:rPr>
-            <w:noProof/>
-          </w:rPr>
-          <w:t>30</w:t>
-        </w:r>
-      </w:fldSimple>
-      <w:bookmarkEnd w:id="34"/>
+      <w:r>
+        <w:fldChar w:fldCharType="begin"/>
+      </w:r>
+      <w:r>
+        <w:instrText xml:space="preserve"> SEQ Figure \* ARABIC </w:instrText>
+      </w:r>
+      <w:r>
+        <w:fldChar w:fldCharType="separate"/>
+      </w:r>
+      <w:r>
+        <w:rPr>
+          <w:noProof/>
+        </w:rPr>
+        <w:t>31</w:t>
+      </w:r>
+      <w:r>
+        <w:rPr>
+          <w:noProof/>
+        </w:rPr>
+        <w:fldChar w:fldCharType="end"/>
+      </w:r>
+      <w:bookmarkEnd w:id="36"/>
       <w:r>
         <w:t>;</w:t>
       </w:r>
@@ -11996,19 +12647,32 @@
         <w:pStyle w:val="Caption"/>
         <w:keepNext/>
       </w:pPr>
-      <w:bookmarkStart w:id="35" w:name="_Ref55512285"/>
+      <w:bookmarkStart w:id="37" w:name="_Ref55512285"/>
       <w:r>
         <w:t xml:space="preserve">Table </w:t>
       </w:r>
-      <w:fldSimple w:instr=" SEQ Table \* ARABIC ">
-        <w:r>
-          <w:rPr>
-            <w:noProof/>
-          </w:rPr>
-          <w:t>4</w:t>
-        </w:r>
-      </w:fldSimple>
-      <w:bookmarkEnd w:id="35"/>
+      <w:r>
+        <w:fldChar w:fldCharType="begin"/>
+      </w:r>
+      <w:r>
+        <w:instrText xml:space="preserve"> SEQ Table \* ARABIC </w:instrText>
+      </w:r>
+      <w:r>
+        <w:fldChar w:fldCharType="separate"/>
+      </w:r>
+      <w:r>
+        <w:rPr>
+          <w:noProof/>
+        </w:rPr>
+        <w:t>4</w:t>
+      </w:r>
+      <w:r>
+        <w:rPr>
+          <w:noProof/>
+        </w:rPr>
+        <w:fldChar w:fldCharType="end"/>
+      </w:r>
+      <w:bookmarkEnd w:id="37"/>
       <w:r>
         <w:t xml:space="preserve">: Further details of the </w:t>
       </w:r>
@@ -12696,14 +13360,27 @@
       <w:r>
         <w:t xml:space="preserve">Figure </w:t>
       </w:r>
-      <w:fldSimple w:instr=" SEQ Figure \* ARABIC ">
-        <w:r>
-          <w:rPr>
-            <w:noProof/>
-          </w:rPr>
-          <w:t>31</w:t>
-        </w:r>
-      </w:fldSimple>
+      <w:r>
+        <w:fldChar w:fldCharType="begin"/>
+      </w:r>
+      <w:r>
+        <w:instrText xml:space="preserve"> SEQ Figure \* ARABIC </w:instrText>
+      </w:r>
+      <w:r>
+        <w:fldChar w:fldCharType="separate"/>
+      </w:r>
+      <w:r>
+        <w:rPr>
+          <w:noProof/>
+        </w:rPr>
+        <w:t>32</w:t>
+      </w:r>
+      <w:r>
+        <w:rPr>
+          <w:noProof/>
+        </w:rPr>
+        <w:fldChar w:fldCharType="end"/>
+      </w:r>
       <w:r>
         <w:t>: Example of the information that was collected for an author to show the users of aliases</w:t>
       </w:r>
@@ -13032,19 +13709,35 @@
       <w:pPr>
         <w:pStyle w:val="Caption"/>
       </w:pPr>
-      <w:bookmarkStart w:id="36" w:name="_Ref58038178"/>
+      <w:bookmarkStart w:id="38" w:name="_Ref58038178"/>
       <w:r>
         <w:t xml:space="preserve">Figure </w:t>
       </w:r>
-      <w:fldSimple w:instr=" SEQ Figure \* ARABIC ">
-        <w:r>
-          <w:rPr>
-            <w:noProof/>
-          </w:rPr>
-          <w:t>32</w:t>
-        </w:r>
-      </w:fldSimple>
-      <w:bookmarkEnd w:id="36"/>
+      <w:r>
+        <w:fldChar w:fldCharType="begin"/>
+      </w:r>
+      <w:r>
+        <w:instrText xml:space="preserve"> SEQ Figure \* ARA</w:instrText>
+      </w:r>
+      <w:r>
+        <w:instrText xml:space="preserve">BIC </w:instrText>
+      </w:r>
+      <w:r>
+        <w:fldChar w:fldCharType="separate"/>
+      </w:r>
+      <w:r>
+        <w:rPr>
+          <w:noProof/>
+        </w:rPr>
+        <w:t>33</w:t>
+      </w:r>
+      <w:r>
+        <w:rPr>
+          <w:noProof/>
+        </w:rPr>
+        <w:fldChar w:fldCharType="end"/>
+      </w:r>
+      <w:bookmarkEnd w:id="38"/>
       <w:r>
         <w:t xml:space="preserve">: Example entry from </w:t>
       </w:r>
@@ -13070,10 +13763,7 @@
       </w:r>
       <w:proofErr w:type="spellEnd"/>
       <w:r>
-        <w:t>" field</w:t>
-      </w:r>
-      <w:r>
-        <w:t xml:space="preserve"> contains a KTHID or a space (when I don’t know the KTHID of the author or a special value as a “fake” KTHID.</w:t>
+        <w:t>" field contains a KTHID or a space (when I don’t know the KTHID of the author or a special value as a “fake” KTHID.</w:t>
       </w:r>
       <w:r>
         <w:t xml:space="preserve"> These “fake” KTHIDs are different from those used by the publication infrastructure unit of KTHB, in that they start with special characters and are designed to be unique (for different periods of time).</w:t>
@@ -13208,10 +13898,7 @@
         <w:fldChar w:fldCharType="begin"/>
       </w:r>
       <w:r>
-        <w:instrText xml:space="preserve"> REF _Ref58038875 \h </w:instrText>
-      </w:r>
-      <w:r>
-        <w:instrText xml:space="preserve"> \* MERGEFORMAT </w:instrText>
+        <w:instrText xml:space="preserve"> REF _Ref58038875 \h  \* MERGEFORMAT </w:instrText>
       </w:r>
       <w:r>
         <w:fldChar w:fldCharType="separate"/>
@@ -13382,10 +14069,7 @@
             </w:r>
             <w:proofErr w:type="spellEnd"/>
             <w:r>
-              <w:t>, Ge</w:t>
-            </w:r>
-            <w:r>
-              <w:t xml:space="preserve">rald Q., </w:t>
+              <w:t xml:space="preserve">, Gerald Q., </w:t>
             </w:r>
             <w:proofErr w:type="spellStart"/>
             <w:r>
@@ -13403,19 +14087,32 @@
       <w:pPr>
         <w:pStyle w:val="Caption"/>
       </w:pPr>
-      <w:bookmarkStart w:id="37" w:name="_Ref58038875"/>
+      <w:bookmarkStart w:id="39" w:name="_Ref58038875"/>
       <w:r>
         <w:t xml:space="preserve">Figure </w:t>
       </w:r>
-      <w:fldSimple w:instr=" SEQ Figure \* ARABIC ">
-        <w:r>
-          <w:rPr>
-            <w:noProof/>
-          </w:rPr>
-          <w:t>33</w:t>
-        </w:r>
-      </w:fldSimple>
-      <w:bookmarkEnd w:id="37"/>
+      <w:r>
+        <w:fldChar w:fldCharType="begin"/>
+      </w:r>
+      <w:r>
+        <w:instrText xml:space="preserve"> SEQ Figure \* ARABIC </w:instrText>
+      </w:r>
+      <w:r>
+        <w:fldChar w:fldCharType="separate"/>
+      </w:r>
+      <w:r>
+        <w:rPr>
+          <w:noProof/>
+        </w:rPr>
+        <w:t>34</w:t>
+      </w:r>
+      <w:r>
+        <w:rPr>
+          <w:noProof/>
+        </w:rPr>
+        <w:fldChar w:fldCharType="end"/>
+      </w:r>
+      <w:bookmarkEnd w:id="39"/>
       <w:r>
         <w:t xml:space="preserve">: Example of using </w:t>
       </w:r>
@@ -13524,11 +14221,11 @@
       <w:pPr>
         <w:pStyle w:val="Heading2"/>
       </w:pPr>
-      <w:bookmarkStart w:id="38" w:name="_Ref58038065"/>
+      <w:bookmarkStart w:id="40" w:name="_Ref58038065"/>
       <w:r>
         <w:t>Extra ORCID and KTHID information</w:t>
       </w:r>
-      <w:bookmarkEnd w:id="38"/>
+      <w:bookmarkEnd w:id="40"/>
     </w:p>
     <w:p>
       <w:pPr>
@@ -13580,13 +14277,7 @@
         <w:pStyle w:val="BodyText"/>
       </w:pPr>
       <w:r>
-        <w:t xml:space="preserve">I quickly made a version of </w:t>
-      </w:r>
-      <w:r>
-        <w:t>fu</w:t>
-      </w:r>
-      <w:r>
-        <w:t>rther_augment_from_CSV_file.py to process this information and ran the program</w:t>
+        <w:t>I quickly made a version of further_augment_from_CSV_file.py to process this information and ran the program</w:t>
       </w:r>
       <w:r>
         <w:t xml:space="preserve"> as </w:t>
@@ -14400,13 +15091,7 @@
               <w:rPr>
                 <w:sz w:val="20"/>
               </w:rPr>
-              <w:t>Fi</w:t>
-            </w:r>
-            <w:r>
-              <w:rPr>
-                <w:sz w:val="20"/>
-              </w:rPr>
-              <w:t>nished reading extra ORCID info</w:t>
+              <w:t>Finished reading extra ORCID info</w:t>
             </w:r>
           </w:p>
         </w:tc>
@@ -14416,19 +15101,32 @@
       <w:pPr>
         <w:pStyle w:val="Caption"/>
       </w:pPr>
-      <w:bookmarkStart w:id="39" w:name="_Ref58039140"/>
+      <w:bookmarkStart w:id="41" w:name="_Ref58039140"/>
       <w:r>
         <w:t xml:space="preserve">Figure </w:t>
       </w:r>
-      <w:fldSimple w:instr=" SEQ Figure \* ARABIC ">
-        <w:r>
-          <w:rPr>
-            <w:noProof/>
-          </w:rPr>
-          <w:t>34</w:t>
-        </w:r>
-      </w:fldSimple>
-      <w:bookmarkEnd w:id="39"/>
+      <w:r>
+        <w:fldChar w:fldCharType="begin"/>
+      </w:r>
+      <w:r>
+        <w:instrText xml:space="preserve"> SEQ Figure \* ARABIC </w:instrText>
+      </w:r>
+      <w:r>
+        <w:fldChar w:fldCharType="separate"/>
+      </w:r>
+      <w:r>
+        <w:rPr>
+          <w:noProof/>
+        </w:rPr>
+        <w:t>35</w:t>
+      </w:r>
+      <w:r>
+        <w:rPr>
+          <w:noProof/>
+        </w:rPr>
+        <w:fldChar w:fldCharType="end"/>
+      </w:r>
+      <w:bookmarkEnd w:id="41"/>
       <w:r>
         <w:t xml:space="preserve">: Using </w:t>
       </w:r>
@@ -15513,8 +16211,6 @@
       <w:r>
         <w:t>Given the programs outputs, I updated my local copy of the publication information (i.e., the CSV file) and the augmented authors’ information JSON file.</w:t>
       </w:r>
-      <w:bookmarkStart w:id="40" w:name="_GoBack"/>
-      <w:bookmarkEnd w:id="40"/>
     </w:p>
     <w:p>
       <w:pPr>
@@ -15657,7 +16353,7 @@
           <w:rPr>
             <w:noProof/>
           </w:rPr>
-          <w:t>30</w:t>
+          <w:t>18</w:t>
         </w:r>
         <w:r>
           <w:rPr>
@@ -15753,6 +16449,7 @@
         <w:dataBinding w:prefixMappings="xmlns:ns0='http://purl.org/dc/elements/1.1/' xmlns:ns1='http://schemas.openxmlformats.org/package/2006/metadata/core-properties' " w:xpath="/ns1:coreProperties[1]/ns0:title[1]" w:storeItemID="{6C3C8BC8-F283-45AE-878A-BAB7291924A1}"/>
         <w:text/>
       </w:sdtPr>
+      <w:sdtEndPr/>
       <w:sdtContent>
         <w:r>
           <w:rPr>
@@ -19305,7 +20002,7 @@
 </file>
 
 <file path=customXml/itemProps1.xml><?xml version="1.0" encoding="utf-8"?>
-<ds:datastoreItem xmlns:ds="http://schemas.openxmlformats.org/officeDocument/2006/customXml" ds:itemID="{386BCF59-BEC4-4290-9F26-A7B9A5B2114A}">
+<ds:datastoreItem xmlns:ds="http://schemas.openxmlformats.org/officeDocument/2006/customXml" ds:itemID="{5D6797AA-898C-4DC1-A591-62A142210EEB}">
   <ds:schemaRefs>
     <ds:schemaRef ds:uri="http://schemas.openxmlformats.org/officeDocument/2006/bibliography"/>
   </ds:schemaRefs>

</xml_diff>

<commit_message>
Fixed some of the overly agressive "matching" of KTHIDs to S2_author_ids.
</commit_message>
<xml_diff>
--- a/Adding_Semantic_Scholar_data_to_KTH_ÅBU.docx
+++ b/Adding_Semantic_Scholar_data_to_KTH_ÅBU.docx
@@ -425,27 +425,14 @@
       <w:r>
         <w:t xml:space="preserve">Figure </w:t>
       </w:r>
-      <w:r>
-        <w:fldChar w:fldCharType="begin"/>
-      </w:r>
-      <w:r>
-        <w:instrText xml:space="preserve"> SEQ Figure \* ARABIC </w:instrText>
-      </w:r>
-      <w:r>
-        <w:fldChar w:fldCharType="separate"/>
-      </w:r>
-      <w:r>
-        <w:rPr>
-          <w:noProof/>
-        </w:rPr>
-        <w:t>1</w:t>
-      </w:r>
-      <w:r>
-        <w:rPr>
-          <w:noProof/>
-        </w:rPr>
-        <w:fldChar w:fldCharType="end"/>
-      </w:r>
+      <w:fldSimple w:instr=" SEQ Figure \* ARABIC ">
+        <w:r>
+          <w:rPr>
+            <w:noProof/>
+          </w:rPr>
+          <w:t>1</w:t>
+        </w:r>
+      </w:fldSimple>
       <w:bookmarkEnd w:id="1"/>
       <w:r>
         <w:t>:</w:t>
@@ -534,27 +521,14 @@
       <w:r>
         <w:t xml:space="preserve">Figure </w:t>
       </w:r>
-      <w:r>
-        <w:fldChar w:fldCharType="begin"/>
-      </w:r>
-      <w:r>
-        <w:instrText xml:space="preserve"> SEQ Figure \* ARABIC </w:instrText>
-      </w:r>
-      <w:r>
-        <w:fldChar w:fldCharType="separate"/>
-      </w:r>
-      <w:r>
-        <w:rPr>
-          <w:noProof/>
-        </w:rPr>
-        <w:t>2</w:t>
-      </w:r>
-      <w:r>
-        <w:rPr>
-          <w:noProof/>
-        </w:rPr>
-        <w:fldChar w:fldCharType="end"/>
-      </w:r>
+      <w:fldSimple w:instr=" SEQ Figure \* ARABIC ">
+        <w:r>
+          <w:rPr>
+            <w:noProof/>
+          </w:rPr>
+          <w:t>2</w:t>
+        </w:r>
+      </w:fldSimple>
       <w:bookmarkEnd w:id="2"/>
       <w:r>
         <w:t>:</w:t>
@@ -1152,27 +1126,14 @@
       <w:r>
         <w:t xml:space="preserve">Figure </w:t>
       </w:r>
-      <w:r>
-        <w:fldChar w:fldCharType="begin"/>
-      </w:r>
-      <w:r>
-        <w:instrText xml:space="preserve"> SEQ Figure \* ARABIC </w:instrText>
-      </w:r>
-      <w:r>
-        <w:fldChar w:fldCharType="separate"/>
-      </w:r>
-      <w:r>
-        <w:rPr>
-          <w:noProof/>
-        </w:rPr>
-        <w:t>3</w:t>
-      </w:r>
-      <w:r>
-        <w:rPr>
-          <w:noProof/>
-        </w:rPr>
-        <w:fldChar w:fldCharType="end"/>
-      </w:r>
+      <w:fldSimple w:instr=" SEQ Figure \* ARABIC ">
+        <w:r>
+          <w:rPr>
+            <w:noProof/>
+          </w:rPr>
+          <w:t>3</w:t>
+        </w:r>
+      </w:fldSimple>
       <w:bookmarkEnd w:id="3"/>
       <w:r>
         <w:t>:</w:t>
@@ -1261,27 +1222,14 @@
       <w:r>
         <w:t xml:space="preserve">Figure </w:t>
       </w:r>
-      <w:r>
-        <w:fldChar w:fldCharType="begin"/>
-      </w:r>
-      <w:r>
-        <w:instrText xml:space="preserve"> SEQ Figure \* ARABIC </w:instrText>
-      </w:r>
-      <w:r>
-        <w:fldChar w:fldCharType="separate"/>
-      </w:r>
-      <w:r>
-        <w:rPr>
-          <w:noProof/>
-        </w:rPr>
-        <w:t>4</w:t>
-      </w:r>
-      <w:r>
-        <w:rPr>
-          <w:noProof/>
-        </w:rPr>
-        <w:fldChar w:fldCharType="end"/>
-      </w:r>
+      <w:fldSimple w:instr=" SEQ Figure \* ARABIC ">
+        <w:r>
+          <w:rPr>
+            <w:noProof/>
+          </w:rPr>
+          <w:t>4</w:t>
+        </w:r>
+      </w:fldSimple>
       <w:bookmarkEnd w:id="4"/>
       <w:r>
         <w:t>:</w:t>
@@ -1515,27 +1463,14 @@
       <w:r>
         <w:t xml:space="preserve">Figure </w:t>
       </w:r>
-      <w:r>
-        <w:fldChar w:fldCharType="begin"/>
-      </w:r>
-      <w:r>
-        <w:instrText xml:space="preserve"> SEQ Figure \* ARABIC </w:instrText>
-      </w:r>
-      <w:r>
-        <w:fldChar w:fldCharType="separate"/>
-      </w:r>
-      <w:r>
-        <w:rPr>
-          <w:noProof/>
-        </w:rPr>
-        <w:t>5</w:t>
-      </w:r>
-      <w:r>
-        <w:rPr>
-          <w:noProof/>
-        </w:rPr>
-        <w:fldChar w:fldCharType="end"/>
-      </w:r>
+      <w:fldSimple w:instr=" SEQ Figure \* ARABIC ">
+        <w:r>
+          <w:rPr>
+            <w:noProof/>
+          </w:rPr>
+          <w:t>5</w:t>
+        </w:r>
+      </w:fldSimple>
       <w:bookmarkEnd w:id="6"/>
       <w:r>
         <w:t>:</w:t>
@@ -1873,27 +1808,14 @@
       <w:r>
         <w:t xml:space="preserve">Figure </w:t>
       </w:r>
-      <w:r>
-        <w:fldChar w:fldCharType="begin"/>
-      </w:r>
-      <w:r>
-        <w:instrText xml:space="preserve"> SEQ Figure \* ARABIC </w:instrText>
-      </w:r>
-      <w:r>
-        <w:fldChar w:fldCharType="separate"/>
-      </w:r>
-      <w:r>
-        <w:rPr>
-          <w:noProof/>
-        </w:rPr>
-        <w:t>6</w:t>
-      </w:r>
-      <w:r>
-        <w:rPr>
-          <w:noProof/>
-        </w:rPr>
-        <w:fldChar w:fldCharType="end"/>
-      </w:r>
+      <w:fldSimple w:instr=" SEQ Figure \* ARABIC ">
+        <w:r>
+          <w:rPr>
+            <w:noProof/>
+          </w:rPr>
+          <w:t>6</w:t>
+        </w:r>
+      </w:fldSimple>
       <w:bookmarkEnd w:id="7"/>
       <w:r>
         <w:t>:</w:t>
@@ -2133,27 +2055,14 @@
       <w:r>
         <w:t xml:space="preserve">Figure </w:t>
       </w:r>
-      <w:r>
-        <w:fldChar w:fldCharType="begin"/>
-      </w:r>
-      <w:r>
-        <w:instrText xml:space="preserve"> SEQ Figure \* ARABIC </w:instrText>
-      </w:r>
-      <w:r>
-        <w:fldChar w:fldCharType="separate"/>
-      </w:r>
-      <w:r>
-        <w:rPr>
-          <w:noProof/>
-        </w:rPr>
-        <w:t>7</w:t>
-      </w:r>
-      <w:r>
-        <w:rPr>
-          <w:noProof/>
-        </w:rPr>
-        <w:fldChar w:fldCharType="end"/>
-      </w:r>
+      <w:fldSimple w:instr=" SEQ Figure \* ARABIC ">
+        <w:r>
+          <w:rPr>
+            <w:noProof/>
+          </w:rPr>
+          <w:t>7</w:t>
+        </w:r>
+      </w:fldSimple>
       <w:bookmarkEnd w:id="9"/>
       <w:r>
         <w:t>:</w:t>
@@ -2179,27 +2088,14 @@
       <w:r>
         <w:t xml:space="preserve">Table </w:t>
       </w:r>
-      <w:r>
-        <w:fldChar w:fldCharType="begin"/>
-      </w:r>
-      <w:r>
-        <w:instrText xml:space="preserve"> SEQ Table \* ARABIC </w:instrText>
-      </w:r>
-      <w:r>
-        <w:fldChar w:fldCharType="separate"/>
-      </w:r>
-      <w:r>
-        <w:rPr>
-          <w:noProof/>
-        </w:rPr>
-        <w:t>1</w:t>
-      </w:r>
-      <w:r>
-        <w:rPr>
-          <w:noProof/>
-        </w:rPr>
-        <w:fldChar w:fldCharType="end"/>
-      </w:r>
+      <w:fldSimple w:instr=" SEQ Table \* ARABIC ">
+        <w:r>
+          <w:rPr>
+            <w:noProof/>
+          </w:rPr>
+          <w:t>1</w:t>
+        </w:r>
+      </w:fldSimple>
       <w:bookmarkEnd w:id="10"/>
       <w:r>
         <w:t xml:space="preserve">: </w:t>
@@ -4312,27 +4208,14 @@
       <w:r>
         <w:t xml:space="preserve">Table </w:t>
       </w:r>
-      <w:r>
-        <w:fldChar w:fldCharType="begin"/>
-      </w:r>
-      <w:r>
-        <w:instrText xml:space="preserve"> SEQ Table \* ARABIC </w:instrText>
-      </w:r>
-      <w:r>
-        <w:fldChar w:fldCharType="separate"/>
-      </w:r>
-      <w:r>
-        <w:rPr>
-          <w:noProof/>
-        </w:rPr>
-        <w:t>2</w:t>
-      </w:r>
-      <w:r>
-        <w:rPr>
-          <w:noProof/>
-        </w:rPr>
-        <w:fldChar w:fldCharType="end"/>
-      </w:r>
+      <w:fldSimple w:instr=" SEQ Table \* ARABIC ">
+        <w:r>
+          <w:rPr>
+            <w:noProof/>
+          </w:rPr>
+          <w:t>2</w:t>
+        </w:r>
+      </w:fldSimple>
       <w:r>
         <w:t xml:space="preserve">: DiVA number of publications with the different types of identifiers for all of KTH from 2012-2019 – </w:t>
       </w:r>
@@ -5726,27 +5609,14 @@
         <w:lastRenderedPageBreak/>
         <w:t xml:space="preserve">Figure </w:t>
       </w:r>
-      <w:r>
-        <w:fldChar w:fldCharType="begin"/>
-      </w:r>
-      <w:r>
-        <w:instrText xml:space="preserve"> SEQ Figure \* ARABIC </w:instrText>
-      </w:r>
-      <w:r>
-        <w:fldChar w:fldCharType="separate"/>
-      </w:r>
-      <w:r>
-        <w:rPr>
-          <w:noProof/>
-        </w:rPr>
-        <w:t>8</w:t>
-      </w:r>
-      <w:r>
-        <w:rPr>
-          <w:noProof/>
-        </w:rPr>
-        <w:fldChar w:fldCharType="end"/>
-      </w:r>
+      <w:fldSimple w:instr=" SEQ Figure \* ARABIC ">
+        <w:r>
+          <w:rPr>
+            <w:noProof/>
+          </w:rPr>
+          <w:t>8</w:t>
+        </w:r>
+      </w:fldSimple>
       <w:bookmarkEnd w:id="12"/>
       <w:r>
         <w:t>:</w:t>
@@ -6019,27 +5889,14 @@
       <w:r>
         <w:t xml:space="preserve">Figure </w:t>
       </w:r>
-      <w:r>
-        <w:fldChar w:fldCharType="begin"/>
-      </w:r>
-      <w:r>
-        <w:instrText xml:space="preserve"> SEQ Figure \* ARABIC </w:instrText>
-      </w:r>
-      <w:r>
-        <w:fldChar w:fldCharType="separate"/>
-      </w:r>
-      <w:r>
-        <w:rPr>
-          <w:noProof/>
-        </w:rPr>
-        <w:t>9</w:t>
-      </w:r>
-      <w:r>
-        <w:rPr>
-          <w:noProof/>
-        </w:rPr>
-        <w:fldChar w:fldCharType="end"/>
-      </w:r>
+      <w:fldSimple w:instr=" SEQ Figure \* ARABIC ">
+        <w:r>
+          <w:rPr>
+            <w:noProof/>
+          </w:rPr>
+          <w:t>9</w:t>
+        </w:r>
+      </w:fldSimple>
       <w:bookmarkEnd w:id="13"/>
       <w:r>
         <w:t>:</w:t>
@@ -6158,27 +6015,14 @@
       <w:r>
         <w:t xml:space="preserve">Figure </w:t>
       </w:r>
-      <w:r>
-        <w:fldChar w:fldCharType="begin"/>
-      </w:r>
-      <w:r>
-        <w:instrText xml:space="preserve"> SEQ Figure \* ARABIC </w:instrText>
-      </w:r>
-      <w:r>
-        <w:fldChar w:fldCharType="separate"/>
-      </w:r>
-      <w:r>
-        <w:rPr>
-          <w:noProof/>
-        </w:rPr>
-        <w:t>10</w:t>
-      </w:r>
-      <w:r>
-        <w:rPr>
-          <w:noProof/>
-        </w:rPr>
-        <w:fldChar w:fldCharType="end"/>
-      </w:r>
+      <w:fldSimple w:instr=" SEQ Figure \* ARABIC ">
+        <w:r>
+          <w:rPr>
+            <w:noProof/>
+          </w:rPr>
+          <w:t>10</w:t>
+        </w:r>
+      </w:fldSimple>
       <w:bookmarkEnd w:id="14"/>
       <w:r>
         <w:t>:</w:t>
@@ -6350,27 +6194,14 @@
       <w:r>
         <w:t xml:space="preserve">Figure </w:t>
       </w:r>
-      <w:r>
-        <w:fldChar w:fldCharType="begin"/>
-      </w:r>
-      <w:r>
-        <w:instrText xml:space="preserve"> SEQ Figure \* ARABIC </w:instrText>
-      </w:r>
-      <w:r>
-        <w:fldChar w:fldCharType="separate"/>
-      </w:r>
-      <w:r>
-        <w:rPr>
-          <w:noProof/>
-        </w:rPr>
-        <w:t>11</w:t>
-      </w:r>
-      <w:r>
-        <w:rPr>
-          <w:noProof/>
-        </w:rPr>
-        <w:fldChar w:fldCharType="end"/>
-      </w:r>
+      <w:fldSimple w:instr=" SEQ Figure \* ARABIC ">
+        <w:r>
+          <w:rPr>
+            <w:noProof/>
+          </w:rPr>
+          <w:t>11</w:t>
+        </w:r>
+      </w:fldSimple>
       <w:bookmarkEnd w:id="15"/>
       <w:r>
         <w:tab/>
@@ -6696,27 +6527,14 @@
       <w:r>
         <w:t xml:space="preserve">Figure </w:t>
       </w:r>
-      <w:r>
-        <w:fldChar w:fldCharType="begin"/>
-      </w:r>
-      <w:r>
-        <w:instrText xml:space="preserve"> SEQ Figure \* ARABIC </w:instrText>
-      </w:r>
-      <w:r>
-        <w:fldChar w:fldCharType="separate"/>
-      </w:r>
-      <w:r>
-        <w:rPr>
-          <w:noProof/>
-        </w:rPr>
-        <w:t>12</w:t>
-      </w:r>
-      <w:r>
-        <w:rPr>
-          <w:noProof/>
-        </w:rPr>
-        <w:fldChar w:fldCharType="end"/>
-      </w:r>
+      <w:fldSimple w:instr=" SEQ Figure \* ARABIC ">
+        <w:r>
+          <w:rPr>
+            <w:noProof/>
+          </w:rPr>
+          <w:t>12</w:t>
+        </w:r>
+      </w:fldSimple>
       <w:bookmarkEnd w:id="16"/>
       <w:r>
         <w:tab/>
@@ -7005,27 +6823,14 @@
       <w:r>
         <w:t xml:space="preserve">Figure </w:t>
       </w:r>
-      <w:r>
-        <w:fldChar w:fldCharType="begin"/>
-      </w:r>
-      <w:r>
-        <w:instrText xml:space="preserve"> SEQ Figure \* ARABIC </w:instrText>
-      </w:r>
-      <w:r>
-        <w:fldChar w:fldCharType="separate"/>
-      </w:r>
-      <w:r>
-        <w:rPr>
-          <w:noProof/>
-        </w:rPr>
-        <w:t>13</w:t>
-      </w:r>
-      <w:r>
-        <w:rPr>
-          <w:noProof/>
-        </w:rPr>
-        <w:fldChar w:fldCharType="end"/>
-      </w:r>
+      <w:fldSimple w:instr=" SEQ Figure \* ARABIC ">
+        <w:r>
+          <w:rPr>
+            <w:noProof/>
+          </w:rPr>
+          <w:t>13</w:t>
+        </w:r>
+      </w:fldSimple>
       <w:bookmarkEnd w:id="17"/>
       <w:r>
         <w:t>:</w:t>
@@ -7090,27 +6895,14 @@
       <w:r>
         <w:t xml:space="preserve">Figure </w:t>
       </w:r>
-      <w:r>
-        <w:fldChar w:fldCharType="begin"/>
-      </w:r>
-      <w:r>
-        <w:instrText xml:space="preserve"> SEQ Figure \* ARABIC </w:instrText>
-      </w:r>
-      <w:r>
-        <w:fldChar w:fldCharType="separate"/>
-      </w:r>
-      <w:r>
-        <w:rPr>
-          <w:noProof/>
-        </w:rPr>
-        <w:t>14</w:t>
-      </w:r>
-      <w:r>
-        <w:rPr>
-          <w:noProof/>
-        </w:rPr>
-        <w:fldChar w:fldCharType="end"/>
-      </w:r>
+      <w:fldSimple w:instr=" SEQ Figure \* ARABIC ">
+        <w:r>
+          <w:rPr>
+            <w:noProof/>
+          </w:rPr>
+          <w:t>14</w:t>
+        </w:r>
+      </w:fldSimple>
       <w:bookmarkEnd w:id="18"/>
       <w:r>
         <w:t>:</w:t>
@@ -7169,27 +6961,14 @@
       <w:r>
         <w:t xml:space="preserve">Figure </w:t>
       </w:r>
-      <w:r>
-        <w:fldChar w:fldCharType="begin"/>
-      </w:r>
-      <w:r>
-        <w:instrText xml:space="preserve"> SEQ Figure \* ARABIC </w:instrText>
-      </w:r>
-      <w:r>
-        <w:fldChar w:fldCharType="separate"/>
-      </w:r>
-      <w:r>
-        <w:rPr>
-          <w:noProof/>
-        </w:rPr>
-        <w:t>15</w:t>
-      </w:r>
-      <w:r>
-        <w:rPr>
-          <w:noProof/>
-        </w:rPr>
-        <w:fldChar w:fldCharType="end"/>
-      </w:r>
+      <w:fldSimple w:instr=" SEQ Figure \* ARABIC ">
+        <w:r>
+          <w:rPr>
+            <w:noProof/>
+          </w:rPr>
+          <w:t>15</w:t>
+        </w:r>
+      </w:fldSimple>
       <w:bookmarkEnd w:id="19"/>
       <w:r>
         <w:t>:</w:t>
@@ -7272,27 +7051,14 @@
       <w:r>
         <w:t xml:space="preserve">Figure </w:t>
       </w:r>
-      <w:r>
-        <w:fldChar w:fldCharType="begin"/>
-      </w:r>
-      <w:r>
-        <w:instrText xml:space="preserve"> SEQ Figure \* ARABIC </w:instrText>
-      </w:r>
-      <w:r>
-        <w:fldChar w:fldCharType="separate"/>
-      </w:r>
-      <w:r>
-        <w:rPr>
-          <w:noProof/>
-        </w:rPr>
-        <w:t>16</w:t>
-      </w:r>
-      <w:r>
-        <w:rPr>
-          <w:noProof/>
-        </w:rPr>
-        <w:fldChar w:fldCharType="end"/>
-      </w:r>
+      <w:fldSimple w:instr=" SEQ Figure \* ARABIC ">
+        <w:r>
+          <w:rPr>
+            <w:noProof/>
+          </w:rPr>
+          <w:t>16</w:t>
+        </w:r>
+      </w:fldSimple>
       <w:bookmarkEnd w:id="20"/>
       <w:r>
         <w:t>:</w:t>
@@ -7922,27 +7688,14 @@
       <w:r>
         <w:t xml:space="preserve">Figure </w:t>
       </w:r>
-      <w:r>
-        <w:fldChar w:fldCharType="begin"/>
-      </w:r>
-      <w:r>
-        <w:instrText xml:space="preserve"> SEQ Figure \* ARABIC </w:instrText>
-      </w:r>
-      <w:r>
-        <w:fldChar w:fldCharType="separate"/>
-      </w:r>
-      <w:r>
-        <w:rPr>
-          <w:noProof/>
-        </w:rPr>
-        <w:t>17</w:t>
-      </w:r>
-      <w:r>
-        <w:rPr>
-          <w:noProof/>
-        </w:rPr>
-        <w:fldChar w:fldCharType="end"/>
-      </w:r>
+      <w:fldSimple w:instr=" SEQ Figure \* ARABIC ">
+        <w:r>
+          <w:rPr>
+            <w:noProof/>
+          </w:rPr>
+          <w:t>17</w:t>
+        </w:r>
+      </w:fldSimple>
       <w:bookmarkEnd w:id="21"/>
       <w:r>
         <w:t>:</w:t>
@@ -8029,27 +7782,14 @@
       <w:r>
         <w:t xml:space="preserve">Figure </w:t>
       </w:r>
-      <w:r>
-        <w:fldChar w:fldCharType="begin"/>
-      </w:r>
-      <w:r>
-        <w:instrText xml:space="preserve"> SEQ Figure \* ARABIC </w:instrText>
-      </w:r>
-      <w:r>
-        <w:fldChar w:fldCharType="separate"/>
-      </w:r>
-      <w:r>
-        <w:rPr>
-          <w:noProof/>
-        </w:rPr>
-        <w:t>18</w:t>
-      </w:r>
-      <w:r>
-        <w:rPr>
-          <w:noProof/>
-        </w:rPr>
-        <w:fldChar w:fldCharType="end"/>
-      </w:r>
+      <w:fldSimple w:instr=" SEQ Figure \* ARABIC ">
+        <w:r>
+          <w:rPr>
+            <w:noProof/>
+          </w:rPr>
+          <w:t>18</w:t>
+        </w:r>
+      </w:fldSimple>
       <w:bookmarkEnd w:id="22"/>
       <w:r>
         <w:t>:</w:t>
@@ -8270,12 +8010,7 @@
       </w:r>
       <w:r>
         <w:tab/>
-        <w:t xml:space="preserve"> G</w:t>
-      </w:r>
-      <w:bookmarkStart w:id="24" w:name="_GoBack"/>
-      <w:bookmarkEnd w:id="24"/>
-      <w:r>
-        <w:t>etting a record from the corpus</w:t>
+        <w:t xml:space="preserve"> Getting a record from the corpus</w:t>
       </w:r>
     </w:p>
     <w:p>
@@ -8614,32 +8349,19 @@
       <w:pPr>
         <w:pStyle w:val="Caption"/>
       </w:pPr>
-      <w:bookmarkStart w:id="25" w:name="_Ref54730957"/>
+      <w:bookmarkStart w:id="24" w:name="_Ref54730957"/>
       <w:r>
         <w:t xml:space="preserve">Figure </w:t>
       </w:r>
-      <w:r>
-        <w:fldChar w:fldCharType="begin"/>
-      </w:r>
-      <w:r>
-        <w:instrText xml:space="preserve"> SEQ Figure \* ARABIC </w:instrText>
-      </w:r>
-      <w:r>
-        <w:fldChar w:fldCharType="separate"/>
-      </w:r>
-      <w:r>
-        <w:rPr>
-          <w:noProof/>
-        </w:rPr>
-        <w:t>20</w:t>
-      </w:r>
-      <w:r>
-        <w:rPr>
-          <w:noProof/>
-        </w:rPr>
-        <w:fldChar w:fldCharType="end"/>
-      </w:r>
-      <w:bookmarkEnd w:id="25"/>
+      <w:fldSimple w:instr=" SEQ Figure \* ARABIC ">
+        <w:r>
+          <w:rPr>
+            <w:noProof/>
+          </w:rPr>
+          <w:t>20</w:t>
+        </w:r>
+      </w:fldSimple>
+      <w:bookmarkEnd w:id="24"/>
       <w:r>
         <w:t>:</w:t>
       </w:r>
@@ -8822,32 +8544,19 @@
       <w:pPr>
         <w:pStyle w:val="Caption"/>
       </w:pPr>
-      <w:bookmarkStart w:id="26" w:name="_Ref54731019"/>
+      <w:bookmarkStart w:id="25" w:name="_Ref54731019"/>
       <w:r>
         <w:t xml:space="preserve">Figure </w:t>
       </w:r>
-      <w:r>
-        <w:fldChar w:fldCharType="begin"/>
-      </w:r>
-      <w:r>
-        <w:instrText xml:space="preserve"> SEQ Figure \* ARABIC </w:instrText>
-      </w:r>
-      <w:r>
-        <w:fldChar w:fldCharType="separate"/>
-      </w:r>
-      <w:r>
-        <w:rPr>
-          <w:noProof/>
-        </w:rPr>
-        <w:t>21</w:t>
-      </w:r>
-      <w:r>
-        <w:rPr>
-          <w:noProof/>
-        </w:rPr>
-        <w:fldChar w:fldCharType="end"/>
-      </w:r>
-      <w:bookmarkEnd w:id="26"/>
+      <w:fldSimple w:instr=" SEQ Figure \* ARABIC ">
+        <w:r>
+          <w:rPr>
+            <w:noProof/>
+          </w:rPr>
+          <w:t>21</w:t>
+        </w:r>
+      </w:fldSimple>
+      <w:bookmarkEnd w:id="25"/>
       <w:r>
         <w:t>:</w:t>
       </w:r>
@@ -9705,32 +9414,19 @@
       <w:pPr>
         <w:pStyle w:val="Caption"/>
       </w:pPr>
-      <w:bookmarkStart w:id="27" w:name="_Ref54730761"/>
+      <w:bookmarkStart w:id="26" w:name="_Ref54730761"/>
       <w:r>
         <w:t xml:space="preserve">Figure </w:t>
       </w:r>
-      <w:r>
-        <w:fldChar w:fldCharType="begin"/>
-      </w:r>
-      <w:r>
-        <w:instrText xml:space="preserve"> SEQ Figure \* ARABIC </w:instrText>
-      </w:r>
-      <w:r>
-        <w:fldChar w:fldCharType="separate"/>
-      </w:r>
-      <w:r>
-        <w:rPr>
-          <w:noProof/>
-        </w:rPr>
-        <w:t>22</w:t>
-      </w:r>
-      <w:r>
-        <w:rPr>
-          <w:noProof/>
-        </w:rPr>
-        <w:fldChar w:fldCharType="end"/>
-      </w:r>
-      <w:bookmarkEnd w:id="27"/>
+      <w:fldSimple w:instr=" SEQ Figure \* ARABIC ">
+        <w:r>
+          <w:rPr>
+            <w:noProof/>
+          </w:rPr>
+          <w:t>22</w:t>
+        </w:r>
+      </w:fldSimple>
+      <w:bookmarkEnd w:id="26"/>
       <w:r>
         <w:t>:</w:t>
       </w:r>
@@ -10086,32 +9782,19 @@
       <w:pPr>
         <w:pStyle w:val="Caption"/>
       </w:pPr>
-      <w:bookmarkStart w:id="28" w:name="_Ref54731344"/>
+      <w:bookmarkStart w:id="27" w:name="_Ref54731344"/>
       <w:r>
         <w:t xml:space="preserve">Figure </w:t>
       </w:r>
-      <w:r>
-        <w:fldChar w:fldCharType="begin"/>
-      </w:r>
-      <w:r>
-        <w:instrText xml:space="preserve"> SEQ Figure \* ARABIC </w:instrText>
-      </w:r>
-      <w:r>
-        <w:fldChar w:fldCharType="separate"/>
-      </w:r>
-      <w:r>
-        <w:rPr>
-          <w:noProof/>
-        </w:rPr>
-        <w:t>23</w:t>
-      </w:r>
-      <w:r>
-        <w:rPr>
-          <w:noProof/>
-        </w:rPr>
-        <w:fldChar w:fldCharType="end"/>
-      </w:r>
-      <w:bookmarkEnd w:id="28"/>
+      <w:fldSimple w:instr=" SEQ Figure \* ARABIC ">
+        <w:r>
+          <w:rPr>
+            <w:noProof/>
+          </w:rPr>
+          <w:t>23</w:t>
+        </w:r>
+      </w:fldSimple>
+      <w:bookmarkEnd w:id="27"/>
       <w:r>
         <w:t>:</w:t>
       </w:r>
@@ -10293,32 +9976,19 @@
       <w:pPr>
         <w:pStyle w:val="Caption"/>
       </w:pPr>
-      <w:bookmarkStart w:id="29" w:name="_Ref54731353"/>
+      <w:bookmarkStart w:id="28" w:name="_Ref54731353"/>
       <w:r>
         <w:t xml:space="preserve">Figure </w:t>
       </w:r>
-      <w:r>
-        <w:fldChar w:fldCharType="begin"/>
-      </w:r>
-      <w:r>
-        <w:instrText xml:space="preserve"> SEQ Figure \* ARABIC </w:instrText>
-      </w:r>
-      <w:r>
-        <w:fldChar w:fldCharType="separate"/>
-      </w:r>
-      <w:r>
-        <w:rPr>
-          <w:noProof/>
-        </w:rPr>
-        <w:t>24</w:t>
-      </w:r>
-      <w:r>
-        <w:rPr>
-          <w:noProof/>
-        </w:rPr>
-        <w:fldChar w:fldCharType="end"/>
-      </w:r>
-      <w:bookmarkEnd w:id="29"/>
+      <w:fldSimple w:instr=" SEQ Figure \* ARABIC ">
+        <w:r>
+          <w:rPr>
+            <w:noProof/>
+          </w:rPr>
+          <w:t>24</w:t>
+        </w:r>
+      </w:fldSimple>
+      <w:bookmarkEnd w:id="28"/>
       <w:r>
         <w:t>:</w:t>
       </w:r>
@@ -10430,32 +10100,19 @@
       <w:pPr>
         <w:pStyle w:val="Caption"/>
       </w:pPr>
-      <w:bookmarkStart w:id="30" w:name="_Ref54731370"/>
+      <w:bookmarkStart w:id="29" w:name="_Ref54731370"/>
       <w:r>
         <w:t xml:space="preserve">Figure </w:t>
       </w:r>
-      <w:r>
-        <w:fldChar w:fldCharType="begin"/>
-      </w:r>
-      <w:r>
-        <w:instrText xml:space="preserve"> SEQ Figure \* ARABIC </w:instrText>
-      </w:r>
-      <w:r>
-        <w:fldChar w:fldCharType="separate"/>
-      </w:r>
-      <w:r>
-        <w:rPr>
-          <w:noProof/>
-        </w:rPr>
-        <w:t>25</w:t>
-      </w:r>
-      <w:r>
-        <w:rPr>
-          <w:noProof/>
-        </w:rPr>
-        <w:fldChar w:fldCharType="end"/>
-      </w:r>
-      <w:bookmarkEnd w:id="30"/>
+      <w:fldSimple w:instr=" SEQ Figure \* ARABIC ">
+        <w:r>
+          <w:rPr>
+            <w:noProof/>
+          </w:rPr>
+          <w:t>25</w:t>
+        </w:r>
+      </w:fldSimple>
+      <w:bookmarkEnd w:id="29"/>
       <w:r>
         <w:t>:</w:t>
       </w:r>
@@ -10905,30 +10562,14 @@
       <w:r>
         <w:t xml:space="preserve">Figure </w:t>
       </w:r>
-      <w:r>
-        <w:fldChar w:fldCharType="begin"/>
-      </w:r>
-      <w:r>
-        <w:instrText xml:space="preserve"> </w:instrText>
-      </w:r>
-      <w:r>
-        <w:instrText xml:space="preserve">SEQ Figure \* ARABIC </w:instrText>
-      </w:r>
-      <w:r>
-        <w:fldChar w:fldCharType="separate"/>
-      </w:r>
-      <w:r>
-        <w:rPr>
-          <w:noProof/>
-        </w:rPr>
-        <w:t>26</w:t>
-      </w:r>
-      <w:r>
-        <w:rPr>
-          <w:noProof/>
-        </w:rPr>
-        <w:fldChar w:fldCharType="end"/>
-      </w:r>
+      <w:fldSimple w:instr=" SEQ Figure \* ARABIC ">
+        <w:r>
+          <w:rPr>
+            <w:noProof/>
+          </w:rPr>
+          <w:t>26</w:t>
+        </w:r>
+      </w:fldSimple>
       <w:r>
         <w:t>:</w:t>
       </w:r>
@@ -11278,32 +10919,19 @@
       <w:pPr>
         <w:pStyle w:val="Caption"/>
       </w:pPr>
-      <w:bookmarkStart w:id="31" w:name="_Ref54823856"/>
+      <w:bookmarkStart w:id="30" w:name="_Ref54823856"/>
       <w:r>
         <w:t xml:space="preserve">Figure </w:t>
       </w:r>
-      <w:r>
-        <w:fldChar w:fldCharType="begin"/>
-      </w:r>
-      <w:r>
-        <w:instrText xml:space="preserve"> SEQ Figure \* ARABIC </w:instrText>
-      </w:r>
-      <w:r>
-        <w:fldChar w:fldCharType="separate"/>
-      </w:r>
-      <w:r>
-        <w:rPr>
-          <w:noProof/>
-        </w:rPr>
-        <w:t>27</w:t>
-      </w:r>
-      <w:r>
-        <w:rPr>
-          <w:noProof/>
-        </w:rPr>
-        <w:fldChar w:fldCharType="end"/>
-      </w:r>
-      <w:bookmarkEnd w:id="31"/>
+      <w:fldSimple w:instr=" SEQ Figure \* ARABIC ">
+        <w:r>
+          <w:rPr>
+            <w:noProof/>
+          </w:rPr>
+          <w:t>27</w:t>
+        </w:r>
+      </w:fldSimple>
+      <w:bookmarkEnd w:id="30"/>
       <w:r>
         <w:t>:</w:t>
       </w:r>
@@ -11466,32 +11094,19 @@
       <w:pPr>
         <w:pStyle w:val="Caption"/>
       </w:pPr>
-      <w:bookmarkStart w:id="32" w:name="_Ref54732032"/>
+      <w:bookmarkStart w:id="31" w:name="_Ref54732032"/>
       <w:r>
         <w:t xml:space="preserve">Figure </w:t>
       </w:r>
-      <w:r>
-        <w:fldChar w:fldCharType="begin"/>
-      </w:r>
-      <w:r>
-        <w:instrText xml:space="preserve"> SEQ Figure \* ARABIC </w:instrText>
-      </w:r>
-      <w:r>
-        <w:fldChar w:fldCharType="separate"/>
-      </w:r>
-      <w:r>
-        <w:rPr>
-          <w:noProof/>
-        </w:rPr>
-        <w:t>28</w:t>
-      </w:r>
-      <w:r>
-        <w:rPr>
-          <w:noProof/>
-        </w:rPr>
-        <w:fldChar w:fldCharType="end"/>
-      </w:r>
-      <w:bookmarkEnd w:id="32"/>
+      <w:fldSimple w:instr=" SEQ Figure \* ARABIC ">
+        <w:r>
+          <w:rPr>
+            <w:noProof/>
+          </w:rPr>
+          <w:t>28</w:t>
+        </w:r>
+      </w:fldSimple>
+      <w:bookmarkEnd w:id="31"/>
       <w:r>
         <w:t>:</w:t>
       </w:r>
@@ -11829,32 +11444,19 @@
         <w:pStyle w:val="Caption"/>
         <w:keepNext/>
       </w:pPr>
-      <w:bookmarkStart w:id="33" w:name="_Ref55422124"/>
+      <w:bookmarkStart w:id="32" w:name="_Ref55422124"/>
       <w:r>
         <w:t xml:space="preserve">Table </w:t>
       </w:r>
-      <w:r>
-        <w:fldChar w:fldCharType="begin"/>
-      </w:r>
-      <w:r>
-        <w:instrText xml:space="preserve"> SEQ Table \* ARABIC </w:instrText>
-      </w:r>
-      <w:r>
-        <w:fldChar w:fldCharType="separate"/>
-      </w:r>
-      <w:r>
-        <w:rPr>
-          <w:noProof/>
-        </w:rPr>
-        <w:t>3</w:t>
-      </w:r>
-      <w:r>
-        <w:rPr>
-          <w:noProof/>
-        </w:rPr>
-        <w:fldChar w:fldCharType="end"/>
-      </w:r>
-      <w:bookmarkEnd w:id="33"/>
+      <w:fldSimple w:instr=" SEQ Table \* ARABIC ">
+        <w:r>
+          <w:rPr>
+            <w:noProof/>
+          </w:rPr>
+          <w:t>3</w:t>
+        </w:r>
+      </w:fldSimple>
+      <w:bookmarkEnd w:id="32"/>
       <w:r>
         <w:t>:</w:t>
       </w:r>
@@ -12140,32 +11742,19 @@
       <w:pPr>
         <w:pStyle w:val="Caption"/>
       </w:pPr>
-      <w:bookmarkStart w:id="34" w:name="_Ref55482044"/>
+      <w:bookmarkStart w:id="33" w:name="_Ref55482044"/>
       <w:r>
         <w:t xml:space="preserve">Figure </w:t>
       </w:r>
-      <w:r>
-        <w:fldChar w:fldCharType="begin"/>
-      </w:r>
-      <w:r>
-        <w:instrText xml:space="preserve"> SEQ Figure \* ARABIC </w:instrText>
-      </w:r>
-      <w:r>
-        <w:fldChar w:fldCharType="separate"/>
-      </w:r>
-      <w:r>
-        <w:rPr>
-          <w:noProof/>
-        </w:rPr>
-        <w:t>29</w:t>
-      </w:r>
-      <w:r>
-        <w:rPr>
-          <w:noProof/>
-        </w:rPr>
-        <w:fldChar w:fldCharType="end"/>
-      </w:r>
-      <w:bookmarkEnd w:id="34"/>
+      <w:fldSimple w:instr=" SEQ Figure \* ARABIC ">
+        <w:r>
+          <w:rPr>
+            <w:noProof/>
+          </w:rPr>
+          <w:t>29</w:t>
+        </w:r>
+      </w:fldSimple>
+      <w:bookmarkEnd w:id="33"/>
       <w:r>
         <w:t>:</w:t>
       </w:r>
@@ -12333,32 +11922,19 @@
       <w:pPr>
         <w:pStyle w:val="Caption"/>
       </w:pPr>
-      <w:bookmarkStart w:id="35" w:name="_Ref55489567"/>
+      <w:bookmarkStart w:id="34" w:name="_Ref55489567"/>
       <w:r>
         <w:t xml:space="preserve">Figure </w:t>
       </w:r>
-      <w:r>
-        <w:fldChar w:fldCharType="begin"/>
-      </w:r>
-      <w:r>
-        <w:instrText xml:space="preserve"> SEQ Figure \* ARABIC </w:instrText>
-      </w:r>
-      <w:r>
-        <w:fldChar w:fldCharType="separate"/>
-      </w:r>
-      <w:r>
-        <w:rPr>
-          <w:noProof/>
-        </w:rPr>
-        <w:t>30</w:t>
-      </w:r>
-      <w:r>
-        <w:rPr>
-          <w:noProof/>
-        </w:rPr>
-        <w:fldChar w:fldCharType="end"/>
-      </w:r>
-      <w:bookmarkEnd w:id="35"/>
+      <w:fldSimple w:instr=" SEQ Figure \* ARABIC ">
+        <w:r>
+          <w:rPr>
+            <w:noProof/>
+          </w:rPr>
+          <w:t>30</w:t>
+        </w:r>
+      </w:fldSimple>
+      <w:bookmarkEnd w:id="34"/>
       <w:r>
         <w:t>:</w:t>
       </w:r>
@@ -12593,32 +12169,19 @@
       <w:pPr>
         <w:pStyle w:val="Caption"/>
       </w:pPr>
-      <w:bookmarkStart w:id="36" w:name="_Ref55512275"/>
+      <w:bookmarkStart w:id="35" w:name="_Ref55512275"/>
       <w:r>
         <w:t xml:space="preserve">Figure </w:t>
       </w:r>
-      <w:r>
-        <w:fldChar w:fldCharType="begin"/>
-      </w:r>
-      <w:r>
-        <w:instrText xml:space="preserve"> SEQ Figure \* ARABIC </w:instrText>
-      </w:r>
-      <w:r>
-        <w:fldChar w:fldCharType="separate"/>
-      </w:r>
-      <w:r>
-        <w:rPr>
-          <w:noProof/>
-        </w:rPr>
-        <w:t>31</w:t>
-      </w:r>
-      <w:r>
-        <w:rPr>
-          <w:noProof/>
-        </w:rPr>
-        <w:fldChar w:fldCharType="end"/>
-      </w:r>
-      <w:bookmarkEnd w:id="36"/>
+      <w:fldSimple w:instr=" SEQ Figure \* ARABIC ">
+        <w:r>
+          <w:rPr>
+            <w:noProof/>
+          </w:rPr>
+          <w:t>31</w:t>
+        </w:r>
+      </w:fldSimple>
+      <w:bookmarkEnd w:id="35"/>
       <w:r>
         <w:t>;</w:t>
       </w:r>
@@ -12647,32 +12210,19 @@
         <w:pStyle w:val="Caption"/>
         <w:keepNext/>
       </w:pPr>
-      <w:bookmarkStart w:id="37" w:name="_Ref55512285"/>
+      <w:bookmarkStart w:id="36" w:name="_Ref55512285"/>
       <w:r>
         <w:t xml:space="preserve">Table </w:t>
       </w:r>
-      <w:r>
-        <w:fldChar w:fldCharType="begin"/>
-      </w:r>
-      <w:r>
-        <w:instrText xml:space="preserve"> SEQ Table \* ARABIC </w:instrText>
-      </w:r>
-      <w:r>
-        <w:fldChar w:fldCharType="separate"/>
-      </w:r>
-      <w:r>
-        <w:rPr>
-          <w:noProof/>
-        </w:rPr>
-        <w:t>4</w:t>
-      </w:r>
-      <w:r>
-        <w:rPr>
-          <w:noProof/>
-        </w:rPr>
-        <w:fldChar w:fldCharType="end"/>
-      </w:r>
-      <w:bookmarkEnd w:id="37"/>
+      <w:fldSimple w:instr=" SEQ Table \* ARABIC ">
+        <w:r>
+          <w:rPr>
+            <w:noProof/>
+          </w:rPr>
+          <w:t>4</w:t>
+        </w:r>
+      </w:fldSimple>
+      <w:bookmarkEnd w:id="36"/>
       <w:r>
         <w:t xml:space="preserve">: Further details of the </w:t>
       </w:r>
@@ -13360,27 +12910,14 @@
       <w:r>
         <w:t xml:space="preserve">Figure </w:t>
       </w:r>
-      <w:r>
-        <w:fldChar w:fldCharType="begin"/>
-      </w:r>
-      <w:r>
-        <w:instrText xml:space="preserve"> SEQ Figure \* ARABIC </w:instrText>
-      </w:r>
-      <w:r>
-        <w:fldChar w:fldCharType="separate"/>
-      </w:r>
-      <w:r>
-        <w:rPr>
-          <w:noProof/>
-        </w:rPr>
-        <w:t>32</w:t>
-      </w:r>
-      <w:r>
-        <w:rPr>
-          <w:noProof/>
-        </w:rPr>
-        <w:fldChar w:fldCharType="end"/>
-      </w:r>
+      <w:fldSimple w:instr=" SEQ Figure \* ARABIC ">
+        <w:r>
+          <w:rPr>
+            <w:noProof/>
+          </w:rPr>
+          <w:t>32</w:t>
+        </w:r>
+      </w:fldSimple>
       <w:r>
         <w:t>: Example of the information that was collected for an author to show the users of aliases</w:t>
       </w:r>
@@ -13709,35 +13246,19 @@
       <w:pPr>
         <w:pStyle w:val="Caption"/>
       </w:pPr>
-      <w:bookmarkStart w:id="38" w:name="_Ref58038178"/>
+      <w:bookmarkStart w:id="37" w:name="_Ref58038178"/>
       <w:r>
         <w:t xml:space="preserve">Figure </w:t>
       </w:r>
-      <w:r>
-        <w:fldChar w:fldCharType="begin"/>
-      </w:r>
-      <w:r>
-        <w:instrText xml:space="preserve"> SEQ Figure \* ARA</w:instrText>
-      </w:r>
-      <w:r>
-        <w:instrText xml:space="preserve">BIC </w:instrText>
-      </w:r>
-      <w:r>
-        <w:fldChar w:fldCharType="separate"/>
-      </w:r>
-      <w:r>
-        <w:rPr>
-          <w:noProof/>
-        </w:rPr>
-        <w:t>33</w:t>
-      </w:r>
-      <w:r>
-        <w:rPr>
-          <w:noProof/>
-        </w:rPr>
-        <w:fldChar w:fldCharType="end"/>
-      </w:r>
-      <w:bookmarkEnd w:id="38"/>
+      <w:fldSimple w:instr=" SEQ Figure \* ARABIC ">
+        <w:r>
+          <w:rPr>
+            <w:noProof/>
+          </w:rPr>
+          <w:t>33</w:t>
+        </w:r>
+      </w:fldSimple>
+      <w:bookmarkEnd w:id="37"/>
       <w:r>
         <w:t xml:space="preserve">: Example entry from </w:t>
       </w:r>
@@ -14087,32 +13608,19 @@
       <w:pPr>
         <w:pStyle w:val="Caption"/>
       </w:pPr>
-      <w:bookmarkStart w:id="39" w:name="_Ref58038875"/>
+      <w:bookmarkStart w:id="38" w:name="_Ref58038875"/>
       <w:r>
         <w:t xml:space="preserve">Figure </w:t>
       </w:r>
-      <w:r>
-        <w:fldChar w:fldCharType="begin"/>
-      </w:r>
-      <w:r>
-        <w:instrText xml:space="preserve"> SEQ Figure \* ARABIC </w:instrText>
-      </w:r>
-      <w:r>
-        <w:fldChar w:fldCharType="separate"/>
-      </w:r>
-      <w:r>
-        <w:rPr>
-          <w:noProof/>
-        </w:rPr>
-        <w:t>34</w:t>
-      </w:r>
-      <w:r>
-        <w:rPr>
-          <w:noProof/>
-        </w:rPr>
-        <w:fldChar w:fldCharType="end"/>
-      </w:r>
-      <w:bookmarkEnd w:id="39"/>
+      <w:fldSimple w:instr=" SEQ Figure \* ARABIC ">
+        <w:r>
+          <w:rPr>
+            <w:noProof/>
+          </w:rPr>
+          <w:t>34</w:t>
+        </w:r>
+      </w:fldSimple>
+      <w:bookmarkEnd w:id="38"/>
       <w:r>
         <w:t xml:space="preserve">: Example of using </w:t>
       </w:r>
@@ -14221,11 +13729,11 @@
       <w:pPr>
         <w:pStyle w:val="Heading2"/>
       </w:pPr>
-      <w:bookmarkStart w:id="40" w:name="_Ref58038065"/>
+      <w:bookmarkStart w:id="39" w:name="_Ref58038065"/>
       <w:r>
         <w:t>Extra ORCID and KTHID information</w:t>
       </w:r>
-      <w:bookmarkEnd w:id="40"/>
+      <w:bookmarkEnd w:id="39"/>
     </w:p>
     <w:p>
       <w:pPr>
@@ -15101,32 +14609,19 @@
       <w:pPr>
         <w:pStyle w:val="Caption"/>
       </w:pPr>
-      <w:bookmarkStart w:id="41" w:name="_Ref58039140"/>
+      <w:bookmarkStart w:id="40" w:name="_Ref58039140"/>
       <w:r>
         <w:t xml:space="preserve">Figure </w:t>
       </w:r>
-      <w:r>
-        <w:fldChar w:fldCharType="begin"/>
-      </w:r>
-      <w:r>
-        <w:instrText xml:space="preserve"> SEQ Figure \* ARABIC </w:instrText>
-      </w:r>
-      <w:r>
-        <w:fldChar w:fldCharType="separate"/>
-      </w:r>
-      <w:r>
-        <w:rPr>
-          <w:noProof/>
-        </w:rPr>
-        <w:t>35</w:t>
-      </w:r>
-      <w:r>
-        <w:rPr>
-          <w:noProof/>
-        </w:rPr>
-        <w:fldChar w:fldCharType="end"/>
-      </w:r>
-      <w:bookmarkEnd w:id="41"/>
+      <w:fldSimple w:instr=" SEQ Figure \* ARABIC ">
+        <w:r>
+          <w:rPr>
+            <w:noProof/>
+          </w:rPr>
+          <w:t>35</w:t>
+        </w:r>
+      </w:fldSimple>
+      <w:bookmarkEnd w:id="40"/>
       <w:r>
         <w:t xml:space="preserve">: Using </w:t>
       </w:r>
@@ -16211,6 +15706,1389 @@
       <w:r>
         <w:t>Given the programs outputs, I updated my local copy of the publication information (i.e., the CSV file) and the augmented authors’ information JSON file.</w:t>
       </w:r>
+    </w:p>
+    <w:p>
+      <w:pPr>
+        <w:pStyle w:val="BodyText"/>
+      </w:pPr>
+      <w:r>
+        <w:br w:type="page"/>
+      </w:r>
+    </w:p>
+    <w:p>
+      <w:pPr>
+        <w:pStyle w:val="Heading1"/>
+      </w:pPr>
+      <w:r>
+        <w:lastRenderedPageBreak/>
+        <w:t>Some results as of 2021-01-08</w:t>
+      </w:r>
+    </w:p>
+    <w:p>
+      <w:pPr>
+        <w:pStyle w:val="BodyText"/>
+      </w:pPr>
+      <w:r>
+        <w:t>This section presents some results of my looking to match DiVA documents with S2 documents to find a mapping between KTHID</w:t>
+      </w:r>
+      <w:r>
+        <w:rPr>
+          <w:rFonts w:ascii="Segoe UI" w:hAnsi="Segoe UI" w:cs="Segoe UI"/>
+        </w:rPr>
+        <w:t>↔</w:t>
+      </w:r>
+      <w:r>
+        <w:t>S2_author_id. Note that this matching is done based on DOIs, PMIDs, and Title (in the case of Title, the value of the DOI in DiVA must match that in S2 or the documents are different - this occurs because there are lots of titles="Editorial").</w:t>
+      </w:r>
+    </w:p>
+    <w:p>
+      <w:pPr>
+        <w:pStyle w:val="BodyText"/>
+      </w:pPr>
+      <w:r>
+        <w:t>Note that when the number of authors as shown in DiVA is not equal to the number of authors in S2, I have ignored the entry. For example, this occurs when S2 has 1 author "ATLAS consortium" and DiVA has a thousand authors. I have not addressed this problem at all.</w:t>
+      </w:r>
+    </w:p>
+    <w:p>
+      <w:pPr>
+        <w:pStyle w:val="BodyText"/>
+      </w:pPr>
+      <w:r>
+        <w:t>Running the program with:</w:t>
+      </w:r>
+    </w:p>
+    <w:p>
+      <w:pPr>
+        <w:pStyle w:val="BodyText"/>
+        <w:rPr>
+          <w:rStyle w:val="HTMLCode"/>
+        </w:rPr>
+      </w:pPr>
+      <w:proofErr w:type="gramStart"/>
+      <w:r>
+        <w:rPr>
+          <w:rStyle w:val="HTMLCode"/>
+        </w:rPr>
+        <w:t>time</w:t>
+      </w:r>
+      <w:proofErr w:type="gramEnd"/>
+      <w:r>
+        <w:rPr>
+          <w:rStyle w:val="HTMLCode"/>
+        </w:rPr>
+        <w:t xml:space="preserve"> ./S2_yet_further_augment_from_CSV_file.py  /z3/maguire/SemanticScholar/KTH_DiVA/kth-exluding-theses-all-level2-2012-2019-corrected.csv /z3/maguire/SemanticScholar/KTH_DiVA/pubs-2012-2019_augmented_further_further.JSON 186 /z3/maguire/</w:t>
+      </w:r>
+      <w:proofErr w:type="spellStart"/>
+      <w:r>
+        <w:rPr>
+          <w:rStyle w:val="HTMLCode"/>
+        </w:rPr>
+        <w:t>SemanticScholar</w:t>
+      </w:r>
+      <w:proofErr w:type="spellEnd"/>
+      <w:r>
+        <w:rPr>
+          <w:rStyle w:val="HTMLCode"/>
+        </w:rPr>
+        <w:t>/SS_corpus_2020-05-27</w:t>
+      </w:r>
+    </w:p>
+    <w:p>
+      <w:pPr>
+        <w:pStyle w:val="BodyText"/>
+        <w:rPr>
+          <w:rStyle w:val="HTMLCode"/>
+        </w:rPr>
+      </w:pPr>
+      <w:r>
+        <w:rPr>
+          <w:rStyle w:val="HTMLCode"/>
+          <w:rFonts w:ascii="Arial" w:hAnsi="Arial" w:cs="Arial"/>
+        </w:rPr>
+        <w:t>…</w:t>
+      </w:r>
+    </w:p>
+    <w:p>
+      <w:pPr>
+        <w:pStyle w:val="BodyText"/>
+      </w:pPr>
+      <w:r>
+        <w:t>At end of processing (number of entries - represents 'unique' authors):</w:t>
+      </w:r>
+    </w:p>
+    <w:p>
+      <w:pPr>
+        <w:pStyle w:val="BodyText"/>
+      </w:pPr>
+      <w:proofErr w:type="gramStart"/>
+      <w:r>
+        <w:t>total</w:t>
+      </w:r>
+      <w:proofErr w:type="gramEnd"/>
+      <w:r>
+        <w:t xml:space="preserve"> entries=10178, </w:t>
+      </w:r>
+      <w:proofErr w:type="spellStart"/>
+      <w:r>
+        <w:t>number_of_entries_with_KTHIDs</w:t>
+      </w:r>
+      <w:proofErr w:type="spellEnd"/>
+      <w:r>
+        <w:t xml:space="preserve">=9605, </w:t>
+      </w:r>
+      <w:proofErr w:type="spellStart"/>
+      <w:r>
+        <w:t>number_of_entries_with_KTHID_and_ORCID</w:t>
+      </w:r>
+      <w:proofErr w:type="spellEnd"/>
+      <w:r>
+        <w:t xml:space="preserve">=4310, </w:t>
+      </w:r>
+      <w:proofErr w:type="spellStart"/>
+      <w:r>
+        <w:t>number_of_entries_with_fake_KTHIDs</w:t>
+      </w:r>
+      <w:proofErr w:type="spellEnd"/>
+      <w:r>
+        <w:t xml:space="preserve">=573, </w:t>
+      </w:r>
+      <w:proofErr w:type="spellStart"/>
+      <w:r>
+        <w:t>number_of_entries_with_fake_KTHIDs_with_ORCID</w:t>
+      </w:r>
+      <w:proofErr w:type="spellEnd"/>
+      <w:r>
+        <w:t xml:space="preserve">=53, </w:t>
+      </w:r>
+      <w:proofErr w:type="spellStart"/>
+      <w:r>
+        <w:t>number_of_entries_with_fake_nonKTHIDs</w:t>
+      </w:r>
+      <w:proofErr w:type="spellEnd"/>
+      <w:r>
+        <w:t>=101</w:t>
+      </w:r>
+    </w:p>
+    <w:p>
+      <w:pPr>
+        <w:pStyle w:val="BodyText"/>
+      </w:pPr>
+      <w:r>
+        <w:t>number_of_entries_with_s2_author_ids=8222</w:t>
+      </w:r>
+    </w:p>
+    <w:p>
+      <w:pPr>
+        <w:pStyle w:val="BodyText"/>
+      </w:pPr>
+    </w:p>
+    <w:p>
+      <w:pPr>
+        <w:pStyle w:val="BodyText"/>
+      </w:pPr>
+      <w:r>
+        <w:t>It took a while to do this:</w:t>
+      </w:r>
+    </w:p>
+    <w:p>
+      <w:pPr>
+        <w:pStyle w:val="BodyText"/>
+        <w:ind w:left="284"/>
+      </w:pPr>
+      <w:proofErr w:type="gramStart"/>
+      <w:r>
+        <w:t>real</w:t>
+      </w:r>
+      <w:proofErr w:type="gramEnd"/>
+      <w:r>
+        <w:t xml:space="preserve">    259m10.922s</w:t>
+      </w:r>
+    </w:p>
+    <w:p>
+      <w:pPr>
+        <w:pStyle w:val="BodyText"/>
+        <w:ind w:left="284"/>
+      </w:pPr>
+      <w:proofErr w:type="gramStart"/>
+      <w:r>
+        <w:t>user</w:t>
+      </w:r>
+      <w:proofErr w:type="gramEnd"/>
+      <w:r>
+        <w:t xml:space="preserve">    120m57.743s</w:t>
+      </w:r>
+    </w:p>
+    <w:p>
+      <w:pPr>
+        <w:pStyle w:val="BodyText"/>
+        <w:ind w:left="284"/>
+      </w:pPr>
+      <w:proofErr w:type="gramStart"/>
+      <w:r>
+        <w:t>sys</w:t>
+      </w:r>
+      <w:proofErr w:type="gramEnd"/>
+      <w:r>
+        <w:t xml:space="preserve">    3m29.517s</w:t>
+      </w:r>
+    </w:p>
+    <w:p>
+      <w:pPr>
+        <w:pStyle w:val="BodyText"/>
+      </w:pPr>
+      <w:r>
+        <w:t>The result is a file of manually updated document information (which began as an exported CSV from DiVA) - this has the S2 document IDs of the publications and file of author information updated with the s2_author_id.</w:t>
+      </w:r>
+    </w:p>
+    <w:p>
+      <w:pPr>
+        <w:pStyle w:val="BodyText"/>
+      </w:pPr>
+      <w:r>
+        <w:t>Some results:</w:t>
+      </w:r>
+    </w:p>
+    <w:p>
+      <w:pPr>
+        <w:pStyle w:val="BodyText"/>
+        <w:ind w:left="284" w:firstLine="0"/>
+      </w:pPr>
+      <w:proofErr w:type="gramStart"/>
+      <w:r>
+        <w:t>Of the 9605 authors with KTHIDs: s2_author_ids exist for 8185 of them (a bit more than 85%).</w:t>
+      </w:r>
+      <w:proofErr w:type="gramEnd"/>
+    </w:p>
+    <w:p>
+      <w:pPr>
+        <w:pStyle w:val="BodyText"/>
+        <w:ind w:left="284" w:firstLine="0"/>
+      </w:pPr>
+      <w:r>
+        <w:t xml:space="preserve">Of the 4906 authors with KTHIDs </w:t>
+      </w:r>
+      <w:r>
+        <w:t>who had</w:t>
+      </w:r>
+      <w:bookmarkStart w:id="41" w:name="_GoBack"/>
+      <w:bookmarkEnd w:id="41"/>
+      <w:r>
+        <w:t xml:space="preserve"> one or more documents (based on having one or more PIDs with an alias): s2_author_ids exist for 4724 of them (a bit more than 96%).</w:t>
+      </w:r>
+    </w:p>
+    <w:p>
+      <w:pPr>
+        <w:pStyle w:val="BodyText"/>
+        <w:ind w:left="284" w:firstLine="0"/>
+      </w:pPr>
+      <w:r>
+        <w:t>Of the 101 authors not associated with KTH: s2_author_ids exist for 7 of them.</w:t>
+      </w:r>
+    </w:p>
+    <w:p>
+      <w:pPr>
+        <w:pStyle w:val="BodyText"/>
+        <w:ind w:left="284" w:firstLine="0"/>
+      </w:pPr>
+      <w:proofErr w:type="gramStart"/>
+      <w:r>
+        <w:t>Of the 472 authors with unknown KTHIDs: s2_author_ids exist for 37 of them (a bit more than 7.8%).</w:t>
+      </w:r>
+      <w:proofErr w:type="gramEnd"/>
+      <w:r>
+        <w:br w:type="page"/>
+      </w:r>
+    </w:p>
+    <w:p>
+      <w:pPr>
+        <w:pStyle w:val="Heading2"/>
+      </w:pPr>
+      <w:r>
+        <w:lastRenderedPageBreak/>
+        <w:t>Some coverage statistics</w:t>
+      </w:r>
+    </w:p>
+    <w:p>
+      <w:pPr>
+        <w:pStyle w:val="BodyText"/>
+      </w:pPr>
+      <w:r>
+        <w:t>I wrote a quick and dirty program to compute some information about the coverage of the different sources:</w:t>
+      </w:r>
+    </w:p>
+    <w:p>
+      <w:pPr>
+        <w:pStyle w:val="BodyText"/>
+        <w:rPr>
+          <w:rStyle w:val="HTMLCode"/>
+        </w:rPr>
+      </w:pPr>
+      <w:r>
+        <w:rPr>
+          <w:rStyle w:val="HTMLCode"/>
+        </w:rPr>
+        <w:t>./coverage-comparison.py /z3/maguire/SemanticScholar/KTH_DiVA/kth-exluding-theses-all-level2-2012-2019-corrected_pubs_S2.JSON</w:t>
+      </w:r>
+    </w:p>
+    <w:p>
+      <w:pPr>
+        <w:pStyle w:val="BodyText"/>
+      </w:pPr>
+      <w:r>
+        <w:t>file_name='/z3/maguire/SemanticScholar/KTH_DiVA/kth-exluding-theses-all-level2-2012-2019-corrected_pubs_S2.JSON'</w:t>
+      </w:r>
+    </w:p>
+    <w:p>
+      <w:pPr>
+        <w:pStyle w:val="BodyText"/>
+      </w:pPr>
+      <w:r>
+        <w:t>Finished reading publication data</w:t>
+      </w:r>
+    </w:p>
+    <w:p>
+      <w:pPr>
+        <w:pStyle w:val="BodyText"/>
+      </w:pPr>
+      <w:proofErr w:type="gramStart"/>
+      <w:r>
+        <w:t>number</w:t>
+      </w:r>
+      <w:proofErr w:type="gramEnd"/>
+      <w:r>
+        <w:t xml:space="preserve"> of documents=41634</w:t>
+      </w:r>
+    </w:p>
+    <w:tbl>
+      <w:tblPr>
+        <w:tblStyle w:val="TableGrid"/>
+        <w:tblW w:w="0" w:type="auto"/>
+        <w:tblLook w:val="04A0" w:firstRow="1" w:lastRow="0" w:firstColumn="1" w:lastColumn="0" w:noHBand="0" w:noVBand="1"/>
+      </w:tblPr>
+      <w:tblGrid>
+        <w:gridCol w:w="3081"/>
+        <w:gridCol w:w="3081"/>
+        <w:gridCol w:w="3081"/>
+      </w:tblGrid>
+      <w:tr>
+        <w:tc>
+          <w:tcPr>
+            <w:tcW w:w="3081" w:type="dxa"/>
+          </w:tcPr>
+          <w:p>
+            <w:pPr>
+              <w:pStyle w:val="BodyText"/>
+              <w:ind w:firstLine="0"/>
+            </w:pPr>
+            <w:proofErr w:type="spellStart"/>
+            <w:r>
+              <w:t>total_num_in_ISI</w:t>
+            </w:r>
+            <w:proofErr w:type="spellEnd"/>
+          </w:p>
+        </w:tc>
+        <w:tc>
+          <w:tcPr>
+            <w:tcW w:w="3081" w:type="dxa"/>
+          </w:tcPr>
+          <w:p>
+            <w:pPr>
+              <w:pStyle w:val="Tablecelldecimalaligned"/>
+            </w:pPr>
+            <w:r>
+              <w:t>29316</w:t>
+            </w:r>
+          </w:p>
+        </w:tc>
+        <w:tc>
+          <w:tcPr>
+            <w:tcW w:w="3081" w:type="dxa"/>
+          </w:tcPr>
+          <w:p>
+            <w:pPr>
+              <w:pStyle w:val="Tablecelldecimalaligned"/>
+            </w:pPr>
+            <w:r>
+              <w:t>70.41%</w:t>
+            </w:r>
+          </w:p>
+        </w:tc>
+      </w:tr>
+      <w:tr>
+        <w:tc>
+          <w:tcPr>
+            <w:tcW w:w="3081" w:type="dxa"/>
+          </w:tcPr>
+          <w:p>
+            <w:pPr>
+              <w:pStyle w:val="BodyText"/>
+              <w:ind w:firstLine="0"/>
+            </w:pPr>
+            <w:proofErr w:type="spellStart"/>
+            <w:r>
+              <w:t>total_num_in_Scopus</w:t>
+            </w:r>
+            <w:proofErr w:type="spellEnd"/>
+          </w:p>
+        </w:tc>
+        <w:tc>
+          <w:tcPr>
+            <w:tcW w:w="3081" w:type="dxa"/>
+          </w:tcPr>
+          <w:p>
+            <w:pPr>
+              <w:pStyle w:val="Tablecelldecimalaligned"/>
+            </w:pPr>
+            <w:r>
+              <w:t>32811</w:t>
+            </w:r>
+          </w:p>
+        </w:tc>
+        <w:tc>
+          <w:tcPr>
+            <w:tcW w:w="3081" w:type="dxa"/>
+          </w:tcPr>
+          <w:p>
+            <w:pPr>
+              <w:pStyle w:val="Tablecelldecimalaligned"/>
+            </w:pPr>
+            <w:r>
+              <w:t>78.81%</w:t>
+            </w:r>
+          </w:p>
+        </w:tc>
+      </w:tr>
+      <w:tr>
+        <w:tc>
+          <w:tcPr>
+            <w:tcW w:w="3081" w:type="dxa"/>
+          </w:tcPr>
+          <w:p>
+            <w:pPr>
+              <w:pStyle w:val="BodyText"/>
+              <w:ind w:firstLine="0"/>
+            </w:pPr>
+            <w:r>
+              <w:t>total_num_in_S2</w:t>
+            </w:r>
+          </w:p>
+        </w:tc>
+        <w:tc>
+          <w:tcPr>
+            <w:tcW w:w="3081" w:type="dxa"/>
+          </w:tcPr>
+          <w:p>
+            <w:pPr>
+              <w:pStyle w:val="Tablecelldecimalaligned"/>
+            </w:pPr>
+            <w:r>
+              <w:t xml:space="preserve">35550 </w:t>
+            </w:r>
+          </w:p>
+        </w:tc>
+        <w:tc>
+          <w:tcPr>
+            <w:tcW w:w="3081" w:type="dxa"/>
+          </w:tcPr>
+          <w:p>
+            <w:pPr>
+              <w:pStyle w:val="Tablecelldecimalaligned"/>
+            </w:pPr>
+            <w:r>
+              <w:t>85.39%</w:t>
+            </w:r>
+          </w:p>
+        </w:tc>
+      </w:tr>
+    </w:tbl>
+    <w:p>
+      <w:pPr>
+        <w:pStyle w:val="BodyText"/>
+      </w:pPr>
+    </w:p>
+    <w:p>
+      <w:pPr>
+        <w:pStyle w:val="BodyText"/>
+      </w:pPr>
+      <w:r>
+        <w:t xml:space="preserve">We can note that even with the limitations of my matching, S2 has considerable better coverage than Scopus which in turn is better than ISI (i.e., </w:t>
+      </w:r>
+      <w:proofErr w:type="spellStart"/>
+      <w:r>
+        <w:t>WoS</w:t>
+      </w:r>
+      <w:proofErr w:type="spellEnd"/>
+      <w:r>
+        <w:t>).</w:t>
+      </w:r>
+    </w:p>
+    <w:p>
+      <w:pPr>
+        <w:pStyle w:val="Caption"/>
+        <w:keepNext/>
+      </w:pPr>
+      <w:r>
+        <w:t xml:space="preserve">Table </w:t>
+      </w:r>
+      <w:fldSimple w:instr=" SEQ Table \* ARABIC ">
+        <w:r>
+          <w:rPr>
+            <w:noProof/>
+          </w:rPr>
+          <w:t>5</w:t>
+        </w:r>
+      </w:fldSimple>
+      <w:r>
+        <w:t>: Coverage combinations</w:t>
+      </w:r>
+    </w:p>
+    <w:tbl>
+      <w:tblPr>
+        <w:tblStyle w:val="TableGrid"/>
+        <w:tblW w:w="0" w:type="auto"/>
+        <w:tblLook w:val="04A0" w:firstRow="1" w:lastRow="0" w:firstColumn="1" w:lastColumn="0" w:noHBand="0" w:noVBand="1"/>
+      </w:tblPr>
+      <w:tblGrid>
+        <w:gridCol w:w="2356"/>
+        <w:gridCol w:w="798"/>
+        <w:gridCol w:w="977"/>
+        <w:gridCol w:w="952"/>
+        <w:gridCol w:w="2149"/>
+        <w:gridCol w:w="2011"/>
+      </w:tblGrid>
+      <w:tr>
+        <w:tc>
+          <w:tcPr>
+            <w:tcW w:w="817" w:type="dxa"/>
+          </w:tcPr>
+          <w:p>
+            <w:pPr>
+              <w:pStyle w:val="BodyText"/>
+              <w:ind w:firstLine="0"/>
+            </w:pPr>
+          </w:p>
+        </w:tc>
+        <w:tc>
+          <w:tcPr>
+            <w:tcW w:w="817" w:type="dxa"/>
+          </w:tcPr>
+          <w:p>
+            <w:pPr>
+              <w:pStyle w:val="BodyText"/>
+              <w:ind w:firstLine="0"/>
+              <w:rPr>
+                <w:b/>
+              </w:rPr>
+            </w:pPr>
+            <w:r>
+              <w:rPr>
+                <w:b/>
+              </w:rPr>
+              <w:t>ISI</w:t>
+            </w:r>
+          </w:p>
+        </w:tc>
+        <w:tc>
+          <w:tcPr>
+            <w:tcW w:w="992" w:type="dxa"/>
+          </w:tcPr>
+          <w:p>
+            <w:pPr>
+              <w:pStyle w:val="BodyText"/>
+              <w:ind w:firstLine="0"/>
+              <w:rPr>
+                <w:b/>
+              </w:rPr>
+            </w:pPr>
+            <w:r>
+              <w:rPr>
+                <w:b/>
+              </w:rPr>
+              <w:t>Scopus</w:t>
+            </w:r>
+          </w:p>
+        </w:tc>
+        <w:tc>
+          <w:tcPr>
+            <w:tcW w:w="993" w:type="dxa"/>
+          </w:tcPr>
+          <w:p>
+            <w:pPr>
+              <w:pStyle w:val="BodyText"/>
+              <w:ind w:firstLine="0"/>
+              <w:rPr>
+                <w:b/>
+              </w:rPr>
+            </w:pPr>
+            <w:r>
+              <w:rPr>
+                <w:b/>
+              </w:rPr>
+              <w:t>S2</w:t>
+            </w:r>
+          </w:p>
+        </w:tc>
+        <w:tc>
+          <w:tcPr>
+            <w:tcW w:w="2268" w:type="dxa"/>
+          </w:tcPr>
+          <w:p>
+            <w:pPr>
+              <w:pStyle w:val="Tablecelldecimalaligned"/>
+              <w:rPr>
+                <w:b/>
+              </w:rPr>
+            </w:pPr>
+            <w:r>
+              <w:rPr>
+                <w:b/>
+              </w:rPr>
+              <w:t>Number of publications</w:t>
+            </w:r>
+          </w:p>
+        </w:tc>
+        <w:tc>
+          <w:tcPr>
+            <w:tcW w:w="2126" w:type="dxa"/>
+          </w:tcPr>
+          <w:p>
+            <w:pPr>
+              <w:pStyle w:val="Tablecelldecimalaligned"/>
+              <w:rPr>
+                <w:b/>
+              </w:rPr>
+            </w:pPr>
+            <w:r>
+              <w:rPr>
+                <w:b/>
+              </w:rPr>
+              <w:t>Percentage coverage</w:t>
+            </w:r>
+          </w:p>
+        </w:tc>
+      </w:tr>
+      <w:tr>
+        <w:tc>
+          <w:tcPr>
+            <w:tcW w:w="817" w:type="dxa"/>
+          </w:tcPr>
+          <w:p>
+            <w:pPr>
+              <w:pStyle w:val="Tablecell"/>
+              <w:rPr>
+                <w:highlight w:val="yellow"/>
+              </w:rPr>
+            </w:pPr>
+            <w:r>
+              <w:t>num_in_ISI_Scopus_S2</w:t>
+            </w:r>
+          </w:p>
+        </w:tc>
+        <w:tc>
+          <w:tcPr>
+            <w:tcW w:w="817" w:type="dxa"/>
+          </w:tcPr>
+          <w:p>
+            <w:pPr>
+              <w:pStyle w:val="Tablecell"/>
+            </w:pPr>
+            <w:r>
+              <w:rPr>
+                <w:highlight w:val="yellow"/>
+              </w:rPr>
+              <w:t>True</w:t>
+            </w:r>
+          </w:p>
+        </w:tc>
+        <w:tc>
+          <w:tcPr>
+            <w:tcW w:w="992" w:type="dxa"/>
+          </w:tcPr>
+          <w:p>
+            <w:pPr>
+              <w:pStyle w:val="Tablecell"/>
+              <w:rPr>
+                <w:highlight w:val="yellow"/>
+              </w:rPr>
+            </w:pPr>
+            <w:r>
+              <w:rPr>
+                <w:highlight w:val="yellow"/>
+              </w:rPr>
+              <w:t>True</w:t>
+            </w:r>
+          </w:p>
+        </w:tc>
+        <w:tc>
+          <w:tcPr>
+            <w:tcW w:w="993" w:type="dxa"/>
+          </w:tcPr>
+          <w:p>
+            <w:pPr>
+              <w:pStyle w:val="Tablecell"/>
+            </w:pPr>
+            <w:r>
+              <w:rPr>
+                <w:highlight w:val="yellow"/>
+              </w:rPr>
+              <w:t>True</w:t>
+            </w:r>
+          </w:p>
+        </w:tc>
+        <w:tc>
+          <w:tcPr>
+            <w:tcW w:w="2268" w:type="dxa"/>
+          </w:tcPr>
+          <w:p>
+            <w:pPr>
+              <w:pStyle w:val="Tablecelldecimalaligned"/>
+            </w:pPr>
+            <w:r>
+              <w:t>26506</w:t>
+            </w:r>
+          </w:p>
+        </w:tc>
+        <w:tc>
+          <w:tcPr>
+            <w:tcW w:w="2126" w:type="dxa"/>
+          </w:tcPr>
+          <w:p>
+            <w:pPr>
+              <w:pStyle w:val="Tablecelldecimalaligned"/>
+            </w:pPr>
+            <w:r>
+              <w:t>63.66%</w:t>
+            </w:r>
+          </w:p>
+        </w:tc>
+      </w:tr>
+      <w:tr>
+        <w:tc>
+          <w:tcPr>
+            <w:tcW w:w="817" w:type="dxa"/>
+          </w:tcPr>
+          <w:p>
+            <w:pPr>
+              <w:pStyle w:val="Tablecell"/>
+              <w:rPr>
+                <w:highlight w:val="yellow"/>
+              </w:rPr>
+            </w:pPr>
+            <w:proofErr w:type="spellStart"/>
+            <w:r>
+              <w:t>num_in_ISI_Scopus</w:t>
+            </w:r>
+            <w:proofErr w:type="spellEnd"/>
+          </w:p>
+        </w:tc>
+        <w:tc>
+          <w:tcPr>
+            <w:tcW w:w="817" w:type="dxa"/>
+          </w:tcPr>
+          <w:p>
+            <w:pPr>
+              <w:pStyle w:val="Tablecell"/>
+              <w:rPr>
+                <w:highlight w:val="yellow"/>
+              </w:rPr>
+            </w:pPr>
+            <w:r>
+              <w:rPr>
+                <w:highlight w:val="yellow"/>
+              </w:rPr>
+              <w:t>True</w:t>
+            </w:r>
+          </w:p>
+        </w:tc>
+        <w:tc>
+          <w:tcPr>
+            <w:tcW w:w="992" w:type="dxa"/>
+          </w:tcPr>
+          <w:p>
+            <w:pPr>
+              <w:pStyle w:val="Tablecell"/>
+              <w:rPr>
+                <w:highlight w:val="yellow"/>
+              </w:rPr>
+            </w:pPr>
+            <w:r>
+              <w:rPr>
+                <w:highlight w:val="yellow"/>
+              </w:rPr>
+              <w:t>True</w:t>
+            </w:r>
+          </w:p>
+        </w:tc>
+        <w:tc>
+          <w:tcPr>
+            <w:tcW w:w="993" w:type="dxa"/>
+          </w:tcPr>
+          <w:p>
+            <w:pPr>
+              <w:pStyle w:val="Tablecell"/>
+            </w:pPr>
+            <w:r>
+              <w:t>False</w:t>
+            </w:r>
+          </w:p>
+        </w:tc>
+        <w:tc>
+          <w:tcPr>
+            <w:tcW w:w="2268" w:type="dxa"/>
+          </w:tcPr>
+          <w:p>
+            <w:pPr>
+              <w:pStyle w:val="Tablecelldecimalaligned"/>
+            </w:pPr>
+            <w:r>
+              <w:t>1164</w:t>
+            </w:r>
+          </w:p>
+        </w:tc>
+        <w:tc>
+          <w:tcPr>
+            <w:tcW w:w="2126" w:type="dxa"/>
+          </w:tcPr>
+          <w:p>
+            <w:pPr>
+              <w:pStyle w:val="Tablecelldecimalaligned"/>
+            </w:pPr>
+            <w:r>
+              <w:t>2.80%</w:t>
+            </w:r>
+          </w:p>
+        </w:tc>
+      </w:tr>
+      <w:tr>
+        <w:tc>
+          <w:tcPr>
+            <w:tcW w:w="817" w:type="dxa"/>
+          </w:tcPr>
+          <w:p>
+            <w:pPr>
+              <w:pStyle w:val="Tablecell"/>
+              <w:rPr>
+                <w:highlight w:val="yellow"/>
+              </w:rPr>
+            </w:pPr>
+            <w:r>
+              <w:t>num_in_ISI_S2</w:t>
+            </w:r>
+          </w:p>
+        </w:tc>
+        <w:tc>
+          <w:tcPr>
+            <w:tcW w:w="817" w:type="dxa"/>
+          </w:tcPr>
+          <w:p>
+            <w:pPr>
+              <w:pStyle w:val="Tablecell"/>
+              <w:rPr>
+                <w:highlight w:val="yellow"/>
+              </w:rPr>
+            </w:pPr>
+            <w:r>
+              <w:rPr>
+                <w:highlight w:val="yellow"/>
+              </w:rPr>
+              <w:t>True</w:t>
+            </w:r>
+          </w:p>
+        </w:tc>
+        <w:tc>
+          <w:tcPr>
+            <w:tcW w:w="992" w:type="dxa"/>
+          </w:tcPr>
+          <w:p>
+            <w:pPr>
+              <w:pStyle w:val="Tablecell"/>
+            </w:pPr>
+            <w:r>
+              <w:t>False</w:t>
+            </w:r>
+          </w:p>
+        </w:tc>
+        <w:tc>
+          <w:tcPr>
+            <w:tcW w:w="993" w:type="dxa"/>
+          </w:tcPr>
+          <w:p>
+            <w:pPr>
+              <w:pStyle w:val="Tablecell"/>
+            </w:pPr>
+            <w:r>
+              <w:rPr>
+                <w:highlight w:val="yellow"/>
+              </w:rPr>
+              <w:t>True</w:t>
+            </w:r>
+          </w:p>
+        </w:tc>
+        <w:tc>
+          <w:tcPr>
+            <w:tcW w:w="2268" w:type="dxa"/>
+          </w:tcPr>
+          <w:p>
+            <w:pPr>
+              <w:pStyle w:val="Tablecelldecimalaligned"/>
+            </w:pPr>
+            <w:r>
+              <w:t>1078</w:t>
+            </w:r>
+          </w:p>
+        </w:tc>
+        <w:tc>
+          <w:tcPr>
+            <w:tcW w:w="2126" w:type="dxa"/>
+          </w:tcPr>
+          <w:p>
+            <w:pPr>
+              <w:pStyle w:val="Tablecelldecimalaligned"/>
+            </w:pPr>
+            <w:r>
+              <w:t>2.59%</w:t>
+            </w:r>
+          </w:p>
+        </w:tc>
+      </w:tr>
+      <w:tr>
+        <w:tc>
+          <w:tcPr>
+            <w:tcW w:w="817" w:type="dxa"/>
+          </w:tcPr>
+          <w:p>
+            <w:pPr>
+              <w:pStyle w:val="Tablecell"/>
+              <w:rPr>
+                <w:highlight w:val="yellow"/>
+              </w:rPr>
+            </w:pPr>
+            <w:proofErr w:type="spellStart"/>
+            <w:r>
+              <w:t>num_in_ISI_only</w:t>
+            </w:r>
+            <w:proofErr w:type="spellEnd"/>
+          </w:p>
+        </w:tc>
+        <w:tc>
+          <w:tcPr>
+            <w:tcW w:w="817" w:type="dxa"/>
+          </w:tcPr>
+          <w:p>
+            <w:pPr>
+              <w:pStyle w:val="Tablecell"/>
+              <w:rPr>
+                <w:highlight w:val="yellow"/>
+              </w:rPr>
+            </w:pPr>
+            <w:r>
+              <w:rPr>
+                <w:highlight w:val="yellow"/>
+              </w:rPr>
+              <w:t>True</w:t>
+            </w:r>
+          </w:p>
+        </w:tc>
+        <w:tc>
+          <w:tcPr>
+            <w:tcW w:w="992" w:type="dxa"/>
+          </w:tcPr>
+          <w:p>
+            <w:pPr>
+              <w:pStyle w:val="Tablecell"/>
+            </w:pPr>
+            <w:r>
+              <w:t>False</w:t>
+            </w:r>
+          </w:p>
+        </w:tc>
+        <w:tc>
+          <w:tcPr>
+            <w:tcW w:w="993" w:type="dxa"/>
+          </w:tcPr>
+          <w:p>
+            <w:pPr>
+              <w:pStyle w:val="Tablecell"/>
+            </w:pPr>
+            <w:r>
+              <w:t>False</w:t>
+            </w:r>
+          </w:p>
+        </w:tc>
+        <w:tc>
+          <w:tcPr>
+            <w:tcW w:w="2268" w:type="dxa"/>
+          </w:tcPr>
+          <w:p>
+            <w:pPr>
+              <w:pStyle w:val="Tablecelldecimalaligned"/>
+            </w:pPr>
+            <w:r>
+              <w:t>568</w:t>
+            </w:r>
+          </w:p>
+        </w:tc>
+        <w:tc>
+          <w:tcPr>
+            <w:tcW w:w="2126" w:type="dxa"/>
+          </w:tcPr>
+          <w:p>
+            <w:pPr>
+              <w:pStyle w:val="Tablecelldecimalaligned"/>
+            </w:pPr>
+            <w:r>
+              <w:t>1.36%</w:t>
+            </w:r>
+          </w:p>
+        </w:tc>
+      </w:tr>
+      <w:tr>
+        <w:tc>
+          <w:tcPr>
+            <w:tcW w:w="817" w:type="dxa"/>
+          </w:tcPr>
+          <w:p>
+            <w:pPr>
+              <w:pStyle w:val="Tablecell"/>
+            </w:pPr>
+            <w:r>
+              <w:t>num_in_Scopus_S2</w:t>
+            </w:r>
+          </w:p>
+        </w:tc>
+        <w:tc>
+          <w:tcPr>
+            <w:tcW w:w="817" w:type="dxa"/>
+          </w:tcPr>
+          <w:p>
+            <w:pPr>
+              <w:pStyle w:val="Tablecell"/>
+            </w:pPr>
+            <w:r>
+              <w:t>False</w:t>
+            </w:r>
+          </w:p>
+        </w:tc>
+        <w:tc>
+          <w:tcPr>
+            <w:tcW w:w="992" w:type="dxa"/>
+          </w:tcPr>
+          <w:p>
+            <w:pPr>
+              <w:pStyle w:val="Tablecell"/>
+              <w:rPr>
+                <w:highlight w:val="yellow"/>
+              </w:rPr>
+            </w:pPr>
+            <w:r>
+              <w:rPr>
+                <w:highlight w:val="yellow"/>
+              </w:rPr>
+              <w:t>True</w:t>
+            </w:r>
+          </w:p>
+        </w:tc>
+        <w:tc>
+          <w:tcPr>
+            <w:tcW w:w="993" w:type="dxa"/>
+          </w:tcPr>
+          <w:p>
+            <w:pPr>
+              <w:pStyle w:val="Tablecell"/>
+              <w:rPr>
+                <w:highlight w:val="yellow"/>
+              </w:rPr>
+            </w:pPr>
+            <w:r>
+              <w:rPr>
+                <w:highlight w:val="yellow"/>
+              </w:rPr>
+              <w:t>True</w:t>
+            </w:r>
+          </w:p>
+        </w:tc>
+        <w:tc>
+          <w:tcPr>
+            <w:tcW w:w="2268" w:type="dxa"/>
+          </w:tcPr>
+          <w:p>
+            <w:pPr>
+              <w:pStyle w:val="Tablecelldecimalaligned"/>
+            </w:pPr>
+            <w:r>
+              <w:t>3571</w:t>
+            </w:r>
+          </w:p>
+        </w:tc>
+        <w:tc>
+          <w:tcPr>
+            <w:tcW w:w="2126" w:type="dxa"/>
+          </w:tcPr>
+          <w:p>
+            <w:pPr>
+              <w:pStyle w:val="Tablecelldecimalaligned"/>
+            </w:pPr>
+            <w:r>
+              <w:t>8.58%</w:t>
+            </w:r>
+          </w:p>
+        </w:tc>
+      </w:tr>
+      <w:tr>
+        <w:tc>
+          <w:tcPr>
+            <w:tcW w:w="817" w:type="dxa"/>
+          </w:tcPr>
+          <w:p>
+            <w:pPr>
+              <w:pStyle w:val="Tablecell"/>
+            </w:pPr>
+            <w:proofErr w:type="spellStart"/>
+            <w:r>
+              <w:t>num_in_Scopus_only</w:t>
+            </w:r>
+            <w:proofErr w:type="spellEnd"/>
+          </w:p>
+        </w:tc>
+        <w:tc>
+          <w:tcPr>
+            <w:tcW w:w="817" w:type="dxa"/>
+          </w:tcPr>
+          <w:p>
+            <w:pPr>
+              <w:pStyle w:val="Tablecell"/>
+            </w:pPr>
+            <w:r>
+              <w:t>False</w:t>
+            </w:r>
+          </w:p>
+        </w:tc>
+        <w:tc>
+          <w:tcPr>
+            <w:tcW w:w="992" w:type="dxa"/>
+          </w:tcPr>
+          <w:p>
+            <w:pPr>
+              <w:pStyle w:val="Tablecell"/>
+            </w:pPr>
+            <w:r>
+              <w:rPr>
+                <w:highlight w:val="yellow"/>
+              </w:rPr>
+              <w:t>True</w:t>
+            </w:r>
+          </w:p>
+        </w:tc>
+        <w:tc>
+          <w:tcPr>
+            <w:tcW w:w="993" w:type="dxa"/>
+          </w:tcPr>
+          <w:p>
+            <w:pPr>
+              <w:pStyle w:val="Tablecell"/>
+            </w:pPr>
+            <w:r>
+              <w:t>False</w:t>
+            </w:r>
+          </w:p>
+        </w:tc>
+        <w:tc>
+          <w:tcPr>
+            <w:tcW w:w="2268" w:type="dxa"/>
+          </w:tcPr>
+          <w:p>
+            <w:pPr>
+              <w:pStyle w:val="Tablecelldecimalaligned"/>
+            </w:pPr>
+            <w:r>
+              <w:t>1570</w:t>
+            </w:r>
+          </w:p>
+        </w:tc>
+        <w:tc>
+          <w:tcPr>
+            <w:tcW w:w="2126" w:type="dxa"/>
+          </w:tcPr>
+          <w:p>
+            <w:pPr>
+              <w:pStyle w:val="Tablecelldecimalaligned"/>
+            </w:pPr>
+            <w:r>
+              <w:t>3.77%</w:t>
+            </w:r>
+          </w:p>
+        </w:tc>
+      </w:tr>
+      <w:tr>
+        <w:tc>
+          <w:tcPr>
+            <w:tcW w:w="817" w:type="dxa"/>
+          </w:tcPr>
+          <w:p>
+            <w:pPr>
+              <w:pStyle w:val="Tablecell"/>
+            </w:pPr>
+            <w:r>
+              <w:t>num_in_S2_only</w:t>
+            </w:r>
+          </w:p>
+        </w:tc>
+        <w:tc>
+          <w:tcPr>
+            <w:tcW w:w="817" w:type="dxa"/>
+          </w:tcPr>
+          <w:p>
+            <w:pPr>
+              <w:pStyle w:val="Tablecell"/>
+            </w:pPr>
+            <w:r>
+              <w:t>False</w:t>
+            </w:r>
+          </w:p>
+        </w:tc>
+        <w:tc>
+          <w:tcPr>
+            <w:tcW w:w="992" w:type="dxa"/>
+          </w:tcPr>
+          <w:p>
+            <w:pPr>
+              <w:pStyle w:val="Tablecell"/>
+            </w:pPr>
+            <w:r>
+              <w:t>False</w:t>
+            </w:r>
+          </w:p>
+        </w:tc>
+        <w:tc>
+          <w:tcPr>
+            <w:tcW w:w="993" w:type="dxa"/>
+          </w:tcPr>
+          <w:p>
+            <w:pPr>
+              <w:pStyle w:val="Tablecell"/>
+            </w:pPr>
+            <w:r>
+              <w:rPr>
+                <w:highlight w:val="yellow"/>
+              </w:rPr>
+              <w:t>True</w:t>
+            </w:r>
+          </w:p>
+        </w:tc>
+        <w:tc>
+          <w:tcPr>
+            <w:tcW w:w="2268" w:type="dxa"/>
+          </w:tcPr>
+          <w:p>
+            <w:pPr>
+              <w:pStyle w:val="Tablecelldecimalaligned"/>
+            </w:pPr>
+            <w:r>
+              <w:t>4395</w:t>
+            </w:r>
+          </w:p>
+        </w:tc>
+        <w:tc>
+          <w:tcPr>
+            <w:tcW w:w="2126" w:type="dxa"/>
+          </w:tcPr>
+          <w:p>
+            <w:pPr>
+              <w:pStyle w:val="Tablecelldecimalaligned"/>
+            </w:pPr>
+            <w:r>
+              <w:t>10.56%</w:t>
+            </w:r>
+          </w:p>
+        </w:tc>
+      </w:tr>
+      <w:tr>
+        <w:tc>
+          <w:tcPr>
+            <w:tcW w:w="817" w:type="dxa"/>
+          </w:tcPr>
+          <w:p>
+            <w:pPr>
+              <w:pStyle w:val="Tablecell"/>
+            </w:pPr>
+            <w:proofErr w:type="spellStart"/>
+            <w:r>
+              <w:t>not_in_any</w:t>
+            </w:r>
+            <w:proofErr w:type="spellEnd"/>
+          </w:p>
+        </w:tc>
+        <w:tc>
+          <w:tcPr>
+            <w:tcW w:w="817" w:type="dxa"/>
+          </w:tcPr>
+          <w:p>
+            <w:pPr>
+              <w:pStyle w:val="Tablecell"/>
+            </w:pPr>
+            <w:r>
+              <w:t>False</w:t>
+            </w:r>
+          </w:p>
+        </w:tc>
+        <w:tc>
+          <w:tcPr>
+            <w:tcW w:w="992" w:type="dxa"/>
+          </w:tcPr>
+          <w:p>
+            <w:pPr>
+              <w:pStyle w:val="Tablecell"/>
+            </w:pPr>
+            <w:r>
+              <w:t>False</w:t>
+            </w:r>
+          </w:p>
+        </w:tc>
+        <w:tc>
+          <w:tcPr>
+            <w:tcW w:w="993" w:type="dxa"/>
+          </w:tcPr>
+          <w:p>
+            <w:pPr>
+              <w:pStyle w:val="Tablecell"/>
+            </w:pPr>
+            <w:r>
+              <w:t>False</w:t>
+            </w:r>
+          </w:p>
+        </w:tc>
+        <w:tc>
+          <w:tcPr>
+            <w:tcW w:w="2268" w:type="dxa"/>
+          </w:tcPr>
+          <w:p>
+            <w:pPr>
+              <w:pStyle w:val="Tablecelldecimalaligned"/>
+            </w:pPr>
+            <w:r>
+              <w:t>2782</w:t>
+            </w:r>
+          </w:p>
+        </w:tc>
+        <w:tc>
+          <w:tcPr>
+            <w:tcW w:w="2126" w:type="dxa"/>
+          </w:tcPr>
+          <w:p>
+            <w:pPr>
+              <w:pStyle w:val="Tablecelldecimalaligned"/>
+            </w:pPr>
+            <w:r>
+              <w:t>6.68%</w:t>
+            </w:r>
+          </w:p>
+        </w:tc>
+      </w:tr>
+    </w:tbl>
+    <w:p>
+      <w:pPr>
+        <w:pStyle w:val="BodyText"/>
+      </w:pPr>
     </w:p>
     <w:p>
       <w:pPr>
@@ -16353,7 +17231,7 @@
           <w:rPr>
             <w:noProof/>
           </w:rPr>
-          <w:t>18</w:t>
+          <w:t>32</w:t>
         </w:r>
         <w:r>
           <w:rPr>
@@ -16449,7 +17327,6 @@
         <w:dataBinding w:prefixMappings="xmlns:ns0='http://purl.org/dc/elements/1.1/' xmlns:ns1='http://schemas.openxmlformats.org/package/2006/metadata/core-properties' " w:xpath="/ns1:coreProperties[1]/ns0:title[1]" w:storeItemID="{6C3C8BC8-F283-45AE-878A-BAB7291924A1}"/>
         <w:text/>
       </w:sdtPr>
-      <w:sdtEndPr/>
       <w:sdtContent>
         <w:r>
           <w:rPr>
@@ -16470,7 +17347,7 @@
   <w:abstractNum w:abstractNumId="0">
     <w:nsid w:val="FFFFFF7C"/>
     <w:multiLevelType w:val="singleLevel"/>
-    <w:tmpl w:val="1412690E"/>
+    <w:tmpl w:val="F93ACF80"/>
     <w:lvl w:ilvl="0">
       <w:start w:val="1"/>
       <w:numFmt w:val="decimal"/>
@@ -16487,7 +17364,7 @@
   <w:abstractNum w:abstractNumId="1">
     <w:nsid w:val="FFFFFF7D"/>
     <w:multiLevelType w:val="singleLevel"/>
-    <w:tmpl w:val="7066834A"/>
+    <w:tmpl w:val="8BB28E06"/>
     <w:lvl w:ilvl="0">
       <w:start w:val="1"/>
       <w:numFmt w:val="decimal"/>
@@ -16504,7 +17381,7 @@
   <w:abstractNum w:abstractNumId="2">
     <w:nsid w:val="FFFFFF7E"/>
     <w:multiLevelType w:val="singleLevel"/>
-    <w:tmpl w:val="AD6EC434"/>
+    <w:tmpl w:val="A8C04C24"/>
     <w:lvl w:ilvl="0">
       <w:start w:val="1"/>
       <w:numFmt w:val="decimal"/>
@@ -16539,7 +17416,7 @@
   <w:abstractNum w:abstractNumId="4">
     <w:nsid w:val="FFFFFF80"/>
     <w:multiLevelType w:val="singleLevel"/>
-    <w:tmpl w:val="01F67AD0"/>
+    <w:tmpl w:val="56B00A04"/>
     <w:lvl w:ilvl="0">
       <w:start w:val="1"/>
       <w:numFmt w:val="bullet"/>
@@ -16559,7 +17436,7 @@
   <w:abstractNum w:abstractNumId="5">
     <w:nsid w:val="FFFFFF81"/>
     <w:multiLevelType w:val="singleLevel"/>
-    <w:tmpl w:val="1A42D506"/>
+    <w:tmpl w:val="61C2AD84"/>
     <w:lvl w:ilvl="0">
       <w:start w:val="1"/>
       <w:numFmt w:val="bullet"/>
@@ -16621,7 +17498,7 @@
   <w:abstractNum w:abstractNumId="8">
     <w:nsid w:val="FFFFFF88"/>
     <w:multiLevelType w:val="singleLevel"/>
-    <w:tmpl w:val="0458FCFA"/>
+    <w:tmpl w:val="A656DC3C"/>
     <w:lvl w:ilvl="0">
       <w:start w:val="1"/>
       <w:numFmt w:val="decimal"/>
@@ -19276,6 +20153,7 @@
     <w:rsid w:val="008D05FE"/>
     <w:rsid w:val="00DB77B4"/>
     <w:rsid w:val="00EF1691"/>
+    <w:rsid w:val="00F41453"/>
   </w:rsids>
   <m:mathPr>
     <m:mathFont m:val="Cambria Math"/>
@@ -20002,7 +20880,7 @@
 </file>
 
 <file path=customXml/itemProps1.xml><?xml version="1.0" encoding="utf-8"?>
-<ds:datastoreItem xmlns:ds="http://schemas.openxmlformats.org/officeDocument/2006/customXml" ds:itemID="{5D6797AA-898C-4DC1-A591-62A142210EEB}">
+<ds:datastoreItem xmlns:ds="http://schemas.openxmlformats.org/officeDocument/2006/customXml" ds:itemID="{EE533AC9-6666-444C-9A9D-3A249FBA8FE3}">
   <ds:schemaRefs>
     <ds:schemaRef ds:uri="http://schemas.openxmlformats.org/officeDocument/2006/bibliography"/>
   </ds:schemaRefs>

</xml_diff>